<commit_message>
Tarea 1 Natalia Meraz
Espero haberle entendido bien a como subir el documento
</commit_message>
<xml_diff>
--- a/Tarea-01.docx
+++ b/Tarea-01.docx
@@ -1,6 +1,6 @@
 
 <file path=word/document.xml><?xml version="1.0" encoding="utf-8"?>
-<w:document xmlns:wpc="http://schemas.microsoft.com/office/word/2010/wordprocessingCanvas" xmlns:mo="http://schemas.microsoft.com/office/mac/office/2008/main" xmlns:mc="http://schemas.openxmlformats.org/markup-compatibility/2006" xmlns:mv="urn:schemas-microsoft-com:mac:vml" xmlns:o="urn:schemas-microsoft-com:office:office" xmlns:r="http://schemas.openxmlformats.org/officeDocument/2006/relationships" xmlns:m="http://schemas.openxmlformats.org/officeDocument/2006/math" xmlns:v="urn:schemas-microsoft-com:vml" xmlns:wp14="http://schemas.microsoft.com/office/word/2010/wordprocessingDrawing" xmlns:wp="http://schemas.openxmlformats.org/drawingml/2006/wordprocessingDrawing" xmlns:w10="urn:schemas-microsoft-com:office:word" xmlns:w="http://schemas.openxmlformats.org/wordprocessingml/2006/main" xmlns:w14="http://schemas.microsoft.com/office/word/2010/wordml" xmlns:w15="http://schemas.microsoft.com/office/word/2012/wordml" xmlns:wpg="http://schemas.microsoft.com/office/word/2010/wordprocessingGroup" xmlns:wpi="http://schemas.microsoft.com/office/word/2010/wordprocessingInk" xmlns:wne="http://schemas.microsoft.com/office/word/2006/wordml" xmlns:wps="http://schemas.microsoft.com/office/word/2010/wordprocessingShape" mc:Ignorable="w14 w15 wp14">
+<w:document xmlns:wpc="http://schemas.microsoft.com/office/word/2010/wordprocessingCanvas" xmlns:mc="http://schemas.openxmlformats.org/markup-compatibility/2006" xmlns:o="urn:schemas-microsoft-com:office:office" xmlns:r="http://schemas.openxmlformats.org/officeDocument/2006/relationships" xmlns:m="http://schemas.openxmlformats.org/officeDocument/2006/math" xmlns:v="urn:schemas-microsoft-com:vml" xmlns:wp14="http://schemas.microsoft.com/office/word/2010/wordprocessingDrawing" xmlns:wp="http://schemas.openxmlformats.org/drawingml/2006/wordprocessingDrawing" xmlns:w10="urn:schemas-microsoft-com:office:word" xmlns:w="http://schemas.openxmlformats.org/wordprocessingml/2006/main" xmlns:w14="http://schemas.microsoft.com/office/word/2010/wordml" xmlns:wpg="http://schemas.microsoft.com/office/word/2010/wordprocessingGroup" xmlns:wpi="http://schemas.microsoft.com/office/word/2010/wordprocessingInk" xmlns:wne="http://schemas.microsoft.com/office/word/2006/wordml" xmlns:wps="http://schemas.microsoft.com/office/word/2010/wordprocessingShape" mc:Ignorable="w14 wp14">
   <w:body>
     <w:p>
       <w:pPr>
@@ -29,8 +29,6 @@
         </w:rPr>
         <w:t xml:space="preserve">Prof. </w:t>
       </w:r>
-      <w:bookmarkStart w:id="0" w:name="_GoBack"/>
-      <w:bookmarkEnd w:id="0"/>
       <w:r>
         <w:rPr>
           <w:sz w:val="24"/>
@@ -175,18 +173,32 @@
             <w:pPr>
               <w:pStyle w:val="Sinespaciado"/>
               <w:rPr>
+                <w:color w:val="C00000"/>
+                <w:sz w:val="20"/>
+              </w:rPr>
+            </w:pPr>
+            <w:r>
+              <w:rPr>
                 <w:i/>
                 <w:color w:val="C00000"/>
                 <w:sz w:val="20"/>
               </w:rPr>
-            </w:pPr>
+              <w:t>La diferencia consiste en…</w:t>
+            </w:r>
+            <w:r>
+              <w:rPr>
+                <w:color w:val="C00000"/>
+                <w:sz w:val="20"/>
+              </w:rPr>
+              <w:t xml:space="preserve"> </w:t>
+            </w:r>
             <w:r>
               <w:rPr>
                 <w:i/>
                 <w:color w:val="C00000"/>
                 <w:sz w:val="20"/>
               </w:rPr>
-              <w:t>La diferencia consiste en…</w:t>
+              <w:t>que el algoritmo es un método para resolver un problema mediante pasos precisos, definidos y claros y un programa son instrucciones claras en un lenguaje para que la máquina realice algún trabajo.</w:t>
             </w:r>
           </w:p>
           <w:p>
@@ -277,6 +289,14 @@
                 <w:sz w:val="20"/>
               </w:rPr>
             </w:pPr>
+            <w:r>
+              <w:rPr>
+                <w:i/>
+                <w:color w:val="C00000"/>
+                <w:sz w:val="20"/>
+              </w:rPr>
+              <w:t>Entiendes el problema</w:t>
+            </w:r>
           </w:p>
         </w:tc>
       </w:tr>
@@ -310,6 +330,14 @@
                 <w:sz w:val="20"/>
               </w:rPr>
             </w:pPr>
+            <w:r>
+              <w:rPr>
+                <w:i/>
+                <w:color w:val="C00000"/>
+                <w:sz w:val="20"/>
+              </w:rPr>
+              <w:t>Comprendes con claridad el problema y entiendes cuál será el procedimiento para la solución</w:t>
+            </w:r>
           </w:p>
         </w:tc>
       </w:tr>
@@ -338,11 +366,18 @@
             <w:pPr>
               <w:pStyle w:val="Sinespaciado"/>
               <w:rPr>
+                <w:color w:val="C00000"/>
+                <w:sz w:val="20"/>
+              </w:rPr>
+            </w:pPr>
+            <w:r>
+              <w:rPr>
                 <w:i/>
                 <w:color w:val="C00000"/>
                 <w:sz w:val="20"/>
               </w:rPr>
-            </w:pPr>
+              <w:t>La solución la pasas al lenguaje necesario para el programa</w:t>
+            </w:r>
           </w:p>
         </w:tc>
       </w:tr>
@@ -355,9 +390,6 @@
     <w:p>
       <w:pPr>
         <w:pStyle w:val="Sinespaciado"/>
-        <w:rPr>
-          <w:lang w:val="en-US"/>
-        </w:rPr>
       </w:pPr>
     </w:p>
     <w:p>
@@ -476,12 +508,26 @@
               </w:rPr>
               <w:t xml:space="preserve"> </w:t>
             </w:r>
-          </w:p>
-          <w:p>
-            <w:pPr>
-              <w:pStyle w:val="Sinespaciado"/>
-              <w:rPr>
-                <w:sz w:val="18"/>
+            <w:r>
+              <w:rPr>
+                <w:rFonts w:eastAsia="Times New Roman" w:cs="Times New Roman"/>
+                <w:bCs/>
+                <w:i/>
+                <w:color w:val="C00000"/>
+              </w:rPr>
+              <w:t>habla más bajo</w:t>
+            </w:r>
+          </w:p>
+          <w:p>
+            <w:pPr>
+              <w:pStyle w:val="Sinespaciado"/>
+              <w:rPr>
+                <w:rFonts w:eastAsia="Times New Roman" w:cs="Times New Roman"/>
+                <w:bCs/>
+                <w:i/>
+                <w:color w:val="C00000"/>
+                <w:sz w:val="20"/>
+                <w:szCs w:val="20"/>
               </w:rPr>
             </w:pPr>
             <w:r>
@@ -502,6 +548,17 @@
                 <w:szCs w:val="20"/>
               </w:rPr>
               <w:t xml:space="preserve">  </w:t>
+            </w:r>
+            <w:r>
+              <w:rPr>
+                <w:rFonts w:eastAsia="Times New Roman" w:cs="Times New Roman"/>
+                <w:bCs/>
+                <w:i/>
+                <w:color w:val="C00000"/>
+                <w:sz w:val="20"/>
+                <w:szCs w:val="20"/>
+              </w:rPr>
+              <w:t>porque Celia habla más alto que Rosa  y Rosa que Ángela quiere decir que Celia es la que más alto habla de las 3</w:t>
             </w:r>
           </w:p>
         </w:tc>
@@ -692,24 +749,35 @@
               </w:rPr>
               <w:t xml:space="preserve">  </w:t>
             </w:r>
-          </w:p>
-          <w:p>
-            <w:pPr>
-              <w:pStyle w:val="Sinespaciado"/>
-              <w:rPr>
-                <w:rFonts w:eastAsia="Times New Roman" w:cs="Times New Roman"/>
-                <w:bCs/>
+            <w:r>
+              <w:rPr>
+                <w:rFonts w:eastAsia="Times New Roman" w:cs="Times New Roman"/>
+                <w:bCs/>
+                <w:i/>
+                <w:color w:val="C00000"/>
                 <w:sz w:val="20"/>
                 <w:szCs w:val="20"/>
               </w:rPr>
-            </w:pPr>
-            <w:r>
+              <w:t>coche</w:t>
+            </w:r>
+          </w:p>
+          <w:p>
+            <w:pPr>
+              <w:pStyle w:val="Sinespaciado"/>
               <w:rPr>
                 <w:rFonts w:eastAsia="Times New Roman" w:cs="Times New Roman"/>
                 <w:bCs/>
                 <w:sz w:val="20"/>
                 <w:szCs w:val="20"/>
               </w:rPr>
+            </w:pPr>
+            <w:r>
+              <w:rPr>
+                <w:rFonts w:eastAsia="Times New Roman" w:cs="Times New Roman"/>
+                <w:bCs/>
+                <w:sz w:val="20"/>
+                <w:szCs w:val="20"/>
+              </w:rPr>
               <w:t>Explica (puedes poner la foto de tu solución):</w:t>
             </w:r>
             <w:r>
@@ -721,7 +789,7 @@
                 <w:sz w:val="20"/>
                 <w:szCs w:val="20"/>
               </w:rPr>
-              <w:t xml:space="preserve">  </w:t>
+              <w:t xml:space="preserve"> el problema dice que van en parejas y en diferentes transportes. Sabemos que Alejandro y Benito van juntos pero no van ni en avión ni coche. Carlos no va en avión y no va con Darío y como Andrés si va en avión y con Darío, solo queda que Carlos sea pareja de Tomás y el transporte que sobra es coche.</w:t>
             </w:r>
           </w:p>
         </w:tc>
@@ -812,18 +880,35 @@
             <w:pPr>
               <w:pStyle w:val="Sinespaciado"/>
               <w:rPr>
+                <w:color w:val="C00000"/>
+                <w:sz w:val="20"/>
+              </w:rPr>
+            </w:pPr>
+            <w:proofErr w:type="spellStart"/>
+            <w:r>
+              <w:rPr>
                 <w:b/>
                 <w:color w:val="C00000"/>
                 <w:sz w:val="20"/>
               </w:rPr>
-            </w:pPr>
+              <w:t>Anáisis</w:t>
+            </w:r>
+            <w:proofErr w:type="spellEnd"/>
             <w:r>
               <w:rPr>
                 <w:b/>
                 <w:color w:val="C00000"/>
                 <w:sz w:val="20"/>
               </w:rPr>
-              <w:t>Anáisis.</w:t>
+              <w:t>.</w:t>
+            </w:r>
+            <w:r>
+              <w:rPr>
+                <w:b/>
+                <w:color w:val="C00000"/>
+                <w:sz w:val="20"/>
+              </w:rPr>
+              <w:t xml:space="preserve"> </w:t>
             </w:r>
           </w:p>
           <w:p>
@@ -841,6 +926,13 @@
               </w:rPr>
               <w:t>Entradas:</w:t>
             </w:r>
+            <w:r>
+              <w:rPr>
+                <w:color w:val="C00000"/>
+                <w:sz w:val="20"/>
+              </w:rPr>
+              <w:t xml:space="preserve"> edad de la persona en años y cuantos meses (años, meses)</w:t>
+            </w:r>
           </w:p>
           <w:p>
             <w:pPr>
@@ -857,6 +949,13 @@
               </w:rPr>
               <w:t>Salidas:</w:t>
             </w:r>
+            <w:r>
+              <w:rPr>
+                <w:color w:val="C00000"/>
+                <w:sz w:val="20"/>
+              </w:rPr>
+              <w:t xml:space="preserve"> días vividos aproximadamente (días vividos</w:t>
+            </w:r>
           </w:p>
           <w:p>
             <w:pPr>
@@ -873,6 +972,13 @@
                 <w:sz w:val="20"/>
               </w:rPr>
               <w:t>Relación E/S:</w:t>
+            </w:r>
+            <w:r>
+              <w:rPr>
+                <w:color w:val="C00000"/>
+                <w:sz w:val="20"/>
+              </w:rPr>
+              <w:t xml:space="preserve"> multiplicar los años por 360, multiplicar los meses por 30 y sumarlos </w:t>
             </w:r>
           </w:p>
           <w:p>
@@ -928,12 +1034,103 @@
           <w:p>
             <w:pPr>
               <w:pStyle w:val="Sinespaciado"/>
+              <w:numPr>
+                <w:ilvl w:val="0"/>
+                <w:numId w:val="1"/>
+              </w:numPr>
               <w:rPr>
                 <w:b/>
                 <w:color w:val="C00000"/>
                 <w:sz w:val="20"/>
               </w:rPr>
             </w:pPr>
+            <w:r>
+              <w:rPr>
+                <w:color w:val="C00000"/>
+                <w:sz w:val="20"/>
+              </w:rPr>
+              <w:t>Leer la edad de la persona en años</w:t>
+            </w:r>
+          </w:p>
+          <w:p>
+            <w:pPr>
+              <w:pStyle w:val="Sinespaciado"/>
+              <w:numPr>
+                <w:ilvl w:val="0"/>
+                <w:numId w:val="1"/>
+              </w:numPr>
+              <w:rPr>
+                <w:b/>
+                <w:color w:val="C00000"/>
+                <w:sz w:val="20"/>
+              </w:rPr>
+            </w:pPr>
+            <w:r>
+              <w:rPr>
+                <w:color w:val="C00000"/>
+                <w:sz w:val="20"/>
+              </w:rPr>
+              <w:lastRenderedPageBreak/>
+              <w:t>Leer los meses que lleva la persona con esa edad</w:t>
+            </w:r>
+            <w:bookmarkStart w:id="0" w:name="_GoBack"/>
+            <w:bookmarkEnd w:id="0"/>
+          </w:p>
+          <w:p>
+            <w:pPr>
+              <w:pStyle w:val="Sinespaciado"/>
+              <w:numPr>
+                <w:ilvl w:val="0"/>
+                <w:numId w:val="1"/>
+              </w:numPr>
+              <w:rPr>
+                <w:b/>
+                <w:color w:val="C00000"/>
+                <w:sz w:val="20"/>
+              </w:rPr>
+            </w:pPr>
+            <w:r>
+              <w:rPr>
+                <w:color w:val="C00000"/>
+                <w:sz w:val="20"/>
+              </w:rPr>
+              <w:t xml:space="preserve">Calcular días vividos </w:t>
+            </w:r>
+            <w:r>
+              <w:rPr>
+                <w:color w:val="C00000"/>
+                <w:sz w:val="20"/>
+              </w:rPr>
+              <w:sym w:font="Wingdings" w:char="F0E0"/>
+            </w:r>
+            <w:r>
+              <w:rPr>
+                <w:color w:val="C00000"/>
+                <w:sz w:val="20"/>
+              </w:rPr>
+              <w:t xml:space="preserve"> ((años * 365) + (meses * 30) + (años/4))</w:t>
+            </w:r>
+          </w:p>
+          <w:p>
+            <w:pPr>
+              <w:pStyle w:val="Sinespaciado"/>
+              <w:numPr>
+                <w:ilvl w:val="0"/>
+                <w:numId w:val="1"/>
+              </w:numPr>
+              <w:rPr>
+                <w:b/>
+                <w:color w:val="C00000"/>
+                <w:sz w:val="20"/>
+              </w:rPr>
+            </w:pPr>
+            <w:r>
+              <w:rPr>
+                <w:color w:val="C00000"/>
+                <w:sz w:val="20"/>
+              </w:rPr>
+              <w:t>Imprimir días vividos aproximadamente</w:t>
+            </w:r>
           </w:p>
         </w:tc>
       </w:tr>
@@ -953,8 +1150,105 @@
 </w:document>
 </file>
 
+<file path=word/numbering.xml><?xml version="1.0" encoding="utf-8"?>
+<w:numbering xmlns:wpc="http://schemas.microsoft.com/office/word/2010/wordprocessingCanvas" xmlns:mc="http://schemas.openxmlformats.org/markup-compatibility/2006" xmlns:o="urn:schemas-microsoft-com:office:office" xmlns:r="http://schemas.openxmlformats.org/officeDocument/2006/relationships" xmlns:m="http://schemas.openxmlformats.org/officeDocument/2006/math" xmlns:v="urn:schemas-microsoft-com:vml" xmlns:wp14="http://schemas.microsoft.com/office/word/2010/wordprocessingDrawing" xmlns:wp="http://schemas.openxmlformats.org/drawingml/2006/wordprocessingDrawing" xmlns:w10="urn:schemas-microsoft-com:office:word" xmlns:w="http://schemas.openxmlformats.org/wordprocessingml/2006/main" xmlns:w14="http://schemas.microsoft.com/office/word/2010/wordml" xmlns:wpg="http://schemas.microsoft.com/office/word/2010/wordprocessingGroup" xmlns:wpi="http://schemas.microsoft.com/office/word/2010/wordprocessingInk" xmlns:wne="http://schemas.microsoft.com/office/word/2006/wordml" xmlns:wps="http://schemas.microsoft.com/office/word/2010/wordprocessingShape" mc:Ignorable="w14 wp14">
+  <w:abstractNum w:abstractNumId="0">
+    <w:nsid w:val="2D4C0096"/>
+    <w:multiLevelType w:val="hybridMultilevel"/>
+    <w:tmpl w:val="0DD02B9C"/>
+    <w:lvl w:ilvl="0" w:tplc="080A000F">
+      <w:start w:val="1"/>
+      <w:numFmt w:val="decimal"/>
+      <w:lvlText w:val="%1."/>
+      <w:lvlJc w:val="left"/>
+      <w:pPr>
+        <w:ind w:left="720" w:hanging="360"/>
+      </w:pPr>
+      <w:rPr>
+        <w:rFonts w:hint="default"/>
+      </w:rPr>
+    </w:lvl>
+    <w:lvl w:ilvl="1" w:tplc="080A0019" w:tentative="1">
+      <w:start w:val="1"/>
+      <w:numFmt w:val="lowerLetter"/>
+      <w:lvlText w:val="%2."/>
+      <w:lvlJc w:val="left"/>
+      <w:pPr>
+        <w:ind w:left="1440" w:hanging="360"/>
+      </w:pPr>
+    </w:lvl>
+    <w:lvl w:ilvl="2" w:tplc="080A001B" w:tentative="1">
+      <w:start w:val="1"/>
+      <w:numFmt w:val="lowerRoman"/>
+      <w:lvlText w:val="%3."/>
+      <w:lvlJc w:val="right"/>
+      <w:pPr>
+        <w:ind w:left="2160" w:hanging="180"/>
+      </w:pPr>
+    </w:lvl>
+    <w:lvl w:ilvl="3" w:tplc="080A000F" w:tentative="1">
+      <w:start w:val="1"/>
+      <w:numFmt w:val="decimal"/>
+      <w:lvlText w:val="%4."/>
+      <w:lvlJc w:val="left"/>
+      <w:pPr>
+        <w:ind w:left="2880" w:hanging="360"/>
+      </w:pPr>
+    </w:lvl>
+    <w:lvl w:ilvl="4" w:tplc="080A0019" w:tentative="1">
+      <w:start w:val="1"/>
+      <w:numFmt w:val="lowerLetter"/>
+      <w:lvlText w:val="%5."/>
+      <w:lvlJc w:val="left"/>
+      <w:pPr>
+        <w:ind w:left="3600" w:hanging="360"/>
+      </w:pPr>
+    </w:lvl>
+    <w:lvl w:ilvl="5" w:tplc="080A001B" w:tentative="1">
+      <w:start w:val="1"/>
+      <w:numFmt w:val="lowerRoman"/>
+      <w:lvlText w:val="%6."/>
+      <w:lvlJc w:val="right"/>
+      <w:pPr>
+        <w:ind w:left="4320" w:hanging="180"/>
+      </w:pPr>
+    </w:lvl>
+    <w:lvl w:ilvl="6" w:tplc="080A000F" w:tentative="1">
+      <w:start w:val="1"/>
+      <w:numFmt w:val="decimal"/>
+      <w:lvlText w:val="%7."/>
+      <w:lvlJc w:val="left"/>
+      <w:pPr>
+        <w:ind w:left="5040" w:hanging="360"/>
+      </w:pPr>
+    </w:lvl>
+    <w:lvl w:ilvl="7" w:tplc="080A0019" w:tentative="1">
+      <w:start w:val="1"/>
+      <w:numFmt w:val="lowerLetter"/>
+      <w:lvlText w:val="%8."/>
+      <w:lvlJc w:val="left"/>
+      <w:pPr>
+        <w:ind w:left="5760" w:hanging="360"/>
+      </w:pPr>
+    </w:lvl>
+    <w:lvl w:ilvl="8" w:tplc="080A001B" w:tentative="1">
+      <w:start w:val="1"/>
+      <w:numFmt w:val="lowerRoman"/>
+      <w:lvlText w:val="%9."/>
+      <w:lvlJc w:val="right"/>
+      <w:pPr>
+        <w:ind w:left="6480" w:hanging="180"/>
+      </w:pPr>
+    </w:lvl>
+  </w:abstractNum>
+  <w:num w:numId="1">
+    <w:abstractNumId w:val="0"/>
+  </w:num>
+</w:numbering>
+</file>
+
 <file path=word/styles.xml><?xml version="1.0" encoding="utf-8"?>
-<w:styles xmlns:mc="http://schemas.openxmlformats.org/markup-compatibility/2006" xmlns:r="http://schemas.openxmlformats.org/officeDocument/2006/relationships" xmlns:w="http://schemas.openxmlformats.org/wordprocessingml/2006/main" xmlns:w14="http://schemas.microsoft.com/office/word/2010/wordml" xmlns:w15="http://schemas.microsoft.com/office/word/2012/wordml" mc:Ignorable="w14 w15">
+<w:styles xmlns:mc="http://schemas.openxmlformats.org/markup-compatibility/2006" xmlns:r="http://schemas.openxmlformats.org/officeDocument/2006/relationships" xmlns:w="http://schemas.openxmlformats.org/wordprocessingml/2006/main" xmlns:w14="http://schemas.microsoft.com/office/word/2010/wordml" mc:Ignorable="w14">
   <w:docDefaults>
     <w:rPrDefault>
       <w:rPr>
@@ -970,389 +1264,144 @@
       </w:pPr>
     </w:pPrDefault>
   </w:docDefaults>
-  <w:latentStyles w:defLockedState="0" w:defUIPriority="99" w:defSemiHidden="0" w:defUnhideWhenUsed="0" w:defQFormat="0" w:count="382">
-    <w:lsdException w:name="Normal" w:uiPriority="0" w:qFormat="1"/>
-    <w:lsdException w:name="heading 1" w:uiPriority="9" w:qFormat="1"/>
-    <w:lsdException w:name="heading 2" w:semiHidden="1" w:uiPriority="9" w:unhideWhenUsed="1" w:qFormat="1"/>
-    <w:lsdException w:name="heading 3" w:semiHidden="1" w:uiPriority="9" w:unhideWhenUsed="1" w:qFormat="1"/>
-    <w:lsdException w:name="heading 4" w:semiHidden="1" w:uiPriority="9" w:unhideWhenUsed="1" w:qFormat="1"/>
-    <w:lsdException w:name="heading 5" w:semiHidden="1" w:uiPriority="9" w:unhideWhenUsed="1" w:qFormat="1"/>
-    <w:lsdException w:name="heading 6" w:semiHidden="1" w:uiPriority="9" w:unhideWhenUsed="1" w:qFormat="1"/>
-    <w:lsdException w:name="heading 7" w:semiHidden="1" w:uiPriority="9" w:unhideWhenUsed="1" w:qFormat="1"/>
-    <w:lsdException w:name="heading 8" w:semiHidden="1" w:uiPriority="9" w:unhideWhenUsed="1" w:qFormat="1"/>
-    <w:lsdException w:name="heading 9" w:semiHidden="1" w:uiPriority="9" w:unhideWhenUsed="1" w:qFormat="1"/>
-    <w:lsdException w:name="index 1" w:semiHidden="1" w:unhideWhenUsed="1"/>
-    <w:lsdException w:name="index 2" w:semiHidden="1" w:unhideWhenUsed="1"/>
-    <w:lsdException w:name="index 3" w:semiHidden="1" w:unhideWhenUsed="1"/>
-    <w:lsdException w:name="index 4" w:semiHidden="1" w:unhideWhenUsed="1"/>
-    <w:lsdException w:name="index 5" w:semiHidden="1" w:unhideWhenUsed="1"/>
-    <w:lsdException w:name="index 6" w:semiHidden="1" w:unhideWhenUsed="1"/>
-    <w:lsdException w:name="index 7" w:semiHidden="1" w:unhideWhenUsed="1"/>
-    <w:lsdException w:name="index 8" w:semiHidden="1" w:unhideWhenUsed="1"/>
-    <w:lsdException w:name="index 9" w:semiHidden="1" w:unhideWhenUsed="1"/>
-    <w:lsdException w:name="toc 1" w:semiHidden="1" w:uiPriority="39" w:unhideWhenUsed="1"/>
-    <w:lsdException w:name="toc 2" w:semiHidden="1" w:uiPriority="39" w:unhideWhenUsed="1"/>
-    <w:lsdException w:name="toc 3" w:semiHidden="1" w:uiPriority="39" w:unhideWhenUsed="1"/>
-    <w:lsdException w:name="toc 4" w:semiHidden="1" w:uiPriority="39" w:unhideWhenUsed="1"/>
-    <w:lsdException w:name="toc 5" w:semiHidden="1" w:uiPriority="39" w:unhideWhenUsed="1"/>
-    <w:lsdException w:name="toc 6" w:semiHidden="1" w:uiPriority="39" w:unhideWhenUsed="1"/>
-    <w:lsdException w:name="toc 7" w:semiHidden="1" w:uiPriority="39" w:unhideWhenUsed="1"/>
-    <w:lsdException w:name="toc 8" w:semiHidden="1" w:uiPriority="39" w:unhideWhenUsed="1"/>
-    <w:lsdException w:name="toc 9" w:semiHidden="1" w:uiPriority="39" w:unhideWhenUsed="1"/>
-    <w:lsdException w:name="Normal Indent" w:semiHidden="1" w:unhideWhenUsed="1"/>
-    <w:lsdException w:name="footnote text" w:semiHidden="1" w:unhideWhenUsed="1"/>
-    <w:lsdException w:name="annotation text" w:semiHidden="1" w:unhideWhenUsed="1"/>
-    <w:lsdException w:name="header" w:semiHidden="1" w:unhideWhenUsed="1"/>
-    <w:lsdException w:name="footer" w:semiHidden="1" w:unhideWhenUsed="1"/>
-    <w:lsdException w:name="index heading" w:semiHidden="1" w:unhideWhenUsed="1"/>
-    <w:lsdException w:name="caption" w:semiHidden="1" w:uiPriority="35" w:unhideWhenUsed="1" w:qFormat="1"/>
-    <w:lsdException w:name="table of figures" w:semiHidden="1" w:unhideWhenUsed="1"/>
-    <w:lsdException w:name="envelope address" w:semiHidden="1" w:unhideWhenUsed="1"/>
-    <w:lsdException w:name="envelope return" w:semiHidden="1" w:unhideWhenUsed="1"/>
-    <w:lsdException w:name="footnote reference" w:semiHidden="1" w:unhideWhenUsed="1"/>
-    <w:lsdException w:name="annotation reference" w:semiHidden="1" w:unhideWhenUsed="1"/>
-    <w:lsdException w:name="line number" w:semiHidden="1" w:unhideWhenUsed="1"/>
-    <w:lsdException w:name="page number" w:semiHidden="1" w:unhideWhenUsed="1"/>
-    <w:lsdException w:name="endnote reference" w:semiHidden="1" w:unhideWhenUsed="1"/>
-    <w:lsdException w:name="endnote text" w:semiHidden="1" w:unhideWhenUsed="1"/>
-    <w:lsdException w:name="table of authorities" w:semiHidden="1" w:unhideWhenUsed="1"/>
-    <w:lsdException w:name="macro" w:semiHidden="1" w:unhideWhenUsed="1"/>
-    <w:lsdException w:name="toa heading" w:semiHidden="1" w:unhideWhenUsed="1"/>
-    <w:lsdException w:name="List" w:semiHidden="1" w:unhideWhenUsed="1"/>
-    <w:lsdException w:name="List Bullet" w:semiHidden="1" w:unhideWhenUsed="1"/>
-    <w:lsdException w:name="List Number" w:semiHidden="1" w:unhideWhenUsed="1"/>
-    <w:lsdException w:name="List 2" w:semiHidden="1" w:unhideWhenUsed="1"/>
-    <w:lsdException w:name="List 3" w:semiHidden="1" w:unhideWhenUsed="1"/>
-    <w:lsdException w:name="List 4" w:semiHidden="1" w:unhideWhenUsed="1"/>
-    <w:lsdException w:name="List 5" w:semiHidden="1" w:unhideWhenUsed="1"/>
-    <w:lsdException w:name="List Bullet 2" w:semiHidden="1" w:unhideWhenUsed="1"/>
-    <w:lsdException w:name="List Bullet 3" w:semiHidden="1" w:unhideWhenUsed="1"/>
-    <w:lsdException w:name="List Bullet 4" w:semiHidden="1" w:unhideWhenUsed="1"/>
-    <w:lsdException w:name="List Bullet 5" w:semiHidden="1" w:unhideWhenUsed="1"/>
-    <w:lsdException w:name="List Number 2" w:semiHidden="1" w:unhideWhenUsed="1"/>
-    <w:lsdException w:name="List Number 3" w:semiHidden="1" w:unhideWhenUsed="1"/>
-    <w:lsdException w:name="List Number 4" w:semiHidden="1" w:unhideWhenUsed="1"/>
-    <w:lsdException w:name="List Number 5" w:semiHidden="1" w:unhideWhenUsed="1"/>
-    <w:lsdException w:name="Title" w:uiPriority="10" w:qFormat="1"/>
-    <w:lsdException w:name="Closing" w:semiHidden="1" w:unhideWhenUsed="1"/>
-    <w:lsdException w:name="Signature" w:semiHidden="1" w:unhideWhenUsed="1"/>
-    <w:lsdException w:name="Default Paragraph Font" w:semiHidden="1" w:uiPriority="1" w:unhideWhenUsed="1"/>
-    <w:lsdException w:name="Body Text" w:semiHidden="1" w:unhideWhenUsed="1"/>
-    <w:lsdException w:name="Body Text Indent" w:semiHidden="1" w:unhideWhenUsed="1"/>
-    <w:lsdException w:name="List Continue" w:semiHidden="1" w:unhideWhenUsed="1"/>
-    <w:lsdException w:name="List Continue 2" w:semiHidden="1" w:unhideWhenUsed="1"/>
-    <w:lsdException w:name="List Continue 3" w:semiHidden="1" w:unhideWhenUsed="1"/>
-    <w:lsdException w:name="List Continue 4" w:semiHidden="1" w:unhideWhenUsed="1"/>
-    <w:lsdException w:name="List Continue 5" w:semiHidden="1" w:unhideWhenUsed="1"/>
-    <w:lsdException w:name="Message Header" w:semiHidden="1" w:unhideWhenUsed="1"/>
-    <w:lsdException w:name="Subtitle" w:uiPriority="11" w:qFormat="1"/>
-    <w:lsdException w:name="Salutation" w:semiHidden="1" w:unhideWhenUsed="1"/>
-    <w:lsdException w:name="Date" w:semiHidden="1" w:unhideWhenUsed="1"/>
-    <w:lsdException w:name="Body Text First Indent" w:semiHidden="1" w:unhideWhenUsed="1"/>
-    <w:lsdException w:name="Body Text First Indent 2" w:semiHidden="1" w:unhideWhenUsed="1"/>
-    <w:lsdException w:name="Note Heading" w:semiHidden="1" w:unhideWhenUsed="1"/>
-    <w:lsdException w:name="Body Text 2" w:semiHidden="1" w:unhideWhenUsed="1"/>
-    <w:lsdException w:name="Body Text 3" w:semiHidden="1" w:unhideWhenUsed="1"/>
-    <w:lsdException w:name="Body Text Indent 2" w:semiHidden="1" w:unhideWhenUsed="1"/>
-    <w:lsdException w:name="Body Text Indent 3" w:semiHidden="1" w:unhideWhenUsed="1"/>
-    <w:lsdException w:name="Block Text" w:semiHidden="1" w:unhideWhenUsed="1"/>
-    <w:lsdException w:name="Hyperlink" w:semiHidden="1" w:unhideWhenUsed="1"/>
-    <w:lsdException w:name="FollowedHyperlink" w:semiHidden="1" w:unhideWhenUsed="1"/>
-    <w:lsdException w:name="Strong" w:uiPriority="22" w:qFormat="1"/>
-    <w:lsdException w:name="Emphasis" w:uiPriority="20" w:qFormat="1"/>
-    <w:lsdException w:name="Document Map" w:semiHidden="1" w:unhideWhenUsed="1"/>
-    <w:lsdException w:name="Plain Text" w:semiHidden="1" w:unhideWhenUsed="1"/>
-    <w:lsdException w:name="E-mail Signature" w:semiHidden="1" w:unhideWhenUsed="1"/>
-    <w:lsdException w:name="HTML Top of Form" w:semiHidden="1" w:unhideWhenUsed="1"/>
-    <w:lsdException w:name="HTML Bottom of Form" w:semiHidden="1" w:unhideWhenUsed="1"/>
-    <w:lsdException w:name="Normal (Web)" w:semiHidden="1" w:unhideWhenUsed="1"/>
-    <w:lsdException w:name="HTML Acronym" w:semiHidden="1" w:unhideWhenUsed="1"/>
-    <w:lsdException w:name="HTML Address" w:semiHidden="1" w:unhideWhenUsed="1"/>
-    <w:lsdException w:name="HTML Cite" w:semiHidden="1" w:unhideWhenUsed="1"/>
-    <w:lsdException w:name="HTML Code" w:semiHidden="1" w:unhideWhenUsed="1"/>
-    <w:lsdException w:name="HTML Definition" w:semiHidden="1" w:unhideWhenUsed="1"/>
-    <w:lsdException w:name="HTML Keyboard" w:semiHidden="1" w:unhideWhenUsed="1"/>
-    <w:lsdException w:name="HTML Preformatted" w:semiHidden="1" w:unhideWhenUsed="1"/>
-    <w:lsdException w:name="HTML Sample" w:semiHidden="1" w:unhideWhenUsed="1"/>
-    <w:lsdException w:name="HTML Typewriter" w:semiHidden="1" w:unhideWhenUsed="1"/>
-    <w:lsdException w:name="HTML Variable" w:semiHidden="1" w:unhideWhenUsed="1"/>
-    <w:lsdException w:name="Normal Table" w:semiHidden="1" w:unhideWhenUsed="1"/>
-    <w:lsdException w:name="annotation subject" w:semiHidden="1" w:unhideWhenUsed="1"/>
-    <w:lsdException w:name="No List" w:semiHidden="1" w:unhideWhenUsed="1"/>
-    <w:lsdException w:name="Outline List 1" w:semiHidden="1" w:unhideWhenUsed="1"/>
-    <w:lsdException w:name="Outline List 2" w:semiHidden="1" w:unhideWhenUsed="1"/>
-    <w:lsdException w:name="Outline List 3" w:semiHidden="1" w:unhideWhenUsed="1"/>
-    <w:lsdException w:name="Table Simple 1" w:semiHidden="1" w:unhideWhenUsed="1"/>
-    <w:lsdException w:name="Table Simple 2" w:semiHidden="1" w:unhideWhenUsed="1"/>
-    <w:lsdException w:name="Table Simple 3" w:semiHidden="1" w:unhideWhenUsed="1"/>
-    <w:lsdException w:name="Table Classic 1" w:semiHidden="1" w:unhideWhenUsed="1"/>
-    <w:lsdException w:name="Table Classic 2" w:semiHidden="1" w:unhideWhenUsed="1"/>
-    <w:lsdException w:name="Table Classic 3" w:semiHidden="1" w:unhideWhenUsed="1"/>
-    <w:lsdException w:name="Table Classic 4" w:semiHidden="1" w:unhideWhenUsed="1"/>
-    <w:lsdException w:name="Table Colorful 1" w:semiHidden="1" w:unhideWhenUsed="1"/>
-    <w:lsdException w:name="Table Colorful 2" w:semiHidden="1" w:unhideWhenUsed="1"/>
-    <w:lsdException w:name="Table Colorful 3" w:semiHidden="1" w:unhideWhenUsed="1"/>
-    <w:lsdException w:name="Table Columns 1" w:semiHidden="1" w:unhideWhenUsed="1"/>
-    <w:lsdException w:name="Table Columns 2" w:semiHidden="1" w:unhideWhenUsed="1"/>
-    <w:lsdException w:name="Table Columns 3" w:semiHidden="1" w:unhideWhenUsed="1"/>
-    <w:lsdException w:name="Table Columns 4" w:semiHidden="1" w:unhideWhenUsed="1"/>
-    <w:lsdException w:name="Table Columns 5" w:semiHidden="1" w:unhideWhenUsed="1"/>
-    <w:lsdException w:name="Table Grid 1" w:semiHidden="1" w:unhideWhenUsed="1"/>
-    <w:lsdException w:name="Table Grid 2" w:semiHidden="1" w:unhideWhenUsed="1"/>
-    <w:lsdException w:name="Table Grid 3" w:semiHidden="1" w:unhideWhenUsed="1"/>
-    <w:lsdException w:name="Table Grid 4" w:semiHidden="1" w:unhideWhenUsed="1"/>
-    <w:lsdException w:name="Table Grid 5" w:semiHidden="1" w:unhideWhenUsed="1"/>
-    <w:lsdException w:name="Table Grid 6" w:semiHidden="1" w:unhideWhenUsed="1"/>
-    <w:lsdException w:name="Table Grid 7" w:semiHidden="1" w:unhideWhenUsed="1"/>
-    <w:lsdException w:name="Table Grid 8" w:semiHidden="1" w:unhideWhenUsed="1"/>
-    <w:lsdException w:name="Table List 1" w:semiHidden="1" w:unhideWhenUsed="1"/>
-    <w:lsdException w:name="Table List 2" w:semiHidden="1" w:unhideWhenUsed="1"/>
-    <w:lsdException w:name="Table List 3" w:semiHidden="1" w:unhideWhenUsed="1"/>
-    <w:lsdException w:name="Table List 4" w:semiHidden="1" w:unhideWhenUsed="1"/>
-    <w:lsdException w:name="Table List 5" w:semiHidden="1" w:unhideWhenUsed="1"/>
-    <w:lsdException w:name="Table List 6" w:semiHidden="1" w:unhideWhenUsed="1"/>
-    <w:lsdException w:name="Table List 7" w:semiHidden="1" w:unhideWhenUsed="1"/>
-    <w:lsdException w:name="Table List 8" w:semiHidden="1" w:unhideWhenUsed="1"/>
-    <w:lsdException w:name="Table 3D effects 1" w:semiHidden="1" w:unhideWhenUsed="1"/>
-    <w:lsdException w:name="Table 3D effects 2" w:semiHidden="1" w:unhideWhenUsed="1"/>
-    <w:lsdException w:name="Table 3D effects 3" w:semiHidden="1" w:unhideWhenUsed="1"/>
-    <w:lsdException w:name="Table Contemporary" w:semiHidden="1" w:unhideWhenUsed="1"/>
-    <w:lsdException w:name="Table Elegant" w:semiHidden="1" w:unhideWhenUsed="1"/>
-    <w:lsdException w:name="Table Professional" w:semiHidden="1" w:unhideWhenUsed="1"/>
-    <w:lsdException w:name="Table Subtle 1" w:semiHidden="1" w:unhideWhenUsed="1"/>
-    <w:lsdException w:name="Table Subtle 2" w:semiHidden="1" w:unhideWhenUsed="1"/>
-    <w:lsdException w:name="Table Web 1" w:semiHidden="1" w:unhideWhenUsed="1"/>
-    <w:lsdException w:name="Table Web 2" w:semiHidden="1" w:unhideWhenUsed="1"/>
-    <w:lsdException w:name="Table Web 3" w:semiHidden="1" w:unhideWhenUsed="1"/>
-    <w:lsdException w:name="Balloon Text" w:semiHidden="1" w:unhideWhenUsed="1"/>
-    <w:lsdException w:name="Table Grid" w:uiPriority="59"/>
-    <w:lsdException w:name="Table Theme" w:semiHidden="1" w:unhideWhenUsed="1"/>
-    <w:lsdException w:name="Note Level 1" w:semiHidden="1" w:unhideWhenUsed="1"/>
-    <w:lsdException w:name="Note Level 2" w:semiHidden="1" w:unhideWhenUsed="1"/>
-    <w:lsdException w:name="Note Level 3" w:semiHidden="1" w:unhideWhenUsed="1"/>
-    <w:lsdException w:name="Note Level 4" w:semiHidden="1" w:unhideWhenUsed="1"/>
-    <w:lsdException w:name="Note Level 5" w:semiHidden="1" w:unhideWhenUsed="1"/>
-    <w:lsdException w:name="Note Level 6" w:semiHidden="1" w:unhideWhenUsed="1"/>
-    <w:lsdException w:name="Note Level 7" w:semiHidden="1" w:unhideWhenUsed="1"/>
-    <w:lsdException w:name="Note Level 8" w:semiHidden="1" w:unhideWhenUsed="1"/>
-    <w:lsdException w:name="Note Level 9" w:semiHidden="1" w:unhideWhenUsed="1"/>
-    <w:lsdException w:name="Placeholder Text" w:semiHidden="1"/>
-    <w:lsdException w:name="No Spacing" w:uiPriority="1" w:qFormat="1"/>
-    <w:lsdException w:name="Light Shading" w:uiPriority="60"/>
-    <w:lsdException w:name="Light List" w:uiPriority="61"/>
-    <w:lsdException w:name="Light Grid" w:uiPriority="62"/>
-    <w:lsdException w:name="Medium Shading 1" w:uiPriority="63"/>
-    <w:lsdException w:name="Medium Shading 2" w:uiPriority="64"/>
-    <w:lsdException w:name="Medium List 1" w:uiPriority="65"/>
-    <w:lsdException w:name="Medium List 2" w:uiPriority="66"/>
-    <w:lsdException w:name="Medium Grid 1" w:uiPriority="67"/>
-    <w:lsdException w:name="Medium Grid 2" w:uiPriority="68"/>
-    <w:lsdException w:name="Medium Grid 3" w:uiPriority="69"/>
-    <w:lsdException w:name="Dark List" w:uiPriority="70"/>
-    <w:lsdException w:name="Colorful Shading" w:uiPriority="71"/>
-    <w:lsdException w:name="Colorful List" w:uiPriority="72"/>
-    <w:lsdException w:name="Colorful Grid" w:uiPriority="73"/>
-    <w:lsdException w:name="Light Shading Accent 1" w:uiPriority="60"/>
-    <w:lsdException w:name="Light List Accent 1" w:uiPriority="61"/>
-    <w:lsdException w:name="Light Grid Accent 1" w:uiPriority="62"/>
-    <w:lsdException w:name="Medium Shading 1 Accent 1" w:uiPriority="63"/>
-    <w:lsdException w:name="Medium Shading 2 Accent 1" w:uiPriority="64"/>
-    <w:lsdException w:name="Medium List 1 Accent 1" w:uiPriority="65"/>
-    <w:lsdException w:name="Revision" w:semiHidden="1"/>
-    <w:lsdException w:name="List Paragraph" w:uiPriority="34" w:qFormat="1"/>
-    <w:lsdException w:name="Quote" w:uiPriority="29" w:qFormat="1"/>
-    <w:lsdException w:name="Intense Quote" w:uiPriority="30" w:qFormat="1"/>
-    <w:lsdException w:name="Medium List 2 Accent 1" w:uiPriority="66"/>
-    <w:lsdException w:name="Medium Grid 1 Accent 1" w:uiPriority="67"/>
-    <w:lsdException w:name="Medium Grid 2 Accent 1" w:uiPriority="68"/>
-    <w:lsdException w:name="Medium Grid 3 Accent 1" w:uiPriority="69"/>
-    <w:lsdException w:name="Dark List Accent 1" w:uiPriority="70"/>
-    <w:lsdException w:name="Colorful Shading Accent 1" w:uiPriority="71"/>
-    <w:lsdException w:name="Colorful List Accent 1" w:uiPriority="72"/>
-    <w:lsdException w:name="Colorful Grid Accent 1" w:uiPriority="73"/>
-    <w:lsdException w:name="Light Shading Accent 2" w:uiPriority="60"/>
-    <w:lsdException w:name="Light List Accent 2" w:uiPriority="61"/>
-    <w:lsdException w:name="Light Grid Accent 2" w:uiPriority="62"/>
-    <w:lsdException w:name="Medium Shading 1 Accent 2" w:uiPriority="63"/>
-    <w:lsdException w:name="Medium Shading 2 Accent 2" w:uiPriority="64"/>
-    <w:lsdException w:name="Medium List 1 Accent 2" w:uiPriority="65"/>
-    <w:lsdException w:name="Medium List 2 Accent 2" w:uiPriority="66"/>
-    <w:lsdException w:name="Medium Grid 1 Accent 2" w:uiPriority="67"/>
-    <w:lsdException w:name="Medium Grid 2 Accent 2" w:uiPriority="68"/>
-    <w:lsdException w:name="Medium Grid 3 Accent 2" w:uiPriority="69"/>
-    <w:lsdException w:name="Dark List Accent 2" w:uiPriority="70"/>
-    <w:lsdException w:name="Colorful Shading Accent 2" w:uiPriority="71"/>
-    <w:lsdException w:name="Colorful List Accent 2" w:uiPriority="72"/>
-    <w:lsdException w:name="Colorful Grid Accent 2" w:uiPriority="73"/>
-    <w:lsdException w:name="Light Shading Accent 3" w:uiPriority="60"/>
-    <w:lsdException w:name="Light List Accent 3" w:uiPriority="61"/>
-    <w:lsdException w:name="Light Grid Accent 3" w:uiPriority="62"/>
-    <w:lsdException w:name="Medium Shading 1 Accent 3" w:uiPriority="63"/>
-    <w:lsdException w:name="Medium Shading 2 Accent 3" w:uiPriority="64"/>
-    <w:lsdException w:name="Medium List 1 Accent 3" w:uiPriority="65"/>
-    <w:lsdException w:name="Medium List 2 Accent 3" w:uiPriority="66"/>
-    <w:lsdException w:name="Medium Grid 1 Accent 3" w:uiPriority="67"/>
-    <w:lsdException w:name="Medium Grid 2 Accent 3" w:uiPriority="68"/>
-    <w:lsdException w:name="Medium Grid 3 Accent 3" w:uiPriority="69"/>
-    <w:lsdException w:name="Dark List Accent 3" w:uiPriority="70"/>
-    <w:lsdException w:name="Colorful Shading Accent 3" w:uiPriority="71"/>
-    <w:lsdException w:name="Colorful List Accent 3" w:uiPriority="72"/>
-    <w:lsdException w:name="Colorful Grid Accent 3" w:uiPriority="73"/>
-    <w:lsdException w:name="Light Shading Accent 4" w:uiPriority="60"/>
-    <w:lsdException w:name="Light List Accent 4" w:uiPriority="61"/>
-    <w:lsdException w:name="Light Grid Accent 4" w:uiPriority="62"/>
-    <w:lsdException w:name="Medium Shading 1 Accent 4" w:uiPriority="63"/>
-    <w:lsdException w:name="Medium Shading 2 Accent 4" w:uiPriority="64"/>
-    <w:lsdException w:name="Medium List 1 Accent 4" w:uiPriority="65"/>
-    <w:lsdException w:name="Medium List 2 Accent 4" w:uiPriority="66"/>
-    <w:lsdException w:name="Medium Grid 1 Accent 4" w:uiPriority="67"/>
-    <w:lsdException w:name="Medium Grid 2 Accent 4" w:uiPriority="68"/>
-    <w:lsdException w:name="Medium Grid 3 Accent 4" w:uiPriority="69"/>
-    <w:lsdException w:name="Dark List Accent 4" w:uiPriority="70"/>
-    <w:lsdException w:name="Colorful Shading Accent 4" w:uiPriority="71"/>
-    <w:lsdException w:name="Colorful List Accent 4" w:uiPriority="72"/>
-    <w:lsdException w:name="Colorful Grid Accent 4" w:uiPriority="73"/>
-    <w:lsdException w:name="Light Shading Accent 5" w:uiPriority="60"/>
-    <w:lsdException w:name="Light List Accent 5" w:uiPriority="61"/>
-    <w:lsdException w:name="Light Grid Accent 5" w:uiPriority="62"/>
-    <w:lsdException w:name="Medium Shading 1 Accent 5" w:uiPriority="63"/>
-    <w:lsdException w:name="Medium Shading 2 Accent 5" w:uiPriority="64"/>
-    <w:lsdException w:name="Medium List 1 Accent 5" w:uiPriority="65"/>
-    <w:lsdException w:name="Medium List 2 Accent 5" w:uiPriority="66"/>
-    <w:lsdException w:name="Medium Grid 1 Accent 5" w:uiPriority="67"/>
-    <w:lsdException w:name="Medium Grid 2 Accent 5" w:uiPriority="68"/>
-    <w:lsdException w:name="Medium Grid 3 Accent 5" w:uiPriority="69"/>
-    <w:lsdException w:name="Dark List Accent 5" w:uiPriority="70"/>
-    <w:lsdException w:name="Colorful Shading Accent 5" w:uiPriority="71"/>
-    <w:lsdException w:name="Colorful List Accent 5" w:uiPriority="72"/>
-    <w:lsdException w:name="Colorful Grid Accent 5" w:uiPriority="73"/>
-    <w:lsdException w:name="Light Shading Accent 6" w:uiPriority="60"/>
-    <w:lsdException w:name="Light List Accent 6" w:uiPriority="61"/>
-    <w:lsdException w:name="Light Grid Accent 6" w:uiPriority="62"/>
-    <w:lsdException w:name="Medium Shading 1 Accent 6" w:uiPriority="63"/>
-    <w:lsdException w:name="Medium Shading 2 Accent 6" w:uiPriority="64"/>
-    <w:lsdException w:name="Medium List 1 Accent 6" w:uiPriority="65"/>
-    <w:lsdException w:name="Medium List 2 Accent 6" w:uiPriority="66"/>
-    <w:lsdException w:name="Medium Grid 1 Accent 6" w:uiPriority="67"/>
-    <w:lsdException w:name="Medium Grid 2 Accent 6" w:uiPriority="68"/>
-    <w:lsdException w:name="Medium Grid 3 Accent 6" w:uiPriority="69"/>
-    <w:lsdException w:name="Dark List Accent 6" w:uiPriority="70"/>
-    <w:lsdException w:name="Colorful Shading Accent 6" w:uiPriority="71"/>
-    <w:lsdException w:name="Colorful List Accent 6" w:uiPriority="72"/>
-    <w:lsdException w:name="Colorful Grid Accent 6" w:uiPriority="73"/>
-    <w:lsdException w:name="Subtle Emphasis" w:uiPriority="19" w:qFormat="1"/>
-    <w:lsdException w:name="Intense Emphasis" w:uiPriority="21" w:qFormat="1"/>
-    <w:lsdException w:name="Subtle Reference" w:uiPriority="31" w:qFormat="1"/>
-    <w:lsdException w:name="Intense Reference" w:uiPriority="32" w:qFormat="1"/>
-    <w:lsdException w:name="Book Title" w:uiPriority="33" w:qFormat="1"/>
-    <w:lsdException w:name="Bibliography" w:semiHidden="1" w:uiPriority="37" w:unhideWhenUsed="1"/>
-    <w:lsdException w:name="TOC Heading" w:semiHidden="1" w:uiPriority="39" w:unhideWhenUsed="1" w:qFormat="1"/>
-    <w:lsdException w:name="Plain Table 1" w:uiPriority="41"/>
-    <w:lsdException w:name="Plain Table 2" w:uiPriority="42"/>
-    <w:lsdException w:name="Plain Table 3" w:uiPriority="43"/>
-    <w:lsdException w:name="Plain Table 4" w:uiPriority="44"/>
-    <w:lsdException w:name="Plain Table 5" w:uiPriority="45"/>
-    <w:lsdException w:name="Grid Table Light" w:uiPriority="40"/>
-    <w:lsdException w:name="Grid Table 1 Light" w:uiPriority="46"/>
-    <w:lsdException w:name="Grid Table 2" w:uiPriority="47"/>
-    <w:lsdException w:name="Grid Table 3" w:uiPriority="48"/>
-    <w:lsdException w:name="Grid Table 4" w:uiPriority="49"/>
-    <w:lsdException w:name="Grid Table 5 Dark" w:uiPriority="50"/>
-    <w:lsdException w:name="Grid Table 6 Colorful" w:uiPriority="51"/>
-    <w:lsdException w:name="Grid Table 7 Colorful" w:uiPriority="52"/>
-    <w:lsdException w:name="Grid Table 1 Light Accent 1" w:uiPriority="46"/>
-    <w:lsdException w:name="Grid Table 2 Accent 1" w:uiPriority="47"/>
-    <w:lsdException w:name="Grid Table 3 Accent 1" w:uiPriority="48"/>
-    <w:lsdException w:name="Grid Table 4 Accent 1" w:uiPriority="49"/>
-    <w:lsdException w:name="Grid Table 5 Dark Accent 1" w:uiPriority="50"/>
-    <w:lsdException w:name="Grid Table 6 Colorful Accent 1" w:uiPriority="51"/>
-    <w:lsdException w:name="Grid Table 7 Colorful Accent 1" w:uiPriority="52"/>
-    <w:lsdException w:name="Grid Table 1 Light Accent 2" w:uiPriority="46"/>
-    <w:lsdException w:name="Grid Table 2 Accent 2" w:uiPriority="47"/>
-    <w:lsdException w:name="Grid Table 3 Accent 2" w:uiPriority="48"/>
-    <w:lsdException w:name="Grid Table 4 Accent 2" w:uiPriority="49"/>
-    <w:lsdException w:name="Grid Table 5 Dark Accent 2" w:uiPriority="50"/>
-    <w:lsdException w:name="Grid Table 6 Colorful Accent 2" w:uiPriority="51"/>
-    <w:lsdException w:name="Grid Table 7 Colorful Accent 2" w:uiPriority="52"/>
-    <w:lsdException w:name="Grid Table 1 Light Accent 3" w:uiPriority="46"/>
-    <w:lsdException w:name="Grid Table 2 Accent 3" w:uiPriority="47"/>
-    <w:lsdException w:name="Grid Table 3 Accent 3" w:uiPriority="48"/>
-    <w:lsdException w:name="Grid Table 4 Accent 3" w:uiPriority="49"/>
-    <w:lsdException w:name="Grid Table 5 Dark Accent 3" w:uiPriority="50"/>
-    <w:lsdException w:name="Grid Table 6 Colorful Accent 3" w:uiPriority="51"/>
-    <w:lsdException w:name="Grid Table 7 Colorful Accent 3" w:uiPriority="52"/>
-    <w:lsdException w:name="Grid Table 1 Light Accent 4" w:uiPriority="46"/>
-    <w:lsdException w:name="Grid Table 2 Accent 4" w:uiPriority="47"/>
-    <w:lsdException w:name="Grid Table 3 Accent 4" w:uiPriority="48"/>
-    <w:lsdException w:name="Grid Table 4 Accent 4" w:uiPriority="49"/>
-    <w:lsdException w:name="Grid Table 5 Dark Accent 4" w:uiPriority="50"/>
-    <w:lsdException w:name="Grid Table 6 Colorful Accent 4" w:uiPriority="51"/>
-    <w:lsdException w:name="Grid Table 7 Colorful Accent 4" w:uiPriority="52"/>
-    <w:lsdException w:name="Grid Table 1 Light Accent 5" w:uiPriority="46"/>
-    <w:lsdException w:name="Grid Table 2 Accent 5" w:uiPriority="47"/>
-    <w:lsdException w:name="Grid Table 3 Accent 5" w:uiPriority="48"/>
-    <w:lsdException w:name="Grid Table 4 Accent 5" w:uiPriority="49"/>
-    <w:lsdException w:name="Grid Table 5 Dark Accent 5" w:uiPriority="50"/>
-    <w:lsdException w:name="Grid Table 6 Colorful Accent 5" w:uiPriority="51"/>
-    <w:lsdException w:name="Grid Table 7 Colorful Accent 5" w:uiPriority="52"/>
-    <w:lsdException w:name="Grid Table 1 Light Accent 6" w:uiPriority="46"/>
-    <w:lsdException w:name="Grid Table 2 Accent 6" w:uiPriority="47"/>
-    <w:lsdException w:name="Grid Table 3 Accent 6" w:uiPriority="48"/>
-    <w:lsdException w:name="Grid Table 4 Accent 6" w:uiPriority="49"/>
-    <w:lsdException w:name="Grid Table 5 Dark Accent 6" w:uiPriority="50"/>
-    <w:lsdException w:name="Grid Table 6 Colorful Accent 6" w:uiPriority="51"/>
-    <w:lsdException w:name="Grid Table 7 Colorful Accent 6" w:uiPriority="52"/>
-    <w:lsdException w:name="List Table 1 Light" w:uiPriority="46"/>
-    <w:lsdException w:name="List Table 2" w:uiPriority="47"/>
-    <w:lsdException w:name="List Table 3" w:uiPriority="48"/>
-    <w:lsdException w:name="List Table 4" w:uiPriority="49"/>
-    <w:lsdException w:name="List Table 5 Dark" w:uiPriority="50"/>
-    <w:lsdException w:name="List Table 6 Colorful" w:uiPriority="51"/>
-    <w:lsdException w:name="List Table 7 Colorful" w:uiPriority="52"/>
-    <w:lsdException w:name="List Table 1 Light Accent 1" w:uiPriority="46"/>
-    <w:lsdException w:name="List Table 2 Accent 1" w:uiPriority="47"/>
-    <w:lsdException w:name="List Table 3 Accent 1" w:uiPriority="48"/>
-    <w:lsdException w:name="List Table 4 Accent 1" w:uiPriority="49"/>
-    <w:lsdException w:name="List Table 5 Dark Accent 1" w:uiPriority="50"/>
-    <w:lsdException w:name="List Table 6 Colorful Accent 1" w:uiPriority="51"/>
-    <w:lsdException w:name="List Table 7 Colorful Accent 1" w:uiPriority="52"/>
-    <w:lsdException w:name="List Table 1 Light Accent 2" w:uiPriority="46"/>
-    <w:lsdException w:name="List Table 2 Accent 2" w:uiPriority="47"/>
-    <w:lsdException w:name="List Table 3 Accent 2" w:uiPriority="48"/>
-    <w:lsdException w:name="List Table 4 Accent 2" w:uiPriority="49"/>
-    <w:lsdException w:name="List Table 5 Dark Accent 2" w:uiPriority="50"/>
-    <w:lsdException w:name="List Table 6 Colorful Accent 2" w:uiPriority="51"/>
-    <w:lsdException w:name="List Table 7 Colorful Accent 2" w:uiPriority="52"/>
-    <w:lsdException w:name="List Table 1 Light Accent 3" w:uiPriority="46"/>
-    <w:lsdException w:name="List Table 2 Accent 3" w:uiPriority="47"/>
-    <w:lsdException w:name="List Table 3 Accent 3" w:uiPriority="48"/>
-    <w:lsdException w:name="List Table 4 Accent 3" w:uiPriority="49"/>
-    <w:lsdException w:name="List Table 5 Dark Accent 3" w:uiPriority="50"/>
-    <w:lsdException w:name="List Table 6 Colorful Accent 3" w:uiPriority="51"/>
-    <w:lsdException w:name="List Table 7 Colorful Accent 3" w:uiPriority="52"/>
-    <w:lsdException w:name="List Table 1 Light Accent 4" w:uiPriority="46"/>
-    <w:lsdException w:name="List Table 2 Accent 4" w:uiPriority="47"/>
-    <w:lsdException w:name="List Table 3 Accent 4" w:uiPriority="48"/>
-    <w:lsdException w:name="List Table 4 Accent 4" w:uiPriority="49"/>
-    <w:lsdException w:name="List Table 5 Dark Accent 4" w:uiPriority="50"/>
-    <w:lsdException w:name="List Table 6 Colorful Accent 4" w:uiPriority="51"/>
-    <w:lsdException w:name="List Table 7 Colorful Accent 4" w:uiPriority="52"/>
-    <w:lsdException w:name="List Table 1 Light Accent 5" w:uiPriority="46"/>
-    <w:lsdException w:name="List Table 2 Accent 5" w:uiPriority="47"/>
-    <w:lsdException w:name="List Table 3 Accent 5" w:uiPriority="48"/>
-    <w:lsdException w:name="List Table 4 Accent 5" w:uiPriority="49"/>
-    <w:lsdException w:name="List Table 5 Dark Accent 5" w:uiPriority="50"/>
-    <w:lsdException w:name="List Table 6 Colorful Accent 5" w:uiPriority="51"/>
-    <w:lsdException w:name="List Table 7 Colorful Accent 5" w:uiPriority="52"/>
-    <w:lsdException w:name="List Table 1 Light Accent 6" w:uiPriority="46"/>
-    <w:lsdException w:name="List Table 2 Accent 6" w:uiPriority="47"/>
-    <w:lsdException w:name="List Table 3 Accent 6" w:uiPriority="48"/>
-    <w:lsdException w:name="List Table 4 Accent 6" w:uiPriority="49"/>
-    <w:lsdException w:name="List Table 5 Dark Accent 6" w:uiPriority="50"/>
-    <w:lsdException w:name="List Table 6 Colorful Accent 6" w:uiPriority="51"/>
-    <w:lsdException w:name="List Table 7 Colorful Accent 6" w:uiPriority="52"/>
-    <w:lsdException w:name="Mention" w:semiHidden="1" w:unhideWhenUsed="1"/>
-    <w:lsdException w:name="Smart Hyperlink" w:semiHidden="1" w:unhideWhenUsed="1"/>
+  <w:latentStyles w:defLockedState="0" w:defUIPriority="99" w:defSemiHidden="1" w:defUnhideWhenUsed="1" w:defQFormat="0" w:count="267">
+    <w:lsdException w:name="Normal" w:semiHidden="0" w:uiPriority="0" w:unhideWhenUsed="0" w:qFormat="1"/>
+    <w:lsdException w:name="heading 1" w:semiHidden="0" w:uiPriority="9" w:unhideWhenUsed="0" w:qFormat="1"/>
+    <w:lsdException w:name="heading 2" w:uiPriority="9" w:qFormat="1"/>
+    <w:lsdException w:name="heading 3" w:uiPriority="9" w:qFormat="1"/>
+    <w:lsdException w:name="heading 4" w:uiPriority="9" w:qFormat="1"/>
+    <w:lsdException w:name="heading 5" w:uiPriority="9" w:qFormat="1"/>
+    <w:lsdException w:name="heading 6" w:uiPriority="9" w:qFormat="1"/>
+    <w:lsdException w:name="heading 7" w:uiPriority="9" w:qFormat="1"/>
+    <w:lsdException w:name="heading 8" w:uiPriority="9" w:qFormat="1"/>
+    <w:lsdException w:name="heading 9" w:uiPriority="9" w:qFormat="1"/>
+    <w:lsdException w:name="toc 1" w:uiPriority="39"/>
+    <w:lsdException w:name="toc 2" w:uiPriority="39"/>
+    <w:lsdException w:name="toc 3" w:uiPriority="39"/>
+    <w:lsdException w:name="toc 4" w:uiPriority="39"/>
+    <w:lsdException w:name="toc 5" w:uiPriority="39"/>
+    <w:lsdException w:name="toc 6" w:uiPriority="39"/>
+    <w:lsdException w:name="toc 7" w:uiPriority="39"/>
+    <w:lsdException w:name="toc 8" w:uiPriority="39"/>
+    <w:lsdException w:name="toc 9" w:uiPriority="39"/>
+    <w:lsdException w:name="caption" w:uiPriority="35" w:qFormat="1"/>
+    <w:lsdException w:name="Title" w:semiHidden="0" w:uiPriority="10" w:unhideWhenUsed="0" w:qFormat="1"/>
+    <w:lsdException w:name="Default Paragraph Font" w:uiPriority="1"/>
+    <w:lsdException w:name="Subtitle" w:semiHidden="0" w:uiPriority="11" w:unhideWhenUsed="0" w:qFormat="1"/>
+    <w:lsdException w:name="Strong" w:semiHidden="0" w:uiPriority="22" w:unhideWhenUsed="0" w:qFormat="1"/>
+    <w:lsdException w:name="Emphasis" w:semiHidden="0" w:uiPriority="20" w:unhideWhenUsed="0" w:qFormat="1"/>
+    <w:lsdException w:name="Table Grid" w:semiHidden="0" w:uiPriority="59" w:unhideWhenUsed="0"/>
+    <w:lsdException w:name="Placeholder Text" w:unhideWhenUsed="0"/>
+    <w:lsdException w:name="No Spacing" w:semiHidden="0" w:uiPriority="1" w:unhideWhenUsed="0" w:qFormat="1"/>
+    <w:lsdException w:name="Light Shading" w:semiHidden="0" w:uiPriority="60" w:unhideWhenUsed="0"/>
+    <w:lsdException w:name="Light List" w:semiHidden="0" w:uiPriority="61" w:unhideWhenUsed="0"/>
+    <w:lsdException w:name="Light Grid" w:semiHidden="0" w:uiPriority="62" w:unhideWhenUsed="0"/>
+    <w:lsdException w:name="Medium Shading 1" w:semiHidden="0" w:uiPriority="63" w:unhideWhenUsed="0"/>
+    <w:lsdException w:name="Medium Shading 2" w:semiHidden="0" w:uiPriority="64" w:unhideWhenUsed="0"/>
+    <w:lsdException w:name="Medium List 1" w:semiHidden="0" w:uiPriority="65" w:unhideWhenUsed="0"/>
+    <w:lsdException w:name="Medium List 2" w:semiHidden="0" w:uiPriority="66" w:unhideWhenUsed="0"/>
+    <w:lsdException w:name="Medium Grid 1" w:semiHidden="0" w:uiPriority="67" w:unhideWhenUsed="0"/>
+    <w:lsdException w:name="Medium Grid 2" w:semiHidden="0" w:uiPriority="68" w:unhideWhenUsed="0"/>
+    <w:lsdException w:name="Medium Grid 3" w:semiHidden="0" w:uiPriority="69" w:unhideWhenUsed="0"/>
+    <w:lsdException w:name="Dark List" w:semiHidden="0" w:uiPriority="70" w:unhideWhenUsed="0"/>
+    <w:lsdException w:name="Colorful Shading" w:semiHidden="0" w:uiPriority="71" w:unhideWhenUsed="0"/>
+    <w:lsdException w:name="Colorful List" w:semiHidden="0" w:uiPriority="72" w:unhideWhenUsed="0"/>
+    <w:lsdException w:name="Colorful Grid" w:semiHidden="0" w:uiPriority="73" w:unhideWhenUsed="0"/>
+    <w:lsdException w:name="Light Shading Accent 1" w:semiHidden="0" w:uiPriority="60" w:unhideWhenUsed="0"/>
+    <w:lsdException w:name="Light List Accent 1" w:semiHidden="0" w:uiPriority="61" w:unhideWhenUsed="0"/>
+    <w:lsdException w:name="Light Grid Accent 1" w:semiHidden="0" w:uiPriority="62" w:unhideWhenUsed="0"/>
+    <w:lsdException w:name="Medium Shading 1 Accent 1" w:semiHidden="0" w:uiPriority="63" w:unhideWhenUsed="0"/>
+    <w:lsdException w:name="Medium Shading 2 Accent 1" w:semiHidden="0" w:uiPriority="64" w:unhideWhenUsed="0"/>
+    <w:lsdException w:name="Medium List 1 Accent 1" w:semiHidden="0" w:uiPriority="65" w:unhideWhenUsed="0"/>
+    <w:lsdException w:name="Revision" w:unhideWhenUsed="0"/>
+    <w:lsdException w:name="List Paragraph" w:semiHidden="0" w:uiPriority="34" w:unhideWhenUsed="0" w:qFormat="1"/>
+    <w:lsdException w:name="Quote" w:semiHidden="0" w:uiPriority="29" w:unhideWhenUsed="0" w:qFormat="1"/>
+    <w:lsdException w:name="Intense Quote" w:semiHidden="0" w:uiPriority="30" w:unhideWhenUsed="0" w:qFormat="1"/>
+    <w:lsdException w:name="Medium List 2 Accent 1" w:semiHidden="0" w:uiPriority="66" w:unhideWhenUsed="0"/>
+    <w:lsdException w:name="Medium Grid 1 Accent 1" w:semiHidden="0" w:uiPriority="67" w:unhideWhenUsed="0"/>
+    <w:lsdException w:name="Medium Grid 2 Accent 1" w:semiHidden="0" w:uiPriority="68" w:unhideWhenUsed="0"/>
+    <w:lsdException w:name="Medium Grid 3 Accent 1" w:semiHidden="0" w:uiPriority="69" w:unhideWhenUsed="0"/>
+    <w:lsdException w:name="Dark List Accent 1" w:semiHidden="0" w:uiPriority="70" w:unhideWhenUsed="0"/>
+    <w:lsdException w:name="Colorful Shading Accent 1" w:semiHidden="0" w:uiPriority="71" w:unhideWhenUsed="0"/>
+    <w:lsdException w:name="Colorful List Accent 1" w:semiHidden="0" w:uiPriority="72" w:unhideWhenUsed="0"/>
+    <w:lsdException w:name="Colorful Grid Accent 1" w:semiHidden="0" w:uiPriority="73" w:unhideWhenUsed="0"/>
+    <w:lsdException w:name="Light Shading Accent 2" w:semiHidden="0" w:uiPriority="60" w:unhideWhenUsed="0"/>
+    <w:lsdException w:name="Light List Accent 2" w:semiHidden="0" w:uiPriority="61" w:unhideWhenUsed="0"/>
+    <w:lsdException w:name="Light Grid Accent 2" w:semiHidden="0" w:uiPriority="62" w:unhideWhenUsed="0"/>
+    <w:lsdException w:name="Medium Shading 1 Accent 2" w:semiHidden="0" w:uiPriority="63" w:unhideWhenUsed="0"/>
+    <w:lsdException w:name="Medium Shading 2 Accent 2" w:semiHidden="0" w:uiPriority="64" w:unhideWhenUsed="0"/>
+    <w:lsdException w:name="Medium List 1 Accent 2" w:semiHidden="0" w:uiPriority="65" w:unhideWhenUsed="0"/>
+    <w:lsdException w:name="Medium List 2 Accent 2" w:semiHidden="0" w:uiPriority="66" w:unhideWhenUsed="0"/>
+    <w:lsdException w:name="Medium Grid 1 Accent 2" w:semiHidden="0" w:uiPriority="67" w:unhideWhenUsed="0"/>
+    <w:lsdException w:name="Medium Grid 2 Accent 2" w:semiHidden="0" w:uiPriority="68" w:unhideWhenUsed="0"/>
+    <w:lsdException w:name="Medium Grid 3 Accent 2" w:semiHidden="0" w:uiPriority="69" w:unhideWhenUsed="0"/>
+    <w:lsdException w:name="Dark List Accent 2" w:semiHidden="0" w:uiPriority="70" w:unhideWhenUsed="0"/>
+    <w:lsdException w:name="Colorful Shading Accent 2" w:semiHidden="0" w:uiPriority="71" w:unhideWhenUsed="0"/>
+    <w:lsdException w:name="Colorful List Accent 2" w:semiHidden="0" w:uiPriority="72" w:unhideWhenUsed="0"/>
+    <w:lsdException w:name="Colorful Grid Accent 2" w:semiHidden="0" w:uiPriority="73" w:unhideWhenUsed="0"/>
+    <w:lsdException w:name="Light Shading Accent 3" w:semiHidden="0" w:uiPriority="60" w:unhideWhenUsed="0"/>
+    <w:lsdException w:name="Light List Accent 3" w:semiHidden="0" w:uiPriority="61" w:unhideWhenUsed="0"/>
+    <w:lsdException w:name="Light Grid Accent 3" w:semiHidden="0" w:uiPriority="62" w:unhideWhenUsed="0"/>
+    <w:lsdException w:name="Medium Shading 1 Accent 3" w:semiHidden="0" w:uiPriority="63" w:unhideWhenUsed="0"/>
+    <w:lsdException w:name="Medium Shading 2 Accent 3" w:semiHidden="0" w:uiPriority="64" w:unhideWhenUsed="0"/>
+    <w:lsdException w:name="Medium List 1 Accent 3" w:semiHidden="0" w:uiPriority="65" w:unhideWhenUsed="0"/>
+    <w:lsdException w:name="Medium List 2 Accent 3" w:semiHidden="0" w:uiPriority="66" w:unhideWhenUsed="0"/>
+    <w:lsdException w:name="Medium Grid 1 Accent 3" w:semiHidden="0" w:uiPriority="67" w:unhideWhenUsed="0"/>
+    <w:lsdException w:name="Medium Grid 2 Accent 3" w:semiHidden="0" w:uiPriority="68" w:unhideWhenUsed="0"/>
+    <w:lsdException w:name="Medium Grid 3 Accent 3" w:semiHidden="0" w:uiPriority="69" w:unhideWhenUsed="0"/>
+    <w:lsdException w:name="Dark List Accent 3" w:semiHidden="0" w:uiPriority="70" w:unhideWhenUsed="0"/>
+    <w:lsdException w:name="Colorful Shading Accent 3" w:semiHidden="0" w:uiPriority="71" w:unhideWhenUsed="0"/>
+    <w:lsdException w:name="Colorful List Accent 3" w:semiHidden="0" w:uiPriority="72" w:unhideWhenUsed="0"/>
+    <w:lsdException w:name="Colorful Grid Accent 3" w:semiHidden="0" w:uiPriority="73" w:unhideWhenUsed="0"/>
+    <w:lsdException w:name="Light Shading Accent 4" w:semiHidden="0" w:uiPriority="60" w:unhideWhenUsed="0"/>
+    <w:lsdException w:name="Light List Accent 4" w:semiHidden="0" w:uiPriority="61" w:unhideWhenUsed="0"/>
+    <w:lsdException w:name="Light Grid Accent 4" w:semiHidden="0" w:uiPriority="62" w:unhideWhenUsed="0"/>
+    <w:lsdException w:name="Medium Shading 1 Accent 4" w:semiHidden="0" w:uiPriority="63" w:unhideWhenUsed="0"/>
+    <w:lsdException w:name="Medium Shading 2 Accent 4" w:semiHidden="0" w:uiPriority="64" w:unhideWhenUsed="0"/>
+    <w:lsdException w:name="Medium List 1 Accent 4" w:semiHidden="0" w:uiPriority="65" w:unhideWhenUsed="0"/>
+    <w:lsdException w:name="Medium List 2 Accent 4" w:semiHidden="0" w:uiPriority="66" w:unhideWhenUsed="0"/>
+    <w:lsdException w:name="Medium Grid 1 Accent 4" w:semiHidden="0" w:uiPriority="67" w:unhideWhenUsed="0"/>
+    <w:lsdException w:name="Medium Grid 2 Accent 4" w:semiHidden="0" w:uiPriority="68" w:unhideWhenUsed="0"/>
+    <w:lsdException w:name="Medium Grid 3 Accent 4" w:semiHidden="0" w:uiPriority="69" w:unhideWhenUsed="0"/>
+    <w:lsdException w:name="Dark List Accent 4" w:semiHidden="0" w:uiPriority="70" w:unhideWhenUsed="0"/>
+    <w:lsdException w:name="Colorful Shading Accent 4" w:semiHidden="0" w:uiPriority="71" w:unhideWhenUsed="0"/>
+    <w:lsdException w:name="Colorful List Accent 4" w:semiHidden="0" w:uiPriority="72" w:unhideWhenUsed="0"/>
+    <w:lsdException w:name="Colorful Grid Accent 4" w:semiHidden="0" w:uiPriority="73" w:unhideWhenUsed="0"/>
+    <w:lsdException w:name="Light Shading Accent 5" w:semiHidden="0" w:uiPriority="60" w:unhideWhenUsed="0"/>
+    <w:lsdException w:name="Light List Accent 5" w:semiHidden="0" w:uiPriority="61" w:unhideWhenUsed="0"/>
+    <w:lsdException w:name="Light Grid Accent 5" w:semiHidden="0" w:uiPriority="62" w:unhideWhenUsed="0"/>
+    <w:lsdException w:name="Medium Shading 1 Accent 5" w:semiHidden="0" w:uiPriority="63" w:unhideWhenUsed="0"/>
+    <w:lsdException w:name="Medium Shading 2 Accent 5" w:semiHidden="0" w:uiPriority="64" w:unhideWhenUsed="0"/>
+    <w:lsdException w:name="Medium List 1 Accent 5" w:semiHidden="0" w:uiPriority="65" w:unhideWhenUsed="0"/>
+    <w:lsdException w:name="Medium List 2 Accent 5" w:semiHidden="0" w:uiPriority="66" w:unhideWhenUsed="0"/>
+    <w:lsdException w:name="Medium Grid 1 Accent 5" w:semiHidden="0" w:uiPriority="67" w:unhideWhenUsed="0"/>
+    <w:lsdException w:name="Medium Grid 2 Accent 5" w:semiHidden="0" w:uiPriority="68" w:unhideWhenUsed="0"/>
+    <w:lsdException w:name="Medium Grid 3 Accent 5" w:semiHidden="0" w:uiPriority="69" w:unhideWhenUsed="0"/>
+    <w:lsdException w:name="Dark List Accent 5" w:semiHidden="0" w:uiPriority="70" w:unhideWhenUsed="0"/>
+    <w:lsdException w:name="Colorful Shading Accent 5" w:semiHidden="0" w:uiPriority="71" w:unhideWhenUsed="0"/>
+    <w:lsdException w:name="Colorful List Accent 5" w:semiHidden="0" w:uiPriority="72" w:unhideWhenUsed="0"/>
+    <w:lsdException w:name="Colorful Grid Accent 5" w:semiHidden="0" w:uiPriority="73" w:unhideWhenUsed="0"/>
+    <w:lsdException w:name="Light Shading Accent 6" w:semiHidden="0" w:uiPriority="60" w:unhideWhenUsed="0"/>
+    <w:lsdException w:name="Light List Accent 6" w:semiHidden="0" w:uiPriority="61" w:unhideWhenUsed="0"/>
+    <w:lsdException w:name="Light Grid Accent 6" w:semiHidden="0" w:uiPriority="62" w:unhideWhenUsed="0"/>
+    <w:lsdException w:name="Medium Shading 1 Accent 6" w:semiHidden="0" w:uiPriority="63" w:unhideWhenUsed="0"/>
+    <w:lsdException w:name="Medium Shading 2 Accent 6" w:semiHidden="0" w:uiPriority="64" w:unhideWhenUsed="0"/>
+    <w:lsdException w:name="Medium List 1 Accent 6" w:semiHidden="0" w:uiPriority="65" w:unhideWhenUsed="0"/>
+    <w:lsdException w:name="Medium List 2 Accent 6" w:semiHidden="0" w:uiPriority="66" w:unhideWhenUsed="0"/>
+    <w:lsdException w:name="Medium Grid 1 Accent 6" w:semiHidden="0" w:uiPriority="67" w:unhideWhenUsed="0"/>
+    <w:lsdException w:name="Medium Grid 2 Accent 6" w:semiHidden="0" w:uiPriority="68" w:unhideWhenUsed="0"/>
+    <w:lsdException w:name="Medium Grid 3 Accent 6" w:semiHidden="0" w:uiPriority="69" w:unhideWhenUsed="0"/>
+    <w:lsdException w:name="Dark List Accent 6" w:semiHidden="0" w:uiPriority="70" w:unhideWhenUsed="0"/>
+    <w:lsdException w:name="Colorful Shading Accent 6" w:semiHidden="0" w:uiPriority="71" w:unhideWhenUsed="0"/>
+    <w:lsdException w:name="Colorful List Accent 6" w:semiHidden="0" w:uiPriority="72" w:unhideWhenUsed="0"/>
+    <w:lsdException w:name="Colorful Grid Accent 6" w:semiHidden="0" w:uiPriority="73" w:unhideWhenUsed="0"/>
+    <w:lsdException w:name="Subtle Emphasis" w:semiHidden="0" w:uiPriority="19" w:unhideWhenUsed="0" w:qFormat="1"/>
+    <w:lsdException w:name="Intense Emphasis" w:semiHidden="0" w:uiPriority="21" w:unhideWhenUsed="0" w:qFormat="1"/>
+    <w:lsdException w:name="Subtle Reference" w:semiHidden="0" w:uiPriority="31" w:unhideWhenUsed="0" w:qFormat="1"/>
+    <w:lsdException w:name="Intense Reference" w:semiHidden="0" w:uiPriority="32" w:unhideWhenUsed="0" w:qFormat="1"/>
+    <w:lsdException w:name="Book Title" w:semiHidden="0" w:uiPriority="33" w:unhideWhenUsed="0" w:qFormat="1"/>
+    <w:lsdException w:name="Bibliography" w:uiPriority="37"/>
+    <w:lsdException w:name="TOC Heading" w:uiPriority="39" w:qFormat="1"/>
   </w:latentStyles>
   <w:style w:type="paragraph" w:default="1" w:styleId="Normal">
     <w:name w:val="Normal"/>
@@ -1403,7 +1452,6 @@
       <w:spacing w:after="0" w:line="240" w:lineRule="auto"/>
     </w:pPr>
     <w:tblPr>
-      <w:tblInd w:w="0" w:type="dxa"/>
       <w:tblBorders>
         <w:top w:val="single" w:sz="4" w:space="0" w:color="auto"/>
         <w:left w:val="single" w:sz="4" w:space="0" w:color="auto"/>
@@ -1412,12 +1460,224 @@
         <w:insideH w:val="single" w:sz="4" w:space="0" w:color="auto"/>
         <w:insideV w:val="single" w:sz="4" w:space="0" w:color="auto"/>
       </w:tblBorders>
+    </w:tblPr>
+  </w:style>
+</w:styles>
+</file>
+
+<file path=word/stylesWithEffects.xml><?xml version="1.0" encoding="utf-8"?>
+<w:styles xmlns:wpc="http://schemas.microsoft.com/office/word/2010/wordprocessingCanvas" xmlns:mc="http://schemas.openxmlformats.org/markup-compatibility/2006" xmlns:o="urn:schemas-microsoft-com:office:office" xmlns:r="http://schemas.openxmlformats.org/officeDocument/2006/relationships" xmlns:m="http://schemas.openxmlformats.org/officeDocument/2006/math" xmlns:v="urn:schemas-microsoft-com:vml" xmlns:wp14="http://schemas.microsoft.com/office/word/2010/wordprocessingDrawing" xmlns:wp="http://schemas.openxmlformats.org/drawingml/2006/wordprocessingDrawing" xmlns:w10="urn:schemas-microsoft-com:office:word" xmlns:w="http://schemas.openxmlformats.org/wordprocessingml/2006/main" xmlns:w14="http://schemas.microsoft.com/office/word/2010/wordml" xmlns:wpg="http://schemas.microsoft.com/office/word/2010/wordprocessingGroup" xmlns:wpi="http://schemas.microsoft.com/office/word/2010/wordprocessingInk" xmlns:wne="http://schemas.microsoft.com/office/word/2006/wordml" xmlns:wps="http://schemas.microsoft.com/office/word/2010/wordprocessingShape" mc:Ignorable="w14 wp14">
+  <w:docDefaults>
+    <w:rPrDefault>
+      <w:rPr>
+        <w:rFonts w:asciiTheme="minorHAnsi" w:eastAsiaTheme="minorEastAsia" w:hAnsiTheme="minorHAnsi" w:cstheme="minorBidi"/>
+        <w:sz w:val="22"/>
+        <w:szCs w:val="22"/>
+        <w:lang w:val="es-MX" w:eastAsia="es-MX" w:bidi="ar-SA"/>
+      </w:rPr>
+    </w:rPrDefault>
+    <w:pPrDefault>
+      <w:pPr>
+        <w:spacing w:after="200" w:line="276" w:lineRule="auto"/>
+      </w:pPr>
+    </w:pPrDefault>
+  </w:docDefaults>
+  <w:latentStyles w:defLockedState="0" w:defUIPriority="99" w:defSemiHidden="1" w:defUnhideWhenUsed="1" w:defQFormat="0" w:count="267">
+    <w:lsdException w:name="Normal" w:semiHidden="0" w:uiPriority="0" w:unhideWhenUsed="0" w:qFormat="1"/>
+    <w:lsdException w:name="heading 1" w:semiHidden="0" w:uiPriority="9" w:unhideWhenUsed="0" w:qFormat="1"/>
+    <w:lsdException w:name="heading 2" w:uiPriority="9" w:qFormat="1"/>
+    <w:lsdException w:name="heading 3" w:uiPriority="9" w:qFormat="1"/>
+    <w:lsdException w:name="heading 4" w:uiPriority="9" w:qFormat="1"/>
+    <w:lsdException w:name="heading 5" w:uiPriority="9" w:qFormat="1"/>
+    <w:lsdException w:name="heading 6" w:uiPriority="9" w:qFormat="1"/>
+    <w:lsdException w:name="heading 7" w:uiPriority="9" w:qFormat="1"/>
+    <w:lsdException w:name="heading 8" w:uiPriority="9" w:qFormat="1"/>
+    <w:lsdException w:name="heading 9" w:uiPriority="9" w:qFormat="1"/>
+    <w:lsdException w:name="toc 1" w:uiPriority="39"/>
+    <w:lsdException w:name="toc 2" w:uiPriority="39"/>
+    <w:lsdException w:name="toc 3" w:uiPriority="39"/>
+    <w:lsdException w:name="toc 4" w:uiPriority="39"/>
+    <w:lsdException w:name="toc 5" w:uiPriority="39"/>
+    <w:lsdException w:name="toc 6" w:uiPriority="39"/>
+    <w:lsdException w:name="toc 7" w:uiPriority="39"/>
+    <w:lsdException w:name="toc 8" w:uiPriority="39"/>
+    <w:lsdException w:name="toc 9" w:uiPriority="39"/>
+    <w:lsdException w:name="caption" w:uiPriority="35" w:qFormat="1"/>
+    <w:lsdException w:name="Title" w:semiHidden="0" w:uiPriority="10" w:unhideWhenUsed="0" w:qFormat="1"/>
+    <w:lsdException w:name="Default Paragraph Font" w:uiPriority="1"/>
+    <w:lsdException w:name="Subtitle" w:semiHidden="0" w:uiPriority="11" w:unhideWhenUsed="0" w:qFormat="1"/>
+    <w:lsdException w:name="Strong" w:semiHidden="0" w:uiPriority="22" w:unhideWhenUsed="0" w:qFormat="1"/>
+    <w:lsdException w:name="Emphasis" w:semiHidden="0" w:uiPriority="20" w:unhideWhenUsed="0" w:qFormat="1"/>
+    <w:lsdException w:name="Table Grid" w:semiHidden="0" w:uiPriority="59" w:unhideWhenUsed="0"/>
+    <w:lsdException w:name="Placeholder Text" w:unhideWhenUsed="0"/>
+    <w:lsdException w:name="No Spacing" w:semiHidden="0" w:uiPriority="1" w:unhideWhenUsed="0" w:qFormat="1"/>
+    <w:lsdException w:name="Light Shading" w:semiHidden="0" w:uiPriority="60" w:unhideWhenUsed="0"/>
+    <w:lsdException w:name="Light List" w:semiHidden="0" w:uiPriority="61" w:unhideWhenUsed="0"/>
+    <w:lsdException w:name="Light Grid" w:semiHidden="0" w:uiPriority="62" w:unhideWhenUsed="0"/>
+    <w:lsdException w:name="Medium Shading 1" w:semiHidden="0" w:uiPriority="63" w:unhideWhenUsed="0"/>
+    <w:lsdException w:name="Medium Shading 2" w:semiHidden="0" w:uiPriority="64" w:unhideWhenUsed="0"/>
+    <w:lsdException w:name="Medium List 1" w:semiHidden="0" w:uiPriority="65" w:unhideWhenUsed="0"/>
+    <w:lsdException w:name="Medium List 2" w:semiHidden="0" w:uiPriority="66" w:unhideWhenUsed="0"/>
+    <w:lsdException w:name="Medium Grid 1" w:semiHidden="0" w:uiPriority="67" w:unhideWhenUsed="0"/>
+    <w:lsdException w:name="Medium Grid 2" w:semiHidden="0" w:uiPriority="68" w:unhideWhenUsed="0"/>
+    <w:lsdException w:name="Medium Grid 3" w:semiHidden="0" w:uiPriority="69" w:unhideWhenUsed="0"/>
+    <w:lsdException w:name="Dark List" w:semiHidden="0" w:uiPriority="70" w:unhideWhenUsed="0"/>
+    <w:lsdException w:name="Colorful Shading" w:semiHidden="0" w:uiPriority="71" w:unhideWhenUsed="0"/>
+    <w:lsdException w:name="Colorful List" w:semiHidden="0" w:uiPriority="72" w:unhideWhenUsed="0"/>
+    <w:lsdException w:name="Colorful Grid" w:semiHidden="0" w:uiPriority="73" w:unhideWhenUsed="0"/>
+    <w:lsdException w:name="Light Shading Accent 1" w:semiHidden="0" w:uiPriority="60" w:unhideWhenUsed="0"/>
+    <w:lsdException w:name="Light List Accent 1" w:semiHidden="0" w:uiPriority="61" w:unhideWhenUsed="0"/>
+    <w:lsdException w:name="Light Grid Accent 1" w:semiHidden="0" w:uiPriority="62" w:unhideWhenUsed="0"/>
+    <w:lsdException w:name="Medium Shading 1 Accent 1" w:semiHidden="0" w:uiPriority="63" w:unhideWhenUsed="0"/>
+    <w:lsdException w:name="Medium Shading 2 Accent 1" w:semiHidden="0" w:uiPriority="64" w:unhideWhenUsed="0"/>
+    <w:lsdException w:name="Medium List 1 Accent 1" w:semiHidden="0" w:uiPriority="65" w:unhideWhenUsed="0"/>
+    <w:lsdException w:name="Revision" w:unhideWhenUsed="0"/>
+    <w:lsdException w:name="List Paragraph" w:semiHidden="0" w:uiPriority="34" w:unhideWhenUsed="0" w:qFormat="1"/>
+    <w:lsdException w:name="Quote" w:semiHidden="0" w:uiPriority="29" w:unhideWhenUsed="0" w:qFormat="1"/>
+    <w:lsdException w:name="Intense Quote" w:semiHidden="0" w:uiPriority="30" w:unhideWhenUsed="0" w:qFormat="1"/>
+    <w:lsdException w:name="Medium List 2 Accent 1" w:semiHidden="0" w:uiPriority="66" w:unhideWhenUsed="0"/>
+    <w:lsdException w:name="Medium Grid 1 Accent 1" w:semiHidden="0" w:uiPriority="67" w:unhideWhenUsed="0"/>
+    <w:lsdException w:name="Medium Grid 2 Accent 1" w:semiHidden="0" w:uiPriority="68" w:unhideWhenUsed="0"/>
+    <w:lsdException w:name="Medium Grid 3 Accent 1" w:semiHidden="0" w:uiPriority="69" w:unhideWhenUsed="0"/>
+    <w:lsdException w:name="Dark List Accent 1" w:semiHidden="0" w:uiPriority="70" w:unhideWhenUsed="0"/>
+    <w:lsdException w:name="Colorful Shading Accent 1" w:semiHidden="0" w:uiPriority="71" w:unhideWhenUsed="0"/>
+    <w:lsdException w:name="Colorful List Accent 1" w:semiHidden="0" w:uiPriority="72" w:unhideWhenUsed="0"/>
+    <w:lsdException w:name="Colorful Grid Accent 1" w:semiHidden="0" w:uiPriority="73" w:unhideWhenUsed="0"/>
+    <w:lsdException w:name="Light Shading Accent 2" w:semiHidden="0" w:uiPriority="60" w:unhideWhenUsed="0"/>
+    <w:lsdException w:name="Light List Accent 2" w:semiHidden="0" w:uiPriority="61" w:unhideWhenUsed="0"/>
+    <w:lsdException w:name="Light Grid Accent 2" w:semiHidden="0" w:uiPriority="62" w:unhideWhenUsed="0"/>
+    <w:lsdException w:name="Medium Shading 1 Accent 2" w:semiHidden="0" w:uiPriority="63" w:unhideWhenUsed="0"/>
+    <w:lsdException w:name="Medium Shading 2 Accent 2" w:semiHidden="0" w:uiPriority="64" w:unhideWhenUsed="0"/>
+    <w:lsdException w:name="Medium List 1 Accent 2" w:semiHidden="0" w:uiPriority="65" w:unhideWhenUsed="0"/>
+    <w:lsdException w:name="Medium List 2 Accent 2" w:semiHidden="0" w:uiPriority="66" w:unhideWhenUsed="0"/>
+    <w:lsdException w:name="Medium Grid 1 Accent 2" w:semiHidden="0" w:uiPriority="67" w:unhideWhenUsed="0"/>
+    <w:lsdException w:name="Medium Grid 2 Accent 2" w:semiHidden="0" w:uiPriority="68" w:unhideWhenUsed="0"/>
+    <w:lsdException w:name="Medium Grid 3 Accent 2" w:semiHidden="0" w:uiPriority="69" w:unhideWhenUsed="0"/>
+    <w:lsdException w:name="Dark List Accent 2" w:semiHidden="0" w:uiPriority="70" w:unhideWhenUsed="0"/>
+    <w:lsdException w:name="Colorful Shading Accent 2" w:semiHidden="0" w:uiPriority="71" w:unhideWhenUsed="0"/>
+    <w:lsdException w:name="Colorful List Accent 2" w:semiHidden="0" w:uiPriority="72" w:unhideWhenUsed="0"/>
+    <w:lsdException w:name="Colorful Grid Accent 2" w:semiHidden="0" w:uiPriority="73" w:unhideWhenUsed="0"/>
+    <w:lsdException w:name="Light Shading Accent 3" w:semiHidden="0" w:uiPriority="60" w:unhideWhenUsed="0"/>
+    <w:lsdException w:name="Light List Accent 3" w:semiHidden="0" w:uiPriority="61" w:unhideWhenUsed="0"/>
+    <w:lsdException w:name="Light Grid Accent 3" w:semiHidden="0" w:uiPriority="62" w:unhideWhenUsed="0"/>
+    <w:lsdException w:name="Medium Shading 1 Accent 3" w:semiHidden="0" w:uiPriority="63" w:unhideWhenUsed="0"/>
+    <w:lsdException w:name="Medium Shading 2 Accent 3" w:semiHidden="0" w:uiPriority="64" w:unhideWhenUsed="0"/>
+    <w:lsdException w:name="Medium List 1 Accent 3" w:semiHidden="0" w:uiPriority="65" w:unhideWhenUsed="0"/>
+    <w:lsdException w:name="Medium List 2 Accent 3" w:semiHidden="0" w:uiPriority="66" w:unhideWhenUsed="0"/>
+    <w:lsdException w:name="Medium Grid 1 Accent 3" w:semiHidden="0" w:uiPriority="67" w:unhideWhenUsed="0"/>
+    <w:lsdException w:name="Medium Grid 2 Accent 3" w:semiHidden="0" w:uiPriority="68" w:unhideWhenUsed="0"/>
+    <w:lsdException w:name="Medium Grid 3 Accent 3" w:semiHidden="0" w:uiPriority="69" w:unhideWhenUsed="0"/>
+    <w:lsdException w:name="Dark List Accent 3" w:semiHidden="0" w:uiPriority="70" w:unhideWhenUsed="0"/>
+    <w:lsdException w:name="Colorful Shading Accent 3" w:semiHidden="0" w:uiPriority="71" w:unhideWhenUsed="0"/>
+    <w:lsdException w:name="Colorful List Accent 3" w:semiHidden="0" w:uiPriority="72" w:unhideWhenUsed="0"/>
+    <w:lsdException w:name="Colorful Grid Accent 3" w:semiHidden="0" w:uiPriority="73" w:unhideWhenUsed="0"/>
+    <w:lsdException w:name="Light Shading Accent 4" w:semiHidden="0" w:uiPriority="60" w:unhideWhenUsed="0"/>
+    <w:lsdException w:name="Light List Accent 4" w:semiHidden="0" w:uiPriority="61" w:unhideWhenUsed="0"/>
+    <w:lsdException w:name="Light Grid Accent 4" w:semiHidden="0" w:uiPriority="62" w:unhideWhenUsed="0"/>
+    <w:lsdException w:name="Medium Shading 1 Accent 4" w:semiHidden="0" w:uiPriority="63" w:unhideWhenUsed="0"/>
+    <w:lsdException w:name="Medium Shading 2 Accent 4" w:semiHidden="0" w:uiPriority="64" w:unhideWhenUsed="0"/>
+    <w:lsdException w:name="Medium List 1 Accent 4" w:semiHidden="0" w:uiPriority="65" w:unhideWhenUsed="0"/>
+    <w:lsdException w:name="Medium List 2 Accent 4" w:semiHidden="0" w:uiPriority="66" w:unhideWhenUsed="0"/>
+    <w:lsdException w:name="Medium Grid 1 Accent 4" w:semiHidden="0" w:uiPriority="67" w:unhideWhenUsed="0"/>
+    <w:lsdException w:name="Medium Grid 2 Accent 4" w:semiHidden="0" w:uiPriority="68" w:unhideWhenUsed="0"/>
+    <w:lsdException w:name="Medium Grid 3 Accent 4" w:semiHidden="0" w:uiPriority="69" w:unhideWhenUsed="0"/>
+    <w:lsdException w:name="Dark List Accent 4" w:semiHidden="0" w:uiPriority="70" w:unhideWhenUsed="0"/>
+    <w:lsdException w:name="Colorful Shading Accent 4" w:semiHidden="0" w:uiPriority="71" w:unhideWhenUsed="0"/>
+    <w:lsdException w:name="Colorful List Accent 4" w:semiHidden="0" w:uiPriority="72" w:unhideWhenUsed="0"/>
+    <w:lsdException w:name="Colorful Grid Accent 4" w:semiHidden="0" w:uiPriority="73" w:unhideWhenUsed="0"/>
+    <w:lsdException w:name="Light Shading Accent 5" w:semiHidden="0" w:uiPriority="60" w:unhideWhenUsed="0"/>
+    <w:lsdException w:name="Light List Accent 5" w:semiHidden="0" w:uiPriority="61" w:unhideWhenUsed="0"/>
+    <w:lsdException w:name="Light Grid Accent 5" w:semiHidden="0" w:uiPriority="62" w:unhideWhenUsed="0"/>
+    <w:lsdException w:name="Medium Shading 1 Accent 5" w:semiHidden="0" w:uiPriority="63" w:unhideWhenUsed="0"/>
+    <w:lsdException w:name="Medium Shading 2 Accent 5" w:semiHidden="0" w:uiPriority="64" w:unhideWhenUsed="0"/>
+    <w:lsdException w:name="Medium List 1 Accent 5" w:semiHidden="0" w:uiPriority="65" w:unhideWhenUsed="0"/>
+    <w:lsdException w:name="Medium List 2 Accent 5" w:semiHidden="0" w:uiPriority="66" w:unhideWhenUsed="0"/>
+    <w:lsdException w:name="Medium Grid 1 Accent 5" w:semiHidden="0" w:uiPriority="67" w:unhideWhenUsed="0"/>
+    <w:lsdException w:name="Medium Grid 2 Accent 5" w:semiHidden="0" w:uiPriority="68" w:unhideWhenUsed="0"/>
+    <w:lsdException w:name="Medium Grid 3 Accent 5" w:semiHidden="0" w:uiPriority="69" w:unhideWhenUsed="0"/>
+    <w:lsdException w:name="Dark List Accent 5" w:semiHidden="0" w:uiPriority="70" w:unhideWhenUsed="0"/>
+    <w:lsdException w:name="Colorful Shading Accent 5" w:semiHidden="0" w:uiPriority="71" w:unhideWhenUsed="0"/>
+    <w:lsdException w:name="Colorful List Accent 5" w:semiHidden="0" w:uiPriority="72" w:unhideWhenUsed="0"/>
+    <w:lsdException w:name="Colorful Grid Accent 5" w:semiHidden="0" w:uiPriority="73" w:unhideWhenUsed="0"/>
+    <w:lsdException w:name="Light Shading Accent 6" w:semiHidden="0" w:uiPriority="60" w:unhideWhenUsed="0"/>
+    <w:lsdException w:name="Light List Accent 6" w:semiHidden="0" w:uiPriority="61" w:unhideWhenUsed="0"/>
+    <w:lsdException w:name="Light Grid Accent 6" w:semiHidden="0" w:uiPriority="62" w:unhideWhenUsed="0"/>
+    <w:lsdException w:name="Medium Shading 1 Accent 6" w:semiHidden="0" w:uiPriority="63" w:unhideWhenUsed="0"/>
+    <w:lsdException w:name="Medium Shading 2 Accent 6" w:semiHidden="0" w:uiPriority="64" w:unhideWhenUsed="0"/>
+    <w:lsdException w:name="Medium List 1 Accent 6" w:semiHidden="0" w:uiPriority="65" w:unhideWhenUsed="0"/>
+    <w:lsdException w:name="Medium List 2 Accent 6" w:semiHidden="0" w:uiPriority="66" w:unhideWhenUsed="0"/>
+    <w:lsdException w:name="Medium Grid 1 Accent 6" w:semiHidden="0" w:uiPriority="67" w:unhideWhenUsed="0"/>
+    <w:lsdException w:name="Medium Grid 2 Accent 6" w:semiHidden="0" w:uiPriority="68" w:unhideWhenUsed="0"/>
+    <w:lsdException w:name="Medium Grid 3 Accent 6" w:semiHidden="0" w:uiPriority="69" w:unhideWhenUsed="0"/>
+    <w:lsdException w:name="Dark List Accent 6" w:semiHidden="0" w:uiPriority="70" w:unhideWhenUsed="0"/>
+    <w:lsdException w:name="Colorful Shading Accent 6" w:semiHidden="0" w:uiPriority="71" w:unhideWhenUsed="0"/>
+    <w:lsdException w:name="Colorful List Accent 6" w:semiHidden="0" w:uiPriority="72" w:unhideWhenUsed="0"/>
+    <w:lsdException w:name="Colorful Grid Accent 6" w:semiHidden="0" w:uiPriority="73" w:unhideWhenUsed="0"/>
+    <w:lsdException w:name="Subtle Emphasis" w:semiHidden="0" w:uiPriority="19" w:unhideWhenUsed="0" w:qFormat="1"/>
+    <w:lsdException w:name="Intense Emphasis" w:semiHidden="0" w:uiPriority="21" w:unhideWhenUsed="0" w:qFormat="1"/>
+    <w:lsdException w:name="Subtle Reference" w:semiHidden="0" w:uiPriority="31" w:unhideWhenUsed="0" w:qFormat="1"/>
+    <w:lsdException w:name="Intense Reference" w:semiHidden="0" w:uiPriority="32" w:unhideWhenUsed="0" w:qFormat="1"/>
+    <w:lsdException w:name="Book Title" w:semiHidden="0" w:uiPriority="33" w:unhideWhenUsed="0" w:qFormat="1"/>
+    <w:lsdException w:name="Bibliography" w:uiPriority="37"/>
+    <w:lsdException w:name="TOC Heading" w:uiPriority="39" w:qFormat="1"/>
+  </w:latentStyles>
+  <w:style w:type="paragraph" w:default="1" w:styleId="Normal">
+    <w:name w:val="Normal"/>
+    <w:qFormat/>
+  </w:style>
+  <w:style w:type="character" w:default="1" w:styleId="Fuentedeprrafopredeter">
+    <w:name w:val="Default Paragraph Font"/>
+    <w:uiPriority w:val="1"/>
+    <w:semiHidden/>
+    <w:unhideWhenUsed/>
+  </w:style>
+  <w:style w:type="table" w:default="1" w:styleId="Tablanormal">
+    <w:name w:val="Normal Table"/>
+    <w:uiPriority w:val="99"/>
+    <w:semiHidden/>
+    <w:unhideWhenUsed/>
+    <w:tblPr>
+      <w:tblInd w:w="0" w:type="dxa"/>
       <w:tblCellMar>
         <w:top w:w="0" w:type="dxa"/>
         <w:left w:w="108" w:type="dxa"/>
         <w:bottom w:w="0" w:type="dxa"/>
         <w:right w:w="108" w:type="dxa"/>
       </w:tblCellMar>
+    </w:tblPr>
+  </w:style>
+  <w:style w:type="numbering" w:default="1" w:styleId="Sinlista">
+    <w:name w:val="No List"/>
+    <w:uiPriority w:val="99"/>
+    <w:semiHidden/>
+    <w:unhideWhenUsed/>
+  </w:style>
+  <w:style w:type="paragraph" w:styleId="Sinespaciado">
+    <w:name w:val="No Spacing"/>
+    <w:uiPriority w:val="1"/>
+    <w:qFormat/>
+    <w:rsid w:val="00750026"/>
+    <w:pPr>
+      <w:spacing w:after="0" w:line="240" w:lineRule="auto"/>
+    </w:pPr>
+  </w:style>
+  <w:style w:type="table" w:styleId="Tablaconcuadrcula">
+    <w:name w:val="Table Grid"/>
+    <w:basedOn w:val="Tablanormal"/>
+    <w:uiPriority w:val="59"/>
+    <w:rsid w:val="00750026"/>
+    <w:pPr>
+      <w:spacing w:after="0" w:line="240" w:lineRule="auto"/>
+    </w:pPr>
+    <w:tblPr>
+      <w:tblBorders>
+        <w:top w:val="single" w:sz="4" w:space="0" w:color="auto"/>
+        <w:left w:val="single" w:sz="4" w:space="0" w:color="auto"/>
+        <w:bottom w:val="single" w:sz="4" w:space="0" w:color="auto"/>
+        <w:right w:val="single" w:sz="4" w:space="0" w:color="auto"/>
+        <w:insideH w:val="single" w:sz="4" w:space="0" w:color="auto"/>
+        <w:insideV w:val="single" w:sz="4" w:space="0" w:color="auto"/>
+      </w:tblBorders>
     </w:tblPr>
   </w:style>
 </w:styles>
@@ -1711,7 +1971,7 @@
 </file>
 
 <file path=customXml/itemProps1.xml><?xml version="1.0" encoding="utf-8"?>
-<ds:datastoreItem xmlns:ds="http://schemas.openxmlformats.org/officeDocument/2006/customXml" ds:itemID="{E0E8D1BA-1262-3C43-A0D8-7071338405FF}">
+<ds:datastoreItem xmlns:ds="http://schemas.openxmlformats.org/officeDocument/2006/customXml" ds:itemID="{7FEB196B-336F-4672-9DC1-E0C024B5574A}">
   <ds:schemaRefs>
     <ds:schemaRef ds:uri="http://schemas.openxmlformats.org/officeDocument/2006/bibliography"/>
   </ds:schemaRefs>

</xml_diff>

<commit_message>
Resubida de tarea por cambio de variables
Profe, cambie las variables del utlimo ejercicio de la tarea en base a lo que vimos en clase.
</commit_message>
<xml_diff>
--- a/Tarea-01.docx
+++ b/Tarea-01.docx
@@ -1207,35 +1207,28 @@
                 <w:color w:val="17365D" w:themeColor="text2" w:themeShade="BF"/>
                 <w:sz w:val="20"/>
               </w:rPr>
-              <w:t>(</w:t>
-            </w:r>
-            <w:r>
-              <w:rPr>
-                <w:color w:val="17365D" w:themeColor="text2" w:themeShade="BF"/>
-                <w:sz w:val="20"/>
-              </w:rPr>
-              <w:t>A</w:t>
-            </w:r>
-            <w:r>
-              <w:rPr>
-                <w:color w:val="17365D" w:themeColor="text2" w:themeShade="BF"/>
-                <w:sz w:val="20"/>
-              </w:rPr>
-              <w:t>ños)</w:t>
-            </w:r>
-            <w:r>
-              <w:rPr>
-                <w:color w:val="17365D" w:themeColor="text2" w:themeShade="BF"/>
-                <w:sz w:val="20"/>
-              </w:rPr>
-              <w:t xml:space="preserve"> y meses (M</w:t>
-            </w:r>
-            <w:r>
-              <w:rPr>
-                <w:color w:val="17365D" w:themeColor="text2" w:themeShade="BF"/>
-                <w:sz w:val="20"/>
-              </w:rPr>
-              <w:t>eses) enteros.</w:t>
+              <w:t>(years</w:t>
+            </w:r>
+            <w:r>
+              <w:rPr>
+                <w:color w:val="17365D" w:themeColor="text2" w:themeShade="BF"/>
+                <w:sz w:val="20"/>
+              </w:rPr>
+              <w:t>)</w:t>
+            </w:r>
+            <w:r>
+              <w:rPr>
+                <w:color w:val="17365D" w:themeColor="text2" w:themeShade="BF"/>
+                <w:sz w:val="20"/>
+              </w:rPr>
+              <w:t xml:space="preserve"> y meses (months</w:t>
+            </w:r>
+            <w:r>
+              <w:rPr>
+                <w:color w:val="17365D" w:themeColor="text2" w:themeShade="BF"/>
+                <w:sz w:val="20"/>
+              </w:rPr>
+              <w:t>) enteros.</w:t>
             </w:r>
           </w:p>
           <w:p>
@@ -1286,14 +1279,14 @@
                 <w:color w:val="17365D" w:themeColor="text2" w:themeShade="BF"/>
                 <w:sz w:val="20"/>
               </w:rPr>
-              <w:t xml:space="preserve"> (D</w:t>
-            </w:r>
-            <w:r>
-              <w:rPr>
-                <w:color w:val="17365D" w:themeColor="text2" w:themeShade="BF"/>
-                <w:sz w:val="20"/>
-              </w:rPr>
-              <w:t>ias)</w:t>
+              <w:t xml:space="preserve"> (days</w:t>
+            </w:r>
+            <w:r>
+              <w:rPr>
+                <w:color w:val="17365D" w:themeColor="text2" w:themeShade="BF"/>
+                <w:sz w:val="20"/>
+              </w:rPr>
+              <w:t>)</w:t>
             </w:r>
             <w:r>
               <w:rPr>
@@ -1345,12 +1338,14 @@
                 <w:i/>
                 <w:color w:val="17365D" w:themeColor="text2" w:themeShade="BF"/>
                 <w:sz w:val="20"/>
+                <w:lang w:val="en-US"/>
               </w:rPr>
             </w:pPr>
             <w:r>
               <w:rPr>
                 <w:color w:val="C00000"/>
                 <w:sz w:val="20"/>
+                <w:lang w:val="en-US"/>
               </w:rPr>
               <w:t>Relación E/S:</w:t>
             </w:r>
@@ -1358,6 +1353,7 @@
               <w:rPr>
                 <w:color w:val="C00000"/>
                 <w:sz w:val="20"/>
+                <w:lang w:val="en-US"/>
               </w:rPr>
               <w:t xml:space="preserve"> </w:t>
             </w:r>
@@ -1365,8 +1361,49 @@
               <w:rPr>
                 <w:color w:val="17365D" w:themeColor="text2" w:themeShade="BF"/>
                 <w:sz w:val="20"/>
-              </w:rPr>
-              <w:t>Dias=(Años*365)+(Meses*30)</w:t>
+                <w:lang w:val="en-US"/>
+              </w:rPr>
+              <w:t>days=(years*365)</w:t>
+            </w:r>
+            <w:r>
+              <w:rPr>
+                <w:color w:val="17365D" w:themeColor="text2" w:themeShade="BF"/>
+                <w:sz w:val="20"/>
+                <w:lang w:val="en-US"/>
+              </w:rPr>
+              <w:t xml:space="preserve"> </w:t>
+            </w:r>
+            <w:r>
+              <w:rPr>
+                <w:color w:val="17365D" w:themeColor="text2" w:themeShade="BF"/>
+                <w:sz w:val="20"/>
+                <w:lang w:val="en-US"/>
+              </w:rPr>
+              <w:t>+</w:t>
+            </w:r>
+            <w:r>
+              <w:rPr>
+                <w:color w:val="17365D" w:themeColor="text2" w:themeShade="BF"/>
+                <w:sz w:val="20"/>
+                <w:lang w:val="en-US"/>
+              </w:rPr>
+              <w:t xml:space="preserve"> </w:t>
+            </w:r>
+            <w:r>
+              <w:rPr>
+                <w:color w:val="17365D" w:themeColor="text2" w:themeShade="BF"/>
+                <w:sz w:val="20"/>
+                <w:lang w:val="en-US"/>
+              </w:rPr>
+              <w:t>(months</w:t>
+            </w:r>
+            <w:r>
+              <w:rPr>
+                <w:color w:val="17365D" w:themeColor="text2" w:themeShade="BF"/>
+                <w:sz w:val="20"/>
+                <w:lang w:val="en-US"/>
+              </w:rPr>
+              <w:t>*30)</w:t>
             </w:r>
           </w:p>
           <w:p>
@@ -1375,6 +1412,7 @@
               <w:rPr>
                 <w:b/>
                 <w:color w:val="C00000"/>
+                <w:lang w:val="en-US"/>
               </w:rPr>
             </w:pPr>
           </w:p>
@@ -1439,7 +1477,15 @@
                 <w:color w:val="17365D" w:themeColor="text2" w:themeShade="BF"/>
                 <w:sz w:val="20"/>
               </w:rPr>
-              <w:t>Leer Años</w:t>
+              <w:t xml:space="preserve">Leer </w:t>
+            </w:r>
+            <w:r>
+              <w:rPr>
+                <w:b/>
+                <w:color w:val="17365D" w:themeColor="text2" w:themeShade="BF"/>
+                <w:sz w:val="20"/>
+              </w:rPr>
+              <w:t>years</w:t>
             </w:r>
           </w:p>
           <w:p>
@@ -1462,7 +1508,7 @@
                 <w:color w:val="17365D" w:themeColor="text2" w:themeShade="BF"/>
                 <w:sz w:val="20"/>
               </w:rPr>
-              <w:t>Leer Meses</w:t>
+              <w:t>Leer months</w:t>
             </w:r>
           </w:p>
           <w:p>
@@ -1485,7 +1531,15 @@
                 <w:color w:val="17365D" w:themeColor="text2" w:themeShade="BF"/>
                 <w:sz w:val="20"/>
               </w:rPr>
-              <w:t>Calcular Dias=(Años*365)+(Meses*30)</w:t>
+              <w:t>Calcular days=(years*365)+(months</w:t>
+            </w:r>
+            <w:r>
+              <w:rPr>
+                <w:b/>
+                <w:color w:val="17365D" w:themeColor="text2" w:themeShade="BF"/>
+                <w:sz w:val="20"/>
+              </w:rPr>
+              <w:t>*30)</w:t>
             </w:r>
           </w:p>
           <w:p>
@@ -1508,7 +1562,15 @@
                 <w:color w:val="17365D" w:themeColor="text2" w:themeShade="BF"/>
                 <w:sz w:val="20"/>
               </w:rPr>
-              <w:t>Mostrar Dias</w:t>
+              <w:t xml:space="preserve">Mostrar </w:t>
+            </w:r>
+            <w:r>
+              <w:rPr>
+                <w:b/>
+                <w:color w:val="17365D" w:themeColor="text2" w:themeShade="BF"/>
+                <w:sz w:val="20"/>
+              </w:rPr>
+              <w:t>days</w:t>
             </w:r>
             <w:bookmarkStart w:id="0" w:name="_GoBack"/>
             <w:bookmarkEnd w:id="0"/>
@@ -2387,7 +2449,7 @@
 </file>
 
 <file path=customXml/itemProps1.xml><?xml version="1.0" encoding="utf-8"?>
-<ds:datastoreItem xmlns:ds="http://schemas.openxmlformats.org/officeDocument/2006/customXml" ds:itemID="{D54BD352-85D6-3040-9A41-235A60CDBB2A}">
+<ds:datastoreItem xmlns:ds="http://schemas.openxmlformats.org/officeDocument/2006/customXml" ds:itemID="{611EF455-4E3A-5247-8AB8-48ED78DE6D35}">
   <ds:schemaRefs>
     <ds:schemaRef ds:uri="http://schemas.openxmlformats.org/officeDocument/2006/bibliography"/>
   </ds:schemaRefs>

</xml_diff>

<commit_message>
Buenas noches, entrego la tarea 01 completa, Saludos.
</commit_message>
<xml_diff>
--- a/Tarea-01.docx
+++ b/Tarea-01.docx
@@ -1,6 +1,6 @@
 
 <file path=word/document.xml><?xml version="1.0" encoding="utf-8"?>
-<w:document xmlns:wpc="http://schemas.microsoft.com/office/word/2010/wordprocessingCanvas" xmlns:mo="http://schemas.microsoft.com/office/mac/office/2008/main" xmlns:mc="http://schemas.openxmlformats.org/markup-compatibility/2006" xmlns:mv="urn:schemas-microsoft-com:mac:vml" xmlns:o="urn:schemas-microsoft-com:office:office" xmlns:r="http://schemas.openxmlformats.org/officeDocument/2006/relationships" xmlns:m="http://schemas.openxmlformats.org/officeDocument/2006/math" xmlns:v="urn:schemas-microsoft-com:vml" xmlns:wp14="http://schemas.microsoft.com/office/word/2010/wordprocessingDrawing" xmlns:wp="http://schemas.openxmlformats.org/drawingml/2006/wordprocessingDrawing" xmlns:w10="urn:schemas-microsoft-com:office:word" xmlns:w="http://schemas.openxmlformats.org/wordprocessingml/2006/main" xmlns:w14="http://schemas.microsoft.com/office/word/2010/wordml" xmlns:w15="http://schemas.microsoft.com/office/word/2012/wordml" xmlns:wpg="http://schemas.microsoft.com/office/word/2010/wordprocessingGroup" xmlns:wpi="http://schemas.microsoft.com/office/word/2010/wordprocessingInk" xmlns:wne="http://schemas.microsoft.com/office/word/2006/wordml" xmlns:wps="http://schemas.microsoft.com/office/word/2010/wordprocessingShape" mc:Ignorable="w14 w15 wp14">
+<w:document xmlns:wpc="http://schemas.microsoft.com/office/word/2010/wordprocessingCanvas" xmlns:cx="http://schemas.microsoft.com/office/drawing/2014/chartex" xmlns:cx1="http://schemas.microsoft.com/office/drawing/2015/9/8/chartex" xmlns:cx2="http://schemas.microsoft.com/office/drawing/2015/10/21/chartex" xmlns:cx3="http://schemas.microsoft.com/office/drawing/2016/5/9/chartex" xmlns:cx4="http://schemas.microsoft.com/office/drawing/2016/5/10/chartex" xmlns:cx5="http://schemas.microsoft.com/office/drawing/2016/5/11/chartex" xmlns:cx6="http://schemas.microsoft.com/office/drawing/2016/5/12/chartex" xmlns:cx7="http://schemas.microsoft.com/office/drawing/2016/5/13/chartex" xmlns:cx8="http://schemas.microsoft.com/office/drawing/2016/5/14/chartex" xmlns:mc="http://schemas.openxmlformats.org/markup-compatibility/2006" xmlns:aink="http://schemas.microsoft.com/office/drawing/2016/ink" xmlns:am3d="http://schemas.microsoft.com/office/drawing/2017/model3d" xmlns:o="urn:schemas-microsoft-com:office:office" xmlns:r="http://schemas.openxmlformats.org/officeDocument/2006/relationships" xmlns:m="http://schemas.openxmlformats.org/officeDocument/2006/math" xmlns:v="urn:schemas-microsoft-com:vml" xmlns:wp14="http://schemas.microsoft.com/office/word/2010/wordprocessingDrawing" xmlns:wp="http://schemas.openxmlformats.org/drawingml/2006/wordprocessingDrawing" xmlns:w10="urn:schemas-microsoft-com:office:word" xmlns:w="http://schemas.openxmlformats.org/wordprocessingml/2006/main" xmlns:w14="http://schemas.microsoft.com/office/word/2010/wordml" xmlns:w15="http://schemas.microsoft.com/office/word/2012/wordml" xmlns:w16cid="http://schemas.microsoft.com/office/word/2016/wordml/cid" xmlns:w16se="http://schemas.microsoft.com/office/word/2015/wordml/symex" xmlns:wpg="http://schemas.microsoft.com/office/word/2010/wordprocessingGroup" xmlns:wpi="http://schemas.microsoft.com/office/word/2010/wordprocessingInk" xmlns:wne="http://schemas.microsoft.com/office/word/2006/wordml" xmlns:wps="http://schemas.microsoft.com/office/word/2010/wordprocessingShape" mc:Ignorable="w14 w15 w16se w16cid wp14">
   <w:body>
     <w:p>
       <w:pPr>
@@ -29,8 +29,6 @@
         </w:rPr>
         <w:t xml:space="preserve">Prof. </w:t>
       </w:r>
-      <w:bookmarkStart w:id="0" w:name="_GoBack"/>
-      <w:bookmarkEnd w:id="0"/>
       <w:r>
         <w:rPr>
           <w:sz w:val="24"/>
@@ -186,7 +184,25 @@
                 <w:color w:val="C00000"/>
                 <w:sz w:val="20"/>
               </w:rPr>
-              <w:t>La diferencia consiste en…</w:t>
+              <w:t xml:space="preserve">El algoritmo es la secuencia de pasos para resolver un problema, y </w:t>
+            </w:r>
+            <w:proofErr w:type="spellStart"/>
+            <w:r>
+              <w:rPr>
+                <w:i/>
+                <w:color w:val="C00000"/>
+                <w:sz w:val="20"/>
+              </w:rPr>
+              <w:t>esta</w:t>
+            </w:r>
+            <w:proofErr w:type="spellEnd"/>
+            <w:r>
+              <w:rPr>
+                <w:i/>
+                <w:color w:val="C00000"/>
+                <w:sz w:val="20"/>
+              </w:rPr>
+              <w:t xml:space="preserve"> escrito en el lenguaje del ser humano y un programa es la representación de un algoritmo traducido en un lenguaje de programación.</w:t>
             </w:r>
           </w:p>
           <w:p>
@@ -277,6 +293,40 @@
                 <w:sz w:val="20"/>
               </w:rPr>
             </w:pPr>
+            <w:r>
+              <w:rPr>
+                <w:i/>
+                <w:color w:val="C00000"/>
+                <w:sz w:val="20"/>
+              </w:rPr>
+              <w:t>Entender completamente el problema</w:t>
+            </w:r>
+            <w:r>
+              <w:rPr>
+                <w:i/>
+                <w:color w:val="C00000"/>
+                <w:sz w:val="20"/>
+              </w:rPr>
+              <w:t xml:space="preserve">, identificando cada uno de los datos (entradas y salidas, </w:t>
+            </w:r>
+            <w:proofErr w:type="spellStart"/>
+            <w:r>
+              <w:rPr>
+                <w:i/>
+                <w:color w:val="C00000"/>
+                <w:sz w:val="20"/>
+              </w:rPr>
+              <w:t>asi</w:t>
+            </w:r>
+            <w:proofErr w:type="spellEnd"/>
+            <w:r>
+              <w:rPr>
+                <w:i/>
+                <w:color w:val="C00000"/>
+                <w:sz w:val="20"/>
+              </w:rPr>
+              <w:t xml:space="preserve"> como su relación).</w:t>
+            </w:r>
           </w:p>
         </w:tc>
       </w:tr>
@@ -310,6 +360,14 @@
                 <w:sz w:val="20"/>
               </w:rPr>
             </w:pPr>
+            <w:r>
+              <w:rPr>
+                <w:i/>
+                <w:color w:val="C00000"/>
+                <w:sz w:val="20"/>
+              </w:rPr>
+              <w:t>Diseñar la solución del problema mediante un algoritmo</w:t>
+            </w:r>
           </w:p>
         </w:tc>
       </w:tr>
@@ -343,6 +401,22 @@
                 <w:sz w:val="20"/>
               </w:rPr>
             </w:pPr>
+            <w:r>
+              <w:rPr>
+                <w:i/>
+                <w:color w:val="C00000"/>
+                <w:sz w:val="20"/>
+              </w:rPr>
+              <w:t xml:space="preserve">Traducir el algoritmo a un lenguaje de </w:t>
+            </w:r>
+            <w:r>
+              <w:rPr>
+                <w:i/>
+                <w:color w:val="C00000"/>
+                <w:sz w:val="20"/>
+              </w:rPr>
+              <w:t>programación</w:t>
+            </w:r>
           </w:p>
         </w:tc>
       </w:tr>
@@ -447,15 +521,6 @@
               <w:rPr>
                 <w:rFonts w:eastAsia="Times New Roman" w:cs="Times New Roman"/>
                 <w:bCs/>
-              </w:rPr>
-            </w:pPr>
-          </w:p>
-          <w:p>
-            <w:pPr>
-              <w:pStyle w:val="Sinespaciado"/>
-              <w:rPr>
-                <w:rFonts w:eastAsia="Times New Roman" w:cs="Times New Roman"/>
-                <w:bCs/>
                 <w:i/>
                 <w:color w:val="FF0000"/>
               </w:rPr>
@@ -476,6 +541,44 @@
               </w:rPr>
               <w:t xml:space="preserve"> </w:t>
             </w:r>
+            <w:r>
+              <w:rPr>
+                <w:rFonts w:eastAsia="Times New Roman" w:cs="Times New Roman"/>
+                <w:bCs/>
+                <w:i/>
+                <w:color w:val="FF0000"/>
+              </w:rPr>
+              <w:t>Angela</w:t>
+            </w:r>
+            <w:r>
+              <w:rPr>
+                <w:rFonts w:eastAsia="Times New Roman" w:cs="Times New Roman"/>
+                <w:bCs/>
+                <w:i/>
+                <w:color w:val="FF0000"/>
+              </w:rPr>
+              <w:t xml:space="preserve"> habla </w:t>
+            </w:r>
+            <w:proofErr w:type="spellStart"/>
+            <w:r>
+              <w:rPr>
+                <w:rFonts w:eastAsia="Times New Roman" w:cs="Times New Roman"/>
+                <w:bCs/>
+                <w:i/>
+                <w:color w:val="FF0000"/>
+              </w:rPr>
+              <w:t>mas</w:t>
+            </w:r>
+            <w:proofErr w:type="spellEnd"/>
+            <w:r>
+              <w:rPr>
+                <w:rFonts w:eastAsia="Times New Roman" w:cs="Times New Roman"/>
+                <w:bCs/>
+                <w:i/>
+                <w:color w:val="FF0000"/>
+              </w:rPr>
+              <w:t xml:space="preserve"> bajo que Celia.</w:t>
+            </w:r>
           </w:p>
           <w:p>
             <w:pPr>
@@ -491,6 +594,104 @@
                 <w:color w:val="000000" w:themeColor="text1"/>
               </w:rPr>
               <w:t>Explica:</w:t>
+            </w:r>
+            <w:r>
+              <w:rPr>
+                <w:rFonts w:eastAsia="Times New Roman" w:cs="Times New Roman"/>
+                <w:bCs/>
+                <w:color w:val="000000" w:themeColor="text1"/>
+              </w:rPr>
+              <w:t xml:space="preserve"> Celia, habla </w:t>
+            </w:r>
+            <w:proofErr w:type="spellStart"/>
+            <w:r>
+              <w:rPr>
+                <w:rFonts w:eastAsia="Times New Roman" w:cs="Times New Roman"/>
+                <w:bCs/>
+                <w:color w:val="000000" w:themeColor="text1"/>
+              </w:rPr>
+              <w:t>mas</w:t>
+            </w:r>
+            <w:proofErr w:type="spellEnd"/>
+            <w:r>
+              <w:rPr>
+                <w:rFonts w:eastAsia="Times New Roman" w:cs="Times New Roman"/>
+                <w:bCs/>
+                <w:color w:val="000000" w:themeColor="text1"/>
+              </w:rPr>
+              <w:t xml:space="preserve"> alto que las otras dos personas, debido a que habla </w:t>
+            </w:r>
+            <w:proofErr w:type="spellStart"/>
+            <w:r>
+              <w:rPr>
+                <w:rFonts w:eastAsia="Times New Roman" w:cs="Times New Roman"/>
+                <w:bCs/>
+                <w:color w:val="000000" w:themeColor="text1"/>
+              </w:rPr>
+              <w:t>mas</w:t>
+            </w:r>
+            <w:proofErr w:type="spellEnd"/>
+            <w:r>
+              <w:rPr>
+                <w:rFonts w:eastAsia="Times New Roman" w:cs="Times New Roman"/>
+                <w:bCs/>
+                <w:color w:val="000000" w:themeColor="text1"/>
+              </w:rPr>
+              <w:t xml:space="preserve"> alto que Rosa y Rosa habla </w:t>
+            </w:r>
+            <w:proofErr w:type="spellStart"/>
+            <w:r>
+              <w:rPr>
+                <w:rFonts w:eastAsia="Times New Roman" w:cs="Times New Roman"/>
+                <w:bCs/>
+                <w:color w:val="000000" w:themeColor="text1"/>
+              </w:rPr>
+              <w:t>mas</w:t>
+            </w:r>
+            <w:proofErr w:type="spellEnd"/>
+            <w:r>
+              <w:rPr>
+                <w:rFonts w:eastAsia="Times New Roman" w:cs="Times New Roman"/>
+                <w:bCs/>
+                <w:color w:val="000000" w:themeColor="text1"/>
+              </w:rPr>
+              <w:t xml:space="preserve"> alto que Angela, por lo </w:t>
+            </w:r>
+            <w:proofErr w:type="gramStart"/>
+            <w:r>
+              <w:rPr>
+                <w:rFonts w:eastAsia="Times New Roman" w:cs="Times New Roman"/>
+                <w:bCs/>
+                <w:color w:val="000000" w:themeColor="text1"/>
+              </w:rPr>
+              <w:t>tanto</w:t>
+            </w:r>
+            <w:proofErr w:type="gramEnd"/>
+            <w:r>
+              <w:rPr>
+                <w:rFonts w:eastAsia="Times New Roman" w:cs="Times New Roman"/>
+                <w:bCs/>
+                <w:color w:val="000000" w:themeColor="text1"/>
+              </w:rPr>
+              <w:t xml:space="preserve"> Angela es la que habla </w:t>
+            </w:r>
+            <w:proofErr w:type="spellStart"/>
+            <w:r>
+              <w:rPr>
+                <w:rFonts w:eastAsia="Times New Roman" w:cs="Times New Roman"/>
+                <w:bCs/>
+                <w:color w:val="000000" w:themeColor="text1"/>
+              </w:rPr>
+              <w:t>mas</w:t>
+            </w:r>
+            <w:proofErr w:type="spellEnd"/>
+            <w:r>
+              <w:rPr>
+                <w:rFonts w:eastAsia="Times New Roman" w:cs="Times New Roman"/>
+                <w:bCs/>
+                <w:color w:val="000000" w:themeColor="text1"/>
+              </w:rPr>
+              <w:t xml:space="preserve"> bajo que Celia y Rosa.</w:t>
             </w:r>
             <w:r>
               <w:rPr>
@@ -661,6 +862,128 @@
                 <w:szCs w:val="20"/>
               </w:rPr>
             </w:pPr>
+            <w:r>
+              <w:rPr>
+                <w:rFonts w:eastAsia="Times New Roman" w:cs="Times New Roman"/>
+                <w:bCs/>
+                <w:sz w:val="20"/>
+                <w:szCs w:val="20"/>
+              </w:rPr>
+              <w:t>Alejandro y Benito= No coche ni avión.</w:t>
+            </w:r>
+          </w:p>
+          <w:p>
+            <w:pPr>
+              <w:pStyle w:val="Sinespaciado"/>
+              <w:rPr>
+                <w:rFonts w:eastAsia="Times New Roman" w:cs="Times New Roman"/>
+                <w:bCs/>
+                <w:sz w:val="20"/>
+                <w:szCs w:val="20"/>
+              </w:rPr>
+            </w:pPr>
+            <w:proofErr w:type="spellStart"/>
+            <w:r>
+              <w:rPr>
+                <w:rFonts w:eastAsia="Times New Roman" w:cs="Times New Roman"/>
+                <w:bCs/>
+                <w:sz w:val="20"/>
+                <w:szCs w:val="20"/>
+              </w:rPr>
+              <w:t>Andres</w:t>
+            </w:r>
+            <w:proofErr w:type="spellEnd"/>
+            <w:r>
+              <w:rPr>
+                <w:rFonts w:eastAsia="Times New Roman" w:cs="Times New Roman"/>
+                <w:bCs/>
+                <w:sz w:val="20"/>
+                <w:szCs w:val="20"/>
+              </w:rPr>
+              <w:t xml:space="preserve"> y </w:t>
+            </w:r>
+            <w:proofErr w:type="spellStart"/>
+            <w:r>
+              <w:rPr>
+                <w:rFonts w:eastAsia="Times New Roman" w:cs="Times New Roman"/>
+                <w:bCs/>
+                <w:sz w:val="20"/>
+                <w:szCs w:val="20"/>
+              </w:rPr>
+              <w:t>Dario</w:t>
+            </w:r>
+            <w:proofErr w:type="spellEnd"/>
+            <w:r>
+              <w:rPr>
+                <w:rFonts w:eastAsia="Times New Roman" w:cs="Times New Roman"/>
+                <w:bCs/>
+                <w:sz w:val="20"/>
+                <w:szCs w:val="20"/>
+              </w:rPr>
+              <w:t xml:space="preserve"> = </w:t>
+            </w:r>
+            <w:proofErr w:type="spellStart"/>
+            <w:r>
+              <w:rPr>
+                <w:rFonts w:eastAsia="Times New Roman" w:cs="Times New Roman"/>
+                <w:bCs/>
+                <w:sz w:val="20"/>
+                <w:szCs w:val="20"/>
+              </w:rPr>
+              <w:t>Avion</w:t>
+            </w:r>
+            <w:proofErr w:type="spellEnd"/>
+          </w:p>
+          <w:p>
+            <w:pPr>
+              <w:pStyle w:val="Sinespaciado"/>
+              <w:rPr>
+                <w:rFonts w:eastAsia="Times New Roman" w:cs="Times New Roman"/>
+                <w:bCs/>
+                <w:sz w:val="20"/>
+                <w:szCs w:val="20"/>
+              </w:rPr>
+            </w:pPr>
+            <w:r>
+              <w:rPr>
+                <w:rFonts w:eastAsia="Times New Roman" w:cs="Times New Roman"/>
+                <w:bCs/>
+                <w:sz w:val="20"/>
+                <w:szCs w:val="20"/>
+              </w:rPr>
+              <w:t xml:space="preserve">Carlos </w:t>
+            </w:r>
+            <w:proofErr w:type="gramStart"/>
+            <w:r>
+              <w:rPr>
+                <w:rFonts w:eastAsia="Times New Roman" w:cs="Times New Roman"/>
+                <w:bCs/>
+                <w:sz w:val="20"/>
+                <w:szCs w:val="20"/>
+              </w:rPr>
+              <w:t>y  Tomas</w:t>
+            </w:r>
+            <w:proofErr w:type="gramEnd"/>
+            <w:r>
+              <w:rPr>
+                <w:rFonts w:eastAsia="Times New Roman" w:cs="Times New Roman"/>
+                <w:bCs/>
+                <w:sz w:val="20"/>
+                <w:szCs w:val="20"/>
+              </w:rPr>
+              <w:t xml:space="preserve"> = Mismo transporte.</w:t>
+            </w:r>
+          </w:p>
+          <w:p>
+            <w:pPr>
+              <w:pStyle w:val="Sinespaciado"/>
+              <w:rPr>
+                <w:rFonts w:eastAsia="Times New Roman" w:cs="Times New Roman"/>
+                <w:bCs/>
+                <w:sz w:val="20"/>
+                <w:szCs w:val="20"/>
+              </w:rPr>
+            </w:pPr>
           </w:p>
           <w:p>
             <w:pPr>
@@ -692,6 +1015,39 @@
               </w:rPr>
               <w:t xml:space="preserve">  </w:t>
             </w:r>
+            <w:r>
+              <w:rPr>
+                <w:rFonts w:eastAsia="Times New Roman" w:cs="Times New Roman"/>
+                <w:bCs/>
+                <w:i/>
+                <w:color w:val="C00000"/>
+                <w:sz w:val="20"/>
+                <w:szCs w:val="20"/>
+              </w:rPr>
+              <w:t>Tomas utiliza el mismo transporte que Carlos</w:t>
+            </w:r>
+            <w:r>
+              <w:rPr>
+                <w:rFonts w:eastAsia="Times New Roman" w:cs="Times New Roman"/>
+                <w:bCs/>
+                <w:i/>
+                <w:color w:val="C00000"/>
+                <w:sz w:val="20"/>
+                <w:szCs w:val="20"/>
+              </w:rPr>
+              <w:t>, utiliza coche</w:t>
+            </w:r>
+            <w:r>
+              <w:rPr>
+                <w:rFonts w:eastAsia="Times New Roman" w:cs="Times New Roman"/>
+                <w:bCs/>
+                <w:i/>
+                <w:color w:val="C00000"/>
+                <w:sz w:val="20"/>
+                <w:szCs w:val="20"/>
+              </w:rPr>
+              <w:t>.</w:t>
+            </w:r>
           </w:p>
           <w:p>
             <w:pPr>
@@ -716,17 +1072,124 @@
               <w:rPr>
                 <w:rFonts w:eastAsia="Times New Roman" w:cs="Times New Roman"/>
                 <w:bCs/>
-                <w:i/>
-                <w:color w:val="C00000"/>
-                <w:sz w:val="20"/>
-                <w:szCs w:val="20"/>
-              </w:rPr>
-              <w:t xml:space="preserve">  </w:t>
+                <w:sz w:val="20"/>
+                <w:szCs w:val="20"/>
+              </w:rPr>
+              <w:t xml:space="preserve"> Alejandro no utiliza ni coche ni avión, por lo </w:t>
+            </w:r>
+            <w:proofErr w:type="gramStart"/>
+            <w:r>
+              <w:rPr>
+                <w:rFonts w:eastAsia="Times New Roman" w:cs="Times New Roman"/>
+                <w:bCs/>
+                <w:sz w:val="20"/>
+                <w:szCs w:val="20"/>
+              </w:rPr>
+              <w:t>tanto</w:t>
+            </w:r>
+            <w:proofErr w:type="gramEnd"/>
+            <w:r>
+              <w:rPr>
+                <w:rFonts w:eastAsia="Times New Roman" w:cs="Times New Roman"/>
+                <w:bCs/>
+                <w:sz w:val="20"/>
+                <w:szCs w:val="20"/>
+              </w:rPr>
+              <w:t xml:space="preserve"> Benito tampoco, pues van juntos; </w:t>
+            </w:r>
+            <w:proofErr w:type="spellStart"/>
+            <w:r>
+              <w:rPr>
+                <w:rFonts w:eastAsia="Times New Roman" w:cs="Times New Roman"/>
+                <w:bCs/>
+                <w:sz w:val="20"/>
+                <w:szCs w:val="20"/>
+              </w:rPr>
+              <w:t>Andres</w:t>
+            </w:r>
+            <w:proofErr w:type="spellEnd"/>
+            <w:r>
+              <w:rPr>
+                <w:rFonts w:eastAsia="Times New Roman" w:cs="Times New Roman"/>
+                <w:bCs/>
+                <w:sz w:val="20"/>
+                <w:szCs w:val="20"/>
+              </w:rPr>
+              <w:t xml:space="preserve"> viaja en avión y va acompañado de </w:t>
+            </w:r>
+            <w:proofErr w:type="spellStart"/>
+            <w:r>
+              <w:rPr>
+                <w:rFonts w:eastAsia="Times New Roman" w:cs="Times New Roman"/>
+                <w:bCs/>
+                <w:sz w:val="20"/>
+                <w:szCs w:val="20"/>
+              </w:rPr>
+              <w:t>Dario</w:t>
+            </w:r>
+            <w:proofErr w:type="spellEnd"/>
+            <w:r>
+              <w:rPr>
+                <w:rFonts w:eastAsia="Times New Roman" w:cs="Times New Roman"/>
+                <w:bCs/>
+                <w:sz w:val="20"/>
+                <w:szCs w:val="20"/>
+              </w:rPr>
+              <w:t>, pues este no va con Carlos, por lo tanto la única pareja que queda disponible es la de Tomas y Carlos, por lo tanto Tomas utiliza el mismo transporte que Carl</w:t>
+            </w:r>
+            <w:r>
+              <w:rPr>
+                <w:rFonts w:eastAsia="Times New Roman" w:cs="Times New Roman"/>
+                <w:bCs/>
+                <w:sz w:val="20"/>
+                <w:szCs w:val="20"/>
+              </w:rPr>
+              <w:t>os, que es el coche.</w:t>
             </w:r>
           </w:p>
         </w:tc>
       </w:tr>
     </w:tbl>
+    <w:p>
+      <w:pPr>
+        <w:pStyle w:val="Sinespaciado"/>
+      </w:pPr>
+    </w:p>
+    <w:p>
+      <w:pPr>
+        <w:pStyle w:val="Sinespaciado"/>
+      </w:pPr>
+    </w:p>
+    <w:p>
+      <w:pPr>
+        <w:pStyle w:val="Sinespaciado"/>
+      </w:pPr>
+    </w:p>
+    <w:p>
+      <w:pPr>
+        <w:pStyle w:val="Sinespaciado"/>
+      </w:pPr>
+    </w:p>
+    <w:p>
+      <w:pPr>
+        <w:pStyle w:val="Sinespaciado"/>
+      </w:pPr>
+    </w:p>
+    <w:p>
+      <w:pPr>
+        <w:pStyle w:val="Sinespaciado"/>
+      </w:pPr>
+    </w:p>
+    <w:p>
+      <w:pPr>
+        <w:pStyle w:val="Sinespaciado"/>
+      </w:pPr>
+    </w:p>
+    <w:p>
+      <w:pPr>
+        <w:pStyle w:val="Sinespaciado"/>
+      </w:pPr>
+    </w:p>
     <w:p>
       <w:pPr>
         <w:pStyle w:val="Sinespaciado"/>
@@ -841,6 +1304,13 @@
               </w:rPr>
               <w:t>Entradas:</w:t>
             </w:r>
+            <w:r>
+              <w:rPr>
+                <w:color w:val="C00000"/>
+                <w:sz w:val="20"/>
+              </w:rPr>
+              <w:t xml:space="preserve"> edad en años y meses</w:t>
+            </w:r>
           </w:p>
           <w:p>
             <w:pPr>
@@ -857,6 +1327,13 @@
               </w:rPr>
               <w:t>Salidas:</w:t>
             </w:r>
+            <w:r>
+              <w:rPr>
+                <w:color w:val="C00000"/>
+                <w:sz w:val="20"/>
+              </w:rPr>
+              <w:t xml:space="preserve"> edad expresada en días.</w:t>
+            </w:r>
           </w:p>
           <w:p>
             <w:pPr>
@@ -873,6 +1350,29 @@
                 <w:sz w:val="20"/>
               </w:rPr>
               <w:t>Relación E/S:</w:t>
+            </w:r>
+            <w:r>
+              <w:rPr>
+                <w:color w:val="C00000"/>
+                <w:sz w:val="20"/>
+              </w:rPr>
+              <w:t xml:space="preserve"> días de vida= (años*</w:t>
+            </w:r>
+            <w:proofErr w:type="gramStart"/>
+            <w:r>
+              <w:rPr>
+                <w:color w:val="C00000"/>
+                <w:sz w:val="20"/>
+              </w:rPr>
+              <w:t>365)+(</w:t>
+            </w:r>
+            <w:proofErr w:type="gramEnd"/>
+            <w:r>
+              <w:rPr>
+                <w:color w:val="C00000"/>
+                <w:sz w:val="20"/>
+              </w:rPr>
+              <w:t>meses de vida*30)</w:t>
             </w:r>
           </w:p>
           <w:p>
@@ -928,6 +1428,214 @@
           <w:p>
             <w:pPr>
               <w:pStyle w:val="Sinespaciado"/>
+              <w:numPr>
+                <w:ilvl w:val="0"/>
+                <w:numId w:val="1"/>
+              </w:numPr>
+              <w:rPr>
+                <w:b/>
+                <w:color w:val="C00000"/>
+                <w:sz w:val="20"/>
+              </w:rPr>
+            </w:pPr>
+            <w:r>
+              <w:rPr>
+                <w:b/>
+                <w:color w:val="C00000"/>
+                <w:sz w:val="20"/>
+              </w:rPr>
+              <w:t>Solicitar al usuario introducción de años y meses de vida (a y m)</w:t>
+            </w:r>
+          </w:p>
+          <w:p>
+            <w:pPr>
+              <w:pStyle w:val="Sinespaciado"/>
+              <w:numPr>
+                <w:ilvl w:val="0"/>
+                <w:numId w:val="1"/>
+              </w:numPr>
+              <w:rPr>
+                <w:b/>
+                <w:color w:val="C00000"/>
+                <w:sz w:val="20"/>
+              </w:rPr>
+            </w:pPr>
+            <w:r>
+              <w:rPr>
+                <w:b/>
+                <w:color w:val="C00000"/>
+                <w:sz w:val="20"/>
+              </w:rPr>
+              <w:t>Leer a y m</w:t>
+            </w:r>
+          </w:p>
+          <w:p>
+            <w:pPr>
+              <w:pStyle w:val="Sinespaciado"/>
+              <w:numPr>
+                <w:ilvl w:val="0"/>
+                <w:numId w:val="1"/>
+              </w:numPr>
+              <w:rPr>
+                <w:b/>
+                <w:color w:val="C00000"/>
+                <w:sz w:val="20"/>
+              </w:rPr>
+            </w:pPr>
+            <w:r>
+              <w:rPr>
+                <w:b/>
+                <w:color w:val="C00000"/>
+                <w:sz w:val="20"/>
+              </w:rPr>
+              <w:t xml:space="preserve">Calcular la aproximación debido a los años </w:t>
+            </w:r>
+            <w:proofErr w:type="gramStart"/>
+            <w:r>
+              <w:rPr>
+                <w:b/>
+                <w:color w:val="C00000"/>
+                <w:sz w:val="20"/>
+              </w:rPr>
+              <w:t xml:space="preserve">bisiestos </w:t>
+            </w:r>
+            <w:r>
+              <w:rPr>
+                <w:b/>
+                <w:color w:val="C00000"/>
+                <w:sz w:val="20"/>
+              </w:rPr>
+              <w:t xml:space="preserve"> ab</w:t>
+            </w:r>
+            <w:proofErr w:type="gramEnd"/>
+            <w:r>
+              <w:rPr>
+                <w:b/>
+                <w:color w:val="C00000"/>
+                <w:sz w:val="20"/>
+              </w:rPr>
+              <w:t xml:space="preserve">= </w:t>
+            </w:r>
+            <w:r>
+              <w:rPr>
+                <w:b/>
+                <w:color w:val="C00000"/>
+                <w:sz w:val="20"/>
+              </w:rPr>
+              <w:t>años/4</w:t>
+            </w:r>
+          </w:p>
+          <w:p>
+            <w:pPr>
+              <w:pStyle w:val="Sinespaciado"/>
+              <w:numPr>
+                <w:ilvl w:val="0"/>
+                <w:numId w:val="1"/>
+              </w:numPr>
+              <w:rPr>
+                <w:b/>
+                <w:color w:val="C00000"/>
+                <w:sz w:val="20"/>
+              </w:rPr>
+            </w:pPr>
+            <w:r>
+              <w:rPr>
+                <w:b/>
+                <w:color w:val="C00000"/>
+                <w:sz w:val="20"/>
+              </w:rPr>
+              <w:t xml:space="preserve">Calcular los </w:t>
+            </w:r>
+            <w:proofErr w:type="spellStart"/>
+            <w:r>
+              <w:rPr>
+                <w:b/>
+                <w:color w:val="C00000"/>
+                <w:sz w:val="20"/>
+              </w:rPr>
+              <w:t>dias</w:t>
+            </w:r>
+            <w:proofErr w:type="spellEnd"/>
+            <w:r>
+              <w:rPr>
+                <w:b/>
+                <w:color w:val="C00000"/>
+                <w:sz w:val="20"/>
+              </w:rPr>
+              <w:t xml:space="preserve"> de vida dv= (a*</w:t>
+            </w:r>
+            <w:proofErr w:type="gramStart"/>
+            <w:r>
+              <w:rPr>
+                <w:b/>
+                <w:color w:val="C00000"/>
+                <w:sz w:val="20"/>
+              </w:rPr>
+              <w:t>365)+(</w:t>
+            </w:r>
+            <w:proofErr w:type="gramEnd"/>
+            <w:r>
+              <w:rPr>
+                <w:b/>
+                <w:color w:val="C00000"/>
+                <w:sz w:val="20"/>
+              </w:rPr>
+              <w:t>m*30)+(ab)</w:t>
+            </w:r>
+          </w:p>
+          <w:p>
+            <w:pPr>
+              <w:pStyle w:val="Sinespaciado"/>
+              <w:numPr>
+                <w:ilvl w:val="0"/>
+                <w:numId w:val="1"/>
+              </w:numPr>
+              <w:rPr>
+                <w:b/>
+                <w:color w:val="C00000"/>
+                <w:sz w:val="20"/>
+              </w:rPr>
+            </w:pPr>
+            <w:r>
+              <w:rPr>
+                <w:b/>
+                <w:color w:val="C00000"/>
+                <w:sz w:val="20"/>
+              </w:rPr>
+              <w:t xml:space="preserve">Imprimir los </w:t>
+            </w:r>
+            <w:proofErr w:type="spellStart"/>
+            <w:r>
+              <w:rPr>
+                <w:b/>
+                <w:color w:val="C00000"/>
+                <w:sz w:val="20"/>
+              </w:rPr>
+              <w:t>dias</w:t>
+            </w:r>
+            <w:proofErr w:type="spellEnd"/>
+            <w:r>
+              <w:rPr>
+                <w:b/>
+                <w:color w:val="C00000"/>
+                <w:sz w:val="20"/>
+              </w:rPr>
+              <w:t xml:space="preserve"> de vida del usuario.</w:t>
+            </w:r>
+          </w:p>
+          <w:p>
+            <w:pPr>
+              <w:pStyle w:val="Sinespaciado"/>
+              <w:rPr>
+                <w:b/>
+                <w:color w:val="C00000"/>
+                <w:sz w:val="20"/>
+              </w:rPr>
+            </w:pPr>
+          </w:p>
+          <w:p>
+            <w:pPr>
+              <w:pStyle w:val="Sinespaciado"/>
               <w:rPr>
                 <w:b/>
                 <w:color w:val="C00000"/>
@@ -942,6 +1650,8 @@
       <w:pPr>
         <w:pStyle w:val="Sinespaciado"/>
       </w:pPr>
+      <w:bookmarkStart w:id="0" w:name="_GoBack"/>
+      <w:bookmarkEnd w:id="0"/>
     </w:p>
     <w:sectPr>
       <w:pgSz w:w="12240" w:h="15840" w:code="1"/>
@@ -953,8 +1663,105 @@
 </w:document>
 </file>
 
+<file path=word/numbering.xml><?xml version="1.0" encoding="utf-8"?>
+<w:numbering xmlns:wpc="http://schemas.microsoft.com/office/word/2010/wordprocessingCanvas" xmlns:cx="http://schemas.microsoft.com/office/drawing/2014/chartex" xmlns:cx1="http://schemas.microsoft.com/office/drawing/2015/9/8/chartex" xmlns:cx2="http://schemas.microsoft.com/office/drawing/2015/10/21/chartex" xmlns:cx3="http://schemas.microsoft.com/office/drawing/2016/5/9/chartex" xmlns:cx4="http://schemas.microsoft.com/office/drawing/2016/5/10/chartex" xmlns:cx5="http://schemas.microsoft.com/office/drawing/2016/5/11/chartex" xmlns:cx6="http://schemas.microsoft.com/office/drawing/2016/5/12/chartex" xmlns:cx7="http://schemas.microsoft.com/office/drawing/2016/5/13/chartex" xmlns:cx8="http://schemas.microsoft.com/office/drawing/2016/5/14/chartex" xmlns:mc="http://schemas.openxmlformats.org/markup-compatibility/2006" xmlns:aink="http://schemas.microsoft.com/office/drawing/2016/ink" xmlns:am3d="http://schemas.microsoft.com/office/drawing/2017/model3d" xmlns:o="urn:schemas-microsoft-com:office:office" xmlns:r="http://schemas.openxmlformats.org/officeDocument/2006/relationships" xmlns:m="http://schemas.openxmlformats.org/officeDocument/2006/math" xmlns:v="urn:schemas-microsoft-com:vml" xmlns:wp14="http://schemas.microsoft.com/office/word/2010/wordprocessingDrawing" xmlns:wp="http://schemas.openxmlformats.org/drawingml/2006/wordprocessingDrawing" xmlns:w10="urn:schemas-microsoft-com:office:word" xmlns:w="http://schemas.openxmlformats.org/wordprocessingml/2006/main" xmlns:w14="http://schemas.microsoft.com/office/word/2010/wordml" xmlns:w15="http://schemas.microsoft.com/office/word/2012/wordml" xmlns:w16cid="http://schemas.microsoft.com/office/word/2016/wordml/cid" xmlns:w16se="http://schemas.microsoft.com/office/word/2015/wordml/symex" xmlns:wpg="http://schemas.microsoft.com/office/word/2010/wordprocessingGroup" xmlns:wpi="http://schemas.microsoft.com/office/word/2010/wordprocessingInk" xmlns:wne="http://schemas.microsoft.com/office/word/2006/wordml" xmlns:wps="http://schemas.microsoft.com/office/word/2010/wordprocessingShape" mc:Ignorable="w14 w15 w16se w16cid wp14">
+  <w:abstractNum w:abstractNumId="0" w15:restartNumberingAfterBreak="0">
+    <w:nsid w:val="3CAD079B"/>
+    <w:multiLevelType w:val="hybridMultilevel"/>
+    <w:tmpl w:val="6E6EEA80"/>
+    <w:lvl w:ilvl="0" w:tplc="080A000F">
+      <w:start w:val="1"/>
+      <w:numFmt w:val="decimal"/>
+      <w:lvlText w:val="%1."/>
+      <w:lvlJc w:val="left"/>
+      <w:pPr>
+        <w:ind w:left="720" w:hanging="360"/>
+      </w:pPr>
+      <w:rPr>
+        <w:rFonts w:hint="default"/>
+      </w:rPr>
+    </w:lvl>
+    <w:lvl w:ilvl="1" w:tplc="080A0019" w:tentative="1">
+      <w:start w:val="1"/>
+      <w:numFmt w:val="lowerLetter"/>
+      <w:lvlText w:val="%2."/>
+      <w:lvlJc w:val="left"/>
+      <w:pPr>
+        <w:ind w:left="1440" w:hanging="360"/>
+      </w:pPr>
+    </w:lvl>
+    <w:lvl w:ilvl="2" w:tplc="080A001B" w:tentative="1">
+      <w:start w:val="1"/>
+      <w:numFmt w:val="lowerRoman"/>
+      <w:lvlText w:val="%3."/>
+      <w:lvlJc w:val="right"/>
+      <w:pPr>
+        <w:ind w:left="2160" w:hanging="180"/>
+      </w:pPr>
+    </w:lvl>
+    <w:lvl w:ilvl="3" w:tplc="080A000F" w:tentative="1">
+      <w:start w:val="1"/>
+      <w:numFmt w:val="decimal"/>
+      <w:lvlText w:val="%4."/>
+      <w:lvlJc w:val="left"/>
+      <w:pPr>
+        <w:ind w:left="2880" w:hanging="360"/>
+      </w:pPr>
+    </w:lvl>
+    <w:lvl w:ilvl="4" w:tplc="080A0019" w:tentative="1">
+      <w:start w:val="1"/>
+      <w:numFmt w:val="lowerLetter"/>
+      <w:lvlText w:val="%5."/>
+      <w:lvlJc w:val="left"/>
+      <w:pPr>
+        <w:ind w:left="3600" w:hanging="360"/>
+      </w:pPr>
+    </w:lvl>
+    <w:lvl w:ilvl="5" w:tplc="080A001B" w:tentative="1">
+      <w:start w:val="1"/>
+      <w:numFmt w:val="lowerRoman"/>
+      <w:lvlText w:val="%6."/>
+      <w:lvlJc w:val="right"/>
+      <w:pPr>
+        <w:ind w:left="4320" w:hanging="180"/>
+      </w:pPr>
+    </w:lvl>
+    <w:lvl w:ilvl="6" w:tplc="080A000F" w:tentative="1">
+      <w:start w:val="1"/>
+      <w:numFmt w:val="decimal"/>
+      <w:lvlText w:val="%7."/>
+      <w:lvlJc w:val="left"/>
+      <w:pPr>
+        <w:ind w:left="5040" w:hanging="360"/>
+      </w:pPr>
+    </w:lvl>
+    <w:lvl w:ilvl="7" w:tplc="080A0019" w:tentative="1">
+      <w:start w:val="1"/>
+      <w:numFmt w:val="lowerLetter"/>
+      <w:lvlText w:val="%8."/>
+      <w:lvlJc w:val="left"/>
+      <w:pPr>
+        <w:ind w:left="5760" w:hanging="360"/>
+      </w:pPr>
+    </w:lvl>
+    <w:lvl w:ilvl="8" w:tplc="080A001B" w:tentative="1">
+      <w:start w:val="1"/>
+      <w:numFmt w:val="lowerRoman"/>
+      <w:lvlText w:val="%9."/>
+      <w:lvlJc w:val="right"/>
+      <w:pPr>
+        <w:ind w:left="6480" w:hanging="180"/>
+      </w:pPr>
+    </w:lvl>
+  </w:abstractNum>
+  <w:num w:numId="1">
+    <w:abstractNumId w:val="0"/>
+  </w:num>
+</w:numbering>
+</file>
+
 <file path=word/styles.xml><?xml version="1.0" encoding="utf-8"?>
-<w:styles xmlns:mc="http://schemas.openxmlformats.org/markup-compatibility/2006" xmlns:r="http://schemas.openxmlformats.org/officeDocument/2006/relationships" xmlns:w="http://schemas.openxmlformats.org/wordprocessingml/2006/main" xmlns:w14="http://schemas.microsoft.com/office/word/2010/wordml" xmlns:w15="http://schemas.microsoft.com/office/word/2012/wordml" mc:Ignorable="w14 w15">
+<w:styles xmlns:mc="http://schemas.openxmlformats.org/markup-compatibility/2006" xmlns:r="http://schemas.openxmlformats.org/officeDocument/2006/relationships" xmlns:w="http://schemas.openxmlformats.org/wordprocessingml/2006/main" xmlns:w14="http://schemas.microsoft.com/office/word/2010/wordml" xmlns:w15="http://schemas.microsoft.com/office/word/2012/wordml" xmlns:w16cid="http://schemas.microsoft.com/office/word/2016/wordml/cid" xmlns:w16se="http://schemas.microsoft.com/office/word/2015/wordml/symex" mc:Ignorable="w14 w15 w16se w16cid">
   <w:docDefaults>
     <w:rPrDefault>
       <w:rPr>
@@ -970,7 +1777,7 @@
       </w:pPr>
     </w:pPrDefault>
   </w:docDefaults>
-  <w:latentStyles w:defLockedState="0" w:defUIPriority="99" w:defSemiHidden="0" w:defUnhideWhenUsed="0" w:defQFormat="0" w:count="382">
+  <w:latentStyles w:defLockedState="0" w:defUIPriority="99" w:defSemiHidden="0" w:defUnhideWhenUsed="0" w:defQFormat="0" w:count="375">
     <w:lsdException w:name="Normal" w:uiPriority="0" w:qFormat="1"/>
     <w:lsdException w:name="heading 1" w:uiPriority="9" w:qFormat="1"/>
     <w:lsdException w:name="heading 2" w:semiHidden="1" w:uiPriority="9" w:unhideWhenUsed="1" w:qFormat="1"/>
@@ -1127,15 +1934,6 @@
     <w:lsdException w:name="Balloon Text" w:semiHidden="1" w:unhideWhenUsed="1"/>
     <w:lsdException w:name="Table Grid" w:uiPriority="59"/>
     <w:lsdException w:name="Table Theme" w:semiHidden="1" w:unhideWhenUsed="1"/>
-    <w:lsdException w:name="Note Level 1" w:semiHidden="1" w:unhideWhenUsed="1"/>
-    <w:lsdException w:name="Note Level 2" w:semiHidden="1" w:unhideWhenUsed="1"/>
-    <w:lsdException w:name="Note Level 3" w:semiHidden="1" w:unhideWhenUsed="1"/>
-    <w:lsdException w:name="Note Level 4" w:semiHidden="1" w:unhideWhenUsed="1"/>
-    <w:lsdException w:name="Note Level 5" w:semiHidden="1" w:unhideWhenUsed="1"/>
-    <w:lsdException w:name="Note Level 6" w:semiHidden="1" w:unhideWhenUsed="1"/>
-    <w:lsdException w:name="Note Level 7" w:semiHidden="1" w:unhideWhenUsed="1"/>
-    <w:lsdException w:name="Note Level 8" w:semiHidden="1" w:unhideWhenUsed="1"/>
-    <w:lsdException w:name="Note Level 9" w:semiHidden="1" w:unhideWhenUsed="1"/>
     <w:lsdException w:name="Placeholder Text" w:semiHidden="1"/>
     <w:lsdException w:name="No Spacing" w:uiPriority="1" w:qFormat="1"/>
     <w:lsdException w:name="Light Shading" w:uiPriority="60"/>
@@ -1403,7 +2201,6 @@
       <w:spacing w:after="0" w:line="240" w:lineRule="auto"/>
     </w:pPr>
     <w:tblPr>
-      <w:tblInd w:w="0" w:type="dxa"/>
       <w:tblBorders>
         <w:top w:val="single" w:sz="4" w:space="0" w:color="auto"/>
         <w:left w:val="single" w:sz="4" w:space="0" w:color="auto"/>
@@ -1412,12 +2209,6 @@
         <w:insideH w:val="single" w:sz="4" w:space="0" w:color="auto"/>
         <w:insideV w:val="single" w:sz="4" w:space="0" w:color="auto"/>
       </w:tblBorders>
-      <w:tblCellMar>
-        <w:top w:w="0" w:type="dxa"/>
-        <w:left w:w="108" w:type="dxa"/>
-        <w:bottom w:w="0" w:type="dxa"/>
-        <w:right w:w="108" w:type="dxa"/>
-      </w:tblCellMar>
     </w:tblPr>
   </w:style>
 </w:styles>
@@ -1711,7 +2502,7 @@
 </file>
 
 <file path=customXml/itemProps1.xml><?xml version="1.0" encoding="utf-8"?>
-<ds:datastoreItem xmlns:ds="http://schemas.openxmlformats.org/officeDocument/2006/customXml" ds:itemID="{E0E8D1BA-1262-3C43-A0D8-7071338405FF}">
+<ds:datastoreItem xmlns:ds="http://schemas.openxmlformats.org/officeDocument/2006/customXml" ds:itemID="{8DD0D52B-E06F-48B9-9CCD-BFC0F9C2248E}">
   <ds:schemaRefs>
     <ds:schemaRef ds:uri="http://schemas.openxmlformats.org/officeDocument/2006/bibliography"/>
   </ds:schemaRefs>

</xml_diff>

<commit_message>
Archivo hasta ejercicio 4.
</commit_message>
<xml_diff>
--- a/Tarea-01.docx
+++ b/Tarea-01.docx
@@ -4,7 +4,7 @@
   <w:body>
     <w:p>
       <w:pPr>
-        <w:pStyle w:val="Sinespaciado"/>
+        <w:pStyle w:val="NoSpacing"/>
         <w:rPr>
           <w:sz w:val="24"/>
         </w:rPr>
@@ -18,7 +18,7 @@
     </w:p>
     <w:p>
       <w:pPr>
-        <w:pStyle w:val="Sinespaciado"/>
+        <w:pStyle w:val="NoSpacing"/>
         <w:rPr>
           <w:sz w:val="24"/>
         </w:rPr>
@@ -29,8 +29,6 @@
         </w:rPr>
         <w:t xml:space="preserve">Prof. </w:t>
       </w:r>
-      <w:bookmarkStart w:id="0" w:name="_GoBack"/>
-      <w:bookmarkEnd w:id="0"/>
       <w:r>
         <w:rPr>
           <w:sz w:val="24"/>
@@ -40,7 +38,7 @@
     </w:p>
     <w:p>
       <w:pPr>
-        <w:pStyle w:val="Sinespaciado"/>
+        <w:pStyle w:val="NoSpacing"/>
         <w:rPr>
           <w:sz w:val="24"/>
         </w:rPr>
@@ -48,7 +46,7 @@
     </w:p>
     <w:p>
       <w:pPr>
-        <w:pStyle w:val="Sinespaciado"/>
+        <w:pStyle w:val="NoSpacing"/>
         <w:shd w:val="clear" w:color="auto" w:fill="984806" w:themeFill="accent6" w:themeFillShade="80"/>
         <w:jc w:val="center"/>
         <w:rPr>
@@ -76,12 +74,12 @@
     </w:p>
     <w:p>
       <w:pPr>
-        <w:pStyle w:val="Sinespaciado"/>
-      </w:pPr>
-    </w:p>
-    <w:p>
-      <w:pPr>
-        <w:pStyle w:val="Sinespaciado"/>
+        <w:pStyle w:val="NoSpacing"/>
+      </w:pPr>
+    </w:p>
+    <w:p>
+      <w:pPr>
+        <w:pStyle w:val="NoSpacing"/>
       </w:pPr>
       <w:r>
         <w:t>Clona el proyecto Tarea_01 de github, modifica este documento, súbelo a github y crea el pull request.</w:t>
@@ -89,12 +87,12 @@
     </w:p>
     <w:p>
       <w:pPr>
-        <w:pStyle w:val="Sinespaciado"/>
-      </w:pPr>
-    </w:p>
-    <w:p>
-      <w:pPr>
-        <w:pStyle w:val="Sinespaciado"/>
+        <w:pStyle w:val="NoSpacing"/>
+      </w:pPr>
+    </w:p>
+    <w:p>
+      <w:pPr>
+        <w:pStyle w:val="NoSpacing"/>
       </w:pPr>
       <w:r>
         <w:t>Contesta sobre ESTE MISMO documento lo que se te pide. Usa TODO el espacio que necesites, pero trata de que tus respuestas sean breves y concretas.</w:t>
@@ -102,17 +100,17 @@
     </w:p>
     <w:p>
       <w:pPr>
-        <w:pStyle w:val="Sinespaciado"/>
-      </w:pPr>
-    </w:p>
-    <w:p>
-      <w:pPr>
-        <w:pStyle w:val="Sinespaciado"/>
-      </w:pPr>
-    </w:p>
-    <w:p>
-      <w:pPr>
-        <w:pStyle w:val="Sinespaciado"/>
+        <w:pStyle w:val="NoSpacing"/>
+      </w:pPr>
+    </w:p>
+    <w:p>
+      <w:pPr>
+        <w:pStyle w:val="NoSpacing"/>
+      </w:pPr>
+    </w:p>
+    <w:p>
+      <w:pPr>
+        <w:pStyle w:val="NoSpacing"/>
       </w:pPr>
       <w:r>
         <w:t>1</w:t>
@@ -150,7 +148,7 @@
     </w:p>
     <w:tbl>
       <w:tblPr>
-        <w:tblStyle w:val="Tablaconcuadrcula"/>
+        <w:tblStyle w:val="TableGrid"/>
         <w:tblW w:w="10173" w:type="dxa"/>
         <w:tblLook w:val="04A0" w:firstRow="1" w:lastRow="0" w:firstColumn="1" w:lastColumn="0" w:noHBand="0" w:noVBand="1"/>
       </w:tblPr>
@@ -164,16 +162,16 @@
           </w:tcPr>
           <w:p>
             <w:pPr>
-              <w:pStyle w:val="Sinespaciado"/>
-              <w:rPr>
-                <w:color w:val="C00000"/>
-                <w:sz w:val="20"/>
-              </w:rPr>
-            </w:pPr>
-          </w:p>
-          <w:p>
-            <w:pPr>
-              <w:pStyle w:val="Sinespaciado"/>
+              <w:pStyle w:val="NoSpacing"/>
+              <w:rPr>
+                <w:color w:val="C00000"/>
+                <w:sz w:val="20"/>
+              </w:rPr>
+            </w:pPr>
+          </w:p>
+          <w:p>
+            <w:pPr>
+              <w:pStyle w:val="NoSpacing"/>
               <w:rPr>
                 <w:i/>
                 <w:color w:val="C00000"/>
@@ -186,12 +184,12 @@
                 <w:color w:val="C00000"/>
                 <w:sz w:val="20"/>
               </w:rPr>
-              <w:t>La diferencia consiste en…</w:t>
-            </w:r>
-          </w:p>
-          <w:p>
-            <w:pPr>
-              <w:pStyle w:val="Sinespaciado"/>
+              <w:t>La diferencia consiste en la forma en que se representan.</w:t>
+            </w:r>
+          </w:p>
+          <w:p>
+            <w:pPr>
+              <w:pStyle w:val="NoSpacing"/>
               <w:rPr>
                 <w:b/>
                 <w:color w:val="FF0000"/>
@@ -204,17 +202,17 @@
     </w:tbl>
     <w:p>
       <w:pPr>
-        <w:pStyle w:val="Sinespaciado"/>
-      </w:pPr>
-    </w:p>
-    <w:p>
-      <w:pPr>
-        <w:pStyle w:val="Sinespaciado"/>
-      </w:pPr>
-    </w:p>
-    <w:p>
-      <w:pPr>
-        <w:pStyle w:val="Sinespaciado"/>
+        <w:pStyle w:val="NoSpacing"/>
+      </w:pPr>
+    </w:p>
+    <w:p>
+      <w:pPr>
+        <w:pStyle w:val="NoSpacing"/>
+      </w:pPr>
+    </w:p>
+    <w:p>
+      <w:pPr>
+        <w:pStyle w:val="NoSpacing"/>
       </w:pPr>
       <w:r>
         <w:t>2</w:t>
@@ -242,7 +240,7 @@
     </w:p>
     <w:tbl>
       <w:tblPr>
-        <w:tblStyle w:val="Tablaconcuadrcula"/>
+        <w:tblStyle w:val="TableGrid"/>
         <w:tblW w:w="4617" w:type="pct"/>
         <w:tblLook w:val="04A0" w:firstRow="1" w:lastRow="0" w:firstColumn="1" w:lastColumn="0" w:noHBand="0" w:noVBand="1"/>
       </w:tblPr>
@@ -257,7 +255,7 @@
           </w:tcPr>
           <w:p>
             <w:pPr>
-              <w:pStyle w:val="Sinespaciado"/>
+              <w:pStyle w:val="NoSpacing"/>
             </w:pPr>
             <w:r>
               <w:t>Análisis.</w:t>
@@ -270,13 +268,21 @@
           </w:tcPr>
           <w:p>
             <w:pPr>
-              <w:pStyle w:val="Sinespaciado"/>
+              <w:pStyle w:val="NoSpacing"/>
               <w:rPr>
                 <w:i/>
                 <w:color w:val="C00000"/>
                 <w:sz w:val="20"/>
               </w:rPr>
             </w:pPr>
+            <w:r>
+              <w:rPr>
+                <w:i/>
+                <w:color w:val="C00000"/>
+                <w:sz w:val="20"/>
+              </w:rPr>
+              <w:t>Entender completamente el problema.</w:t>
+            </w:r>
           </w:p>
         </w:tc>
       </w:tr>
@@ -287,7 +293,7 @@
           </w:tcPr>
           <w:p>
             <w:pPr>
-              <w:pStyle w:val="Sinespaciado"/>
+              <w:pStyle w:val="NoSpacing"/>
             </w:pPr>
             <w:r>
               <w:t>Programación</w:t>
@@ -303,13 +309,21 @@
           </w:tcPr>
           <w:p>
             <w:pPr>
-              <w:pStyle w:val="Sinespaciado"/>
+              <w:pStyle w:val="NoSpacing"/>
               <w:rPr>
                 <w:i/>
                 <w:color w:val="C00000"/>
                 <w:sz w:val="20"/>
               </w:rPr>
             </w:pPr>
+            <w:r>
+              <w:rPr>
+                <w:i/>
+                <w:color w:val="C00000"/>
+                <w:sz w:val="20"/>
+              </w:rPr>
+              <w:t>Diseñar la solución del problema. El resultado es un algoritmo.</w:t>
+            </w:r>
           </w:p>
         </w:tc>
       </w:tr>
@@ -320,7 +334,7 @@
           </w:tcPr>
           <w:p>
             <w:pPr>
-              <w:pStyle w:val="Sinespaciado"/>
+              <w:pStyle w:val="NoSpacing"/>
             </w:pPr>
             <w:r>
               <w:t>Codificación</w:t>
@@ -336,33 +350,41 @@
           </w:tcPr>
           <w:p>
             <w:pPr>
-              <w:pStyle w:val="Sinespaciado"/>
+              <w:pStyle w:val="NoSpacing"/>
               <w:rPr>
                 <w:i/>
                 <w:color w:val="C00000"/>
                 <w:sz w:val="20"/>
               </w:rPr>
             </w:pPr>
+            <w:r>
+              <w:rPr>
+                <w:i/>
+                <w:color w:val="C00000"/>
+                <w:sz w:val="20"/>
+              </w:rPr>
+              <w:t>Se traduce el algoritmo a un lenguaje de programación concreto. El resultado es un programa.</w:t>
+            </w:r>
           </w:p>
         </w:tc>
       </w:tr>
     </w:tbl>
     <w:p>
       <w:pPr>
-        <w:pStyle w:val="Sinespaciado"/>
-      </w:pPr>
-    </w:p>
-    <w:p>
-      <w:pPr>
-        <w:pStyle w:val="Sinespaciado"/>
-        <w:rPr>
-          <w:lang w:val="en-US"/>
-        </w:rPr>
-      </w:pPr>
-    </w:p>
-    <w:p>
-      <w:pPr>
-        <w:pStyle w:val="Sinespaciado"/>
+        <w:pStyle w:val="NoSpacing"/>
+      </w:pPr>
+    </w:p>
+    <w:p>
+      <w:pPr>
+        <w:pStyle w:val="NoSpacing"/>
+        <w:rPr>
+          <w:lang w:val="es-ES"/>
+        </w:rPr>
+      </w:pPr>
+    </w:p>
+    <w:p>
+      <w:pPr>
+        <w:pStyle w:val="NoSpacing"/>
       </w:pPr>
       <w:r>
         <w:t>3</w:t>
@@ -399,7 +421,7 @@
     </w:p>
     <w:tbl>
       <w:tblPr>
-        <w:tblStyle w:val="Tablaconcuadrcula"/>
+        <w:tblStyle w:val="TableGrid"/>
         <w:tblW w:w="0" w:type="auto"/>
         <w:tblLook w:val="04A0" w:firstRow="1" w:lastRow="0" w:firstColumn="1" w:lastColumn="0" w:noHBand="0" w:noVBand="1"/>
       </w:tblPr>
@@ -413,7 +435,7 @@
           </w:tcPr>
           <w:p>
             <w:pPr>
-              <w:pStyle w:val="Sinespaciado"/>
+              <w:pStyle w:val="NoSpacing"/>
               <w:rPr>
                 <w:rFonts w:eastAsia="Times New Roman" w:cs="Times New Roman"/>
                 <w:bCs/>
@@ -443,16 +465,16 @@
           </w:p>
           <w:p>
             <w:pPr>
-              <w:pStyle w:val="Sinespaciado"/>
-              <w:rPr>
-                <w:rFonts w:eastAsia="Times New Roman" w:cs="Times New Roman"/>
-                <w:bCs/>
-              </w:rPr>
-            </w:pPr>
-          </w:p>
-          <w:p>
-            <w:pPr>
-              <w:pStyle w:val="Sinespaciado"/>
+              <w:pStyle w:val="NoSpacing"/>
+              <w:rPr>
+                <w:rFonts w:eastAsia="Times New Roman" w:cs="Times New Roman"/>
+                <w:bCs/>
+              </w:rPr>
+            </w:pPr>
+          </w:p>
+          <w:p>
+            <w:pPr>
+              <w:pStyle w:val="NoSpacing"/>
               <w:rPr>
                 <w:rFonts w:eastAsia="Times New Roman" w:cs="Times New Roman"/>
                 <w:bCs/>
@@ -476,10 +498,19 @@
               </w:rPr>
               <w:t xml:space="preserve"> </w:t>
             </w:r>
-          </w:p>
-          <w:p>
-            <w:pPr>
-              <w:pStyle w:val="Sinespaciado"/>
+            <w:r>
+              <w:rPr>
+                <w:rFonts w:eastAsia="Times New Roman" w:cs="Times New Roman"/>
+                <w:bCs/>
+                <w:i/>
+                <w:color w:val="FF0000"/>
+              </w:rPr>
+              <w:t>Ángela habla más bajo que Celia.</w:t>
+            </w:r>
+          </w:p>
+          <w:p>
+            <w:pPr>
+              <w:pStyle w:val="NoSpacing"/>
               <w:rPr>
                 <w:sz w:val="18"/>
               </w:rPr>
@@ -502,6 +533,17 @@
                 <w:szCs w:val="20"/>
               </w:rPr>
               <w:t xml:space="preserve">  </w:t>
+            </w:r>
+            <w:r>
+              <w:rPr>
+                <w:rFonts w:eastAsia="Times New Roman" w:cs="Times New Roman"/>
+                <w:bCs/>
+                <w:i/>
+                <w:color w:val="C00000"/>
+                <w:sz w:val="20"/>
+                <w:szCs w:val="20"/>
+              </w:rPr>
+              <w:t>Ángela es la que habla más bajo de las tres ya que habla más bajo que Rosa y que Celia.</w:t>
             </w:r>
           </w:p>
         </w:tc>
@@ -509,17 +551,17 @@
     </w:tbl>
     <w:p>
       <w:pPr>
-        <w:pStyle w:val="Sinespaciado"/>
-      </w:pPr>
-    </w:p>
-    <w:p>
-      <w:pPr>
-        <w:pStyle w:val="Sinespaciado"/>
-      </w:pPr>
-    </w:p>
-    <w:p>
-      <w:pPr>
-        <w:pStyle w:val="Sinespaciado"/>
+        <w:pStyle w:val="NoSpacing"/>
+      </w:pPr>
+    </w:p>
+    <w:p>
+      <w:pPr>
+        <w:pStyle w:val="NoSpacing"/>
+      </w:pPr>
+    </w:p>
+    <w:p>
+      <w:pPr>
+        <w:pStyle w:val="NoSpacing"/>
       </w:pPr>
       <w:r>
         <w:t>4</w:t>
@@ -556,7 +598,7 @@
     </w:p>
     <w:tbl>
       <w:tblPr>
-        <w:tblStyle w:val="Tablaconcuadrcula"/>
+        <w:tblStyle w:val="TableGrid"/>
         <w:tblW w:w="0" w:type="auto"/>
         <w:tblLook w:val="04A0" w:firstRow="1" w:lastRow="0" w:firstColumn="1" w:lastColumn="0" w:noHBand="0" w:noVBand="1"/>
       </w:tblPr>
@@ -570,7 +612,7 @@
           </w:tcPr>
           <w:p>
             <w:pPr>
-              <w:pStyle w:val="Sinespaciado"/>
+              <w:pStyle w:val="NoSpacing"/>
               <w:rPr>
                 <w:rFonts w:eastAsia="Times New Roman" w:cs="Times New Roman"/>
                 <w:bCs/>
@@ -653,18 +695,18 @@
           </w:p>
           <w:p>
             <w:pPr>
-              <w:pStyle w:val="Sinespaciado"/>
-              <w:rPr>
-                <w:rFonts w:eastAsia="Times New Roman" w:cs="Times New Roman"/>
-                <w:bCs/>
-                <w:sz w:val="20"/>
-                <w:szCs w:val="20"/>
-              </w:rPr>
-            </w:pPr>
-          </w:p>
-          <w:p>
-            <w:pPr>
-              <w:pStyle w:val="Sinespaciado"/>
+              <w:pStyle w:val="NoSpacing"/>
+              <w:rPr>
+                <w:rFonts w:eastAsia="Times New Roman" w:cs="Times New Roman"/>
+                <w:bCs/>
+                <w:sz w:val="20"/>
+                <w:szCs w:val="20"/>
+              </w:rPr>
+            </w:pPr>
+          </w:p>
+          <w:p>
+            <w:pPr>
+              <w:pStyle w:val="NoSpacing"/>
               <w:rPr>
                 <w:rFonts w:eastAsia="Times New Roman" w:cs="Times New Roman"/>
                 <w:bCs/>
@@ -692,10 +734,21 @@
               </w:rPr>
               <w:t xml:space="preserve">  </w:t>
             </w:r>
-          </w:p>
-          <w:p>
-            <w:pPr>
-              <w:pStyle w:val="Sinespaciado"/>
+            <w:r>
+              <w:rPr>
+                <w:rFonts w:eastAsia="Times New Roman" w:cs="Times New Roman"/>
+                <w:bCs/>
+                <w:i/>
+                <w:color w:val="C00000"/>
+                <w:sz w:val="20"/>
+                <w:szCs w:val="20"/>
+              </w:rPr>
+              <w:t>Coche</w:t>
+            </w:r>
+          </w:p>
+          <w:p>
+            <w:pPr>
+              <w:pStyle w:val="NoSpacing"/>
               <w:rPr>
                 <w:rFonts w:eastAsia="Times New Roman" w:cs="Times New Roman"/>
                 <w:bCs/>
@@ -722,6 +775,64 @@
                 <w:szCs w:val="20"/>
               </w:rPr>
               <w:t xml:space="preserve">  </w:t>
+            </w:r>
+            <w:r>
+              <w:rPr>
+                <w:rFonts w:eastAsia="Times New Roman" w:cs="Times New Roman"/>
+                <w:bCs/>
+                <w:noProof/>
+                <w:sz w:val="20"/>
+                <w:szCs w:val="20"/>
+                <w:lang w:val="en-US" w:eastAsia="en-US"/>
+              </w:rPr>
+              <w:drawing>
+                <wp:inline distT="0" distB="0" distL="0" distR="0" wp14:anchorId="13DAD0EF" wp14:editId="155B2E6A">
+                  <wp:extent cx="3905250" cy="614420"/>
+                  <wp:effectExtent l="0" t="0" r="6350" b="0"/>
+                  <wp:docPr id="1" name="Picture 1"/>
+                  <wp:cNvGraphicFramePr>
+                    <a:graphicFrameLocks xmlns:a="http://schemas.openxmlformats.org/drawingml/2006/main" noChangeAspect="1"/>
+                  </wp:cNvGraphicFramePr>
+                  <a:graphic xmlns:a="http://schemas.openxmlformats.org/drawingml/2006/main">
+                    <a:graphicData uri="http://schemas.openxmlformats.org/drawingml/2006/picture">
+                      <pic:pic xmlns:pic="http://schemas.openxmlformats.org/drawingml/2006/picture">
+                        <pic:nvPicPr>
+                          <pic:cNvPr id="1" name="2017-08-19 01.04.02.jpg"/>
+                          <pic:cNvPicPr/>
+                        </pic:nvPicPr>
+                        <pic:blipFill rotWithShape="1">
+                          <a:blip r:embed="rId5">
+                            <a:extLst>
+                              <a:ext uri="{28A0092B-C50C-407E-A947-70E740481C1C}">
+                                <a14:useLocalDpi xmlns:a14="http://schemas.microsoft.com/office/drawing/2010/main" val="0"/>
+                              </a:ext>
+                            </a:extLst>
+                          </a:blip>
+                          <a:srcRect t="34802" b="44220"/>
+                          <a:stretch/>
+                        </pic:blipFill>
+                        <pic:spPr bwMode="auto">
+                          <a:xfrm>
+                            <a:off x="0" y="0"/>
+                            <a:ext cx="3905885" cy="614520"/>
+                          </a:xfrm>
+                          <a:prstGeom prst="rect">
+                            <a:avLst/>
+                          </a:prstGeom>
+                          <a:ln>
+                            <a:noFill/>
+                          </a:ln>
+                          <a:extLst>
+                            <a:ext uri="{53640926-AAD7-44D8-BBD7-CCE9431645EC}">
+                              <a14:shadowObscured xmlns:a14="http://schemas.microsoft.com/office/drawing/2010/main"/>
+                            </a:ext>
+                          </a:extLst>
+                        </pic:spPr>
+                      </pic:pic>
+                    </a:graphicData>
+                  </a:graphic>
+                </wp:inline>
+              </w:drawing>
             </w:r>
           </w:p>
         </w:tc>
@@ -729,17 +840,17 @@
     </w:tbl>
     <w:p>
       <w:pPr>
-        <w:pStyle w:val="Sinespaciado"/>
-      </w:pPr>
-    </w:p>
-    <w:p>
-      <w:pPr>
-        <w:pStyle w:val="Sinespaciado"/>
-      </w:pPr>
-    </w:p>
-    <w:p>
-      <w:pPr>
-        <w:pStyle w:val="Sinespaciado"/>
+        <w:pStyle w:val="NoSpacing"/>
+      </w:pPr>
+    </w:p>
+    <w:p>
+      <w:pPr>
+        <w:pStyle w:val="NoSpacing"/>
+      </w:pPr>
+    </w:p>
+    <w:p>
+      <w:pPr>
+        <w:pStyle w:val="NoSpacing"/>
       </w:pPr>
       <w:r>
         <w:t>5</w:t>
@@ -753,7 +864,7 @@
     </w:p>
     <w:p>
       <w:pPr>
-        <w:pStyle w:val="Sinespaciado"/>
+        <w:pStyle w:val="NoSpacing"/>
       </w:pPr>
       <w:r>
         <w:rPr>
@@ -796,7 +907,7 @@
     </w:p>
     <w:tbl>
       <w:tblPr>
-        <w:tblStyle w:val="Tablaconcuadrcula"/>
+        <w:tblStyle w:val="TableGrid"/>
         <w:tblW w:w="0" w:type="auto"/>
         <w:tblLook w:val="04A0" w:firstRow="1" w:lastRow="0" w:firstColumn="1" w:lastColumn="0" w:noHBand="0" w:noVBand="1"/>
       </w:tblPr>
@@ -810,7 +921,7 @@
           </w:tcPr>
           <w:p>
             <w:pPr>
-              <w:pStyle w:val="Sinespaciado"/>
+              <w:pStyle w:val="NoSpacing"/>
               <w:rPr>
                 <w:b/>
                 <w:color w:val="C00000"/>
@@ -823,12 +934,28 @@
                 <w:color w:val="C00000"/>
                 <w:sz w:val="20"/>
               </w:rPr>
-              <w:t>Anáisis.</w:t>
-            </w:r>
-          </w:p>
-          <w:p>
-            <w:pPr>
-              <w:pStyle w:val="Sinespaciado"/>
+              <w:t>Aná</w:t>
+            </w:r>
+            <w:r>
+              <w:rPr>
+                <w:b/>
+                <w:color w:val="C00000"/>
+                <w:sz w:val="20"/>
+              </w:rPr>
+              <w:t>l</w:t>
+            </w:r>
+            <w:r>
+              <w:rPr>
+                <w:b/>
+                <w:color w:val="C00000"/>
+                <w:sz w:val="20"/>
+              </w:rPr>
+              <w:t>isis.</w:t>
+            </w:r>
+          </w:p>
+          <w:p>
+            <w:pPr>
+              <w:pStyle w:val="NoSpacing"/>
               <w:rPr>
                 <w:color w:val="C00000"/>
                 <w:sz w:val="20"/>
@@ -841,10 +968,17 @@
               </w:rPr>
               <w:t>Entradas:</w:t>
             </w:r>
-          </w:p>
-          <w:p>
-            <w:pPr>
-              <w:pStyle w:val="Sinespaciado"/>
+            <w:r>
+              <w:rPr>
+                <w:color w:val="C00000"/>
+                <w:sz w:val="20"/>
+              </w:rPr>
+              <w:t xml:space="preserve"> Años de edad, meses enteros restantes de edad</w:t>
+            </w:r>
+          </w:p>
+          <w:p>
+            <w:pPr>
+              <w:pStyle w:val="NoSpacing"/>
               <w:rPr>
                 <w:color w:val="C00000"/>
                 <w:sz w:val="20"/>
@@ -857,10 +991,17 @@
               </w:rPr>
               <w:t>Salidas:</w:t>
             </w:r>
-          </w:p>
-          <w:p>
-            <w:pPr>
-              <w:pStyle w:val="Sinespaciado"/>
+            <w:r>
+              <w:rPr>
+                <w:color w:val="C00000"/>
+                <w:sz w:val="20"/>
+              </w:rPr>
+              <w:t xml:space="preserve"> Aproximado de días vividos</w:t>
+            </w:r>
+          </w:p>
+          <w:p>
+            <w:pPr>
+              <w:pStyle w:val="NoSpacing"/>
               <w:rPr>
                 <w:i/>
                 <w:color w:val="C00000"/>
@@ -874,10 +1015,19 @@
               </w:rPr>
               <w:t>Relación E/S:</w:t>
             </w:r>
-          </w:p>
-          <w:p>
-            <w:pPr>
-              <w:pStyle w:val="Sinespaciado"/>
+            <w:r>
+              <w:rPr>
+                <w:color w:val="C00000"/>
+                <w:sz w:val="20"/>
+              </w:rPr>
+              <w:t xml:space="preserve"> </w:t>
+            </w:r>
+            <w:bookmarkStart w:id="0" w:name="_GoBack"/>
+            <w:bookmarkEnd w:id="0"/>
+          </w:p>
+          <w:p>
+            <w:pPr>
+              <w:pStyle w:val="NoSpacing"/>
               <w:rPr>
                 <w:b/>
                 <w:color w:val="C00000"/>
@@ -893,7 +1043,7 @@
           </w:tcPr>
           <w:p>
             <w:pPr>
-              <w:pStyle w:val="Sinespaciado"/>
+              <w:pStyle w:val="NoSpacing"/>
               <w:rPr>
                 <w:b/>
                 <w:color w:val="C00000"/>
@@ -927,7 +1077,7 @@
           </w:p>
           <w:p>
             <w:pPr>
-              <w:pStyle w:val="Sinespaciado"/>
+              <w:pStyle w:val="NoSpacing"/>
               <w:rPr>
                 <w:b/>
                 <w:color w:val="C00000"/>
@@ -940,7 +1090,7 @@
     </w:tbl>
     <w:p>
       <w:pPr>
-        <w:pStyle w:val="Sinespaciado"/>
+        <w:pStyle w:val="NoSpacing"/>
       </w:pPr>
     </w:p>
     <w:sectPr>
@@ -1358,13 +1508,13 @@
     <w:name w:val="Normal"/>
     <w:qFormat/>
   </w:style>
-  <w:style w:type="character" w:default="1" w:styleId="Fuentedeprrafopredeter">
+  <w:style w:type="character" w:default="1" w:styleId="DefaultParagraphFont">
     <w:name w:val="Default Paragraph Font"/>
     <w:uiPriority w:val="1"/>
     <w:semiHidden/>
     <w:unhideWhenUsed/>
   </w:style>
-  <w:style w:type="table" w:default="1" w:styleId="Tablanormal">
+  <w:style w:type="table" w:default="1" w:styleId="TableNormal">
     <w:name w:val="Normal Table"/>
     <w:uiPriority w:val="99"/>
     <w:semiHidden/>
@@ -1379,13 +1529,13 @@
       </w:tblCellMar>
     </w:tblPr>
   </w:style>
-  <w:style w:type="numbering" w:default="1" w:styleId="Sinlista">
+  <w:style w:type="numbering" w:default="1" w:styleId="NoList">
     <w:name w:val="No List"/>
     <w:uiPriority w:val="99"/>
     <w:semiHidden/>
     <w:unhideWhenUsed/>
   </w:style>
-  <w:style w:type="paragraph" w:styleId="Sinespaciado">
+  <w:style w:type="paragraph" w:styleId="NoSpacing">
     <w:name w:val="No Spacing"/>
     <w:uiPriority w:val="1"/>
     <w:qFormat/>
@@ -1394,9 +1544,9 @@
       <w:spacing w:after="0" w:line="240" w:lineRule="auto"/>
     </w:pPr>
   </w:style>
-  <w:style w:type="table" w:styleId="Tablaconcuadrcula">
+  <w:style w:type="table" w:styleId="TableGrid">
     <w:name w:val="Table Grid"/>
-    <w:basedOn w:val="Tablanormal"/>
+    <w:basedOn w:val="TableNormal"/>
     <w:uiPriority w:val="59"/>
     <w:rsid w:val="00750026"/>
     <w:pPr>
@@ -1711,7 +1861,7 @@
 </file>
 
 <file path=customXml/itemProps1.xml><?xml version="1.0" encoding="utf-8"?>
-<ds:datastoreItem xmlns:ds="http://schemas.openxmlformats.org/officeDocument/2006/customXml" ds:itemID="{E0E8D1BA-1262-3C43-A0D8-7071338405FF}">
+<ds:datastoreItem xmlns:ds="http://schemas.openxmlformats.org/officeDocument/2006/customXml" ds:itemID="{181F25D5-41A4-5E4B-8E93-C72A5DE5C3E4}">
   <ds:schemaRefs>
     <ds:schemaRef ds:uri="http://schemas.openxmlformats.org/officeDocument/2006/bibliography"/>
   </ds:schemaRefs>

</xml_diff>

<commit_message>
Daniel Sahuer - A01375823
</commit_message>
<xml_diff>
--- a/Tarea-01.docx
+++ b/Tarea-01.docx
@@ -15,6 +15,49 @@
         </w:rPr>
         <w:t>Fundamentos de programación</w:t>
       </w:r>
+      <w:r>
+        <w:rPr>
+          <w:sz w:val="24"/>
+        </w:rPr>
+        <w:tab/>
+      </w:r>
+      <w:r>
+        <w:rPr>
+          <w:sz w:val="24"/>
+        </w:rPr>
+        <w:tab/>
+      </w:r>
+      <w:r>
+        <w:rPr>
+          <w:sz w:val="24"/>
+        </w:rPr>
+        <w:tab/>
+      </w:r>
+      <w:r>
+        <w:rPr>
+          <w:sz w:val="24"/>
+        </w:rPr>
+        <w:tab/>
+      </w:r>
+      <w:r>
+        <w:rPr>
+          <w:sz w:val="24"/>
+        </w:rPr>
+        <w:tab/>
+      </w:r>
+      <w:r>
+        <w:rPr>
+          <w:sz w:val="24"/>
+        </w:rPr>
+        <w:tab/>
+      </w:r>
+      <w:r>
+        <w:rPr>
+          <w:sz w:val="24"/>
+        </w:rPr>
+        <w:tab/>
+        <w:t xml:space="preserve">     Daniel R. Sahuer Balmaceda</w:t>
+      </w:r>
     </w:p>
     <w:p>
       <w:pPr>
@@ -29,13 +72,66 @@
         </w:rPr>
         <w:t xml:space="preserve">Prof. </w:t>
       </w:r>
-      <w:bookmarkStart w:id="0" w:name="_GoBack"/>
-      <w:bookmarkEnd w:id="0"/>
       <w:r>
         <w:rPr>
           <w:sz w:val="24"/>
         </w:rPr>
         <w:t>Roberto Martínez Román</w:t>
+      </w:r>
+      <w:r>
+        <w:rPr>
+          <w:sz w:val="24"/>
+        </w:rPr>
+        <w:tab/>
+      </w:r>
+      <w:r>
+        <w:rPr>
+          <w:sz w:val="24"/>
+        </w:rPr>
+        <w:tab/>
+      </w:r>
+      <w:r>
+        <w:rPr>
+          <w:sz w:val="24"/>
+        </w:rPr>
+        <w:tab/>
+      </w:r>
+      <w:r>
+        <w:rPr>
+          <w:sz w:val="24"/>
+        </w:rPr>
+        <w:tab/>
+      </w:r>
+      <w:r>
+        <w:rPr>
+          <w:sz w:val="24"/>
+        </w:rPr>
+        <w:tab/>
+      </w:r>
+      <w:r>
+        <w:rPr>
+          <w:sz w:val="24"/>
+        </w:rPr>
+        <w:tab/>
+      </w:r>
+      <w:r>
+        <w:rPr>
+          <w:sz w:val="24"/>
+        </w:rPr>
+        <w:tab/>
+      </w:r>
+      <w:r>
+        <w:rPr>
+          <w:sz w:val="24"/>
+        </w:rPr>
+        <w:tab/>
+      </w:r>
+      <w:r>
+        <w:rPr>
+          <w:sz w:val="24"/>
+        </w:rPr>
+        <w:tab/>
+        <w:t xml:space="preserve">        A01375823</w:t>
       </w:r>
     </w:p>
     <w:p>
@@ -168,36 +264,173 @@
               <w:rPr>
                 <w:color w:val="C00000"/>
                 <w:sz w:val="20"/>
-              </w:rPr>
-            </w:pPr>
-          </w:p>
-          <w:p>
-            <w:pPr>
-              <w:pStyle w:val="Sinespaciado"/>
-              <w:rPr>
-                <w:i/>
-                <w:color w:val="C00000"/>
-                <w:sz w:val="20"/>
-              </w:rPr>
-            </w:pPr>
-            <w:r>
-              <w:rPr>
-                <w:i/>
-                <w:color w:val="C00000"/>
-                <w:sz w:val="20"/>
-              </w:rPr>
-              <w:t>La diferencia consiste en…</w:t>
-            </w:r>
-          </w:p>
-          <w:p>
-            <w:pPr>
-              <w:pStyle w:val="Sinespaciado"/>
-              <w:rPr>
-                <w:b/>
-                <w:color w:val="FF0000"/>
-                <w:sz w:val="20"/>
-              </w:rPr>
-            </w:pPr>
+                <w:lang w:val="es-ES_tradnl"/>
+              </w:rPr>
+            </w:pPr>
+          </w:p>
+          <w:p>
+            <w:pPr>
+              <w:pStyle w:val="Sinespaciado"/>
+              <w:rPr>
+                <w:i/>
+                <w:color w:val="C00000"/>
+                <w:sz w:val="20"/>
+                <w:lang w:val="es-ES_tradnl"/>
+              </w:rPr>
+            </w:pPr>
+            <w:r>
+              <w:rPr>
+                <w:i/>
+                <w:color w:val="C00000"/>
+                <w:sz w:val="20"/>
+                <w:lang w:val="es-ES_tradnl"/>
+              </w:rPr>
+              <w:t>La diferencia consiste en que un algoritmo es u</w:t>
+            </w:r>
+            <w:r>
+              <w:rPr>
+                <w:i/>
+                <w:color w:val="C00000"/>
+                <w:sz w:val="20"/>
+                <w:lang w:val="es-ES_tradnl"/>
+              </w:rPr>
+              <w:t>na lista</w:t>
+            </w:r>
+            <w:r>
+              <w:rPr>
+                <w:i/>
+                <w:color w:val="C00000"/>
+                <w:sz w:val="20"/>
+                <w:lang w:val="es-ES_tradnl"/>
+              </w:rPr>
+              <w:t xml:space="preserve"> de pasos precisos, definidos y </w:t>
+            </w:r>
+            <w:r>
+              <w:rPr>
+                <w:i/>
+                <w:color w:val="C00000"/>
+                <w:sz w:val="20"/>
+                <w:lang w:val="es-ES_tradnl"/>
+              </w:rPr>
+              <w:t>finitos</w:t>
+            </w:r>
+            <w:r>
+              <w:rPr>
+                <w:i/>
+                <w:color w:val="C00000"/>
+                <w:sz w:val="20"/>
+                <w:lang w:val="es-ES_tradnl"/>
+              </w:rPr>
+              <w:t xml:space="preserve"> </w:t>
+            </w:r>
+            <w:r>
+              <w:rPr>
+                <w:i/>
+                <w:color w:val="C00000"/>
+                <w:sz w:val="20"/>
+                <w:lang w:val="es-ES_tradnl"/>
+              </w:rPr>
+              <w:t>que responde</w:t>
+            </w:r>
+            <w:r>
+              <w:rPr>
+                <w:i/>
+                <w:color w:val="C00000"/>
+                <w:sz w:val="20"/>
+                <w:lang w:val="es-ES_tradnl"/>
+              </w:rPr>
+              <w:t xml:space="preserve">n exactamente a un problema. </w:t>
+            </w:r>
+            <w:r>
+              <w:rPr>
+                <w:i/>
+                <w:color w:val="C00000"/>
+                <w:sz w:val="20"/>
+                <w:lang w:val="es-ES_tradnl"/>
+              </w:rPr>
+              <w:t>Se llama programa c</w:t>
+            </w:r>
+            <w:r>
+              <w:rPr>
+                <w:i/>
+                <w:color w:val="C00000"/>
+                <w:sz w:val="20"/>
+                <w:lang w:val="es-ES_tradnl"/>
+              </w:rPr>
+              <w:t xml:space="preserve">uando a un algoritmo lo </w:t>
+            </w:r>
+            <w:r>
+              <w:rPr>
+                <w:i/>
+                <w:color w:val="C00000"/>
+                <w:sz w:val="20"/>
+                <w:lang w:val="es-ES_tradnl"/>
+              </w:rPr>
+              <w:t>codificas y lo traduces a un lenguaje de programació</w:t>
+            </w:r>
+            <w:r>
+              <w:rPr>
+                <w:i/>
+                <w:color w:val="C00000"/>
+                <w:sz w:val="20"/>
+                <w:lang w:val="es-ES_tradnl"/>
+              </w:rPr>
+              <w:t>n,</w:t>
+            </w:r>
+            <w:r>
+              <w:rPr>
+                <w:i/>
+                <w:color w:val="C00000"/>
+                <w:sz w:val="20"/>
+                <w:lang w:val="es-ES_tradnl"/>
+              </w:rPr>
+              <w:t xml:space="preserve"> </w:t>
+            </w:r>
+            <w:r>
+              <w:rPr>
+                <w:i/>
+                <w:color w:val="C00000"/>
+                <w:sz w:val="20"/>
+                <w:lang w:val="es-ES_tradnl"/>
+              </w:rPr>
+              <w:t xml:space="preserve">cuya finalidad es que </w:t>
+            </w:r>
+            <w:r>
+              <w:rPr>
+                <w:i/>
+                <w:color w:val="C00000"/>
+                <w:sz w:val="20"/>
+                <w:lang w:val="es-ES_tradnl"/>
+              </w:rPr>
+              <w:t xml:space="preserve">una computadora lo entienda </w:t>
+            </w:r>
+            <w:r>
+              <w:rPr>
+                <w:i/>
+                <w:color w:val="C00000"/>
+                <w:sz w:val="20"/>
+                <w:lang w:val="es-ES_tradnl"/>
+              </w:rPr>
+              <w:t xml:space="preserve">para que efectúe </w:t>
+            </w:r>
+            <w:r>
+              <w:rPr>
+                <w:i/>
+                <w:color w:val="C00000"/>
+                <w:sz w:val="20"/>
+                <w:lang w:val="es-ES_tradnl"/>
+              </w:rPr>
+              <w:t>cierta tarea</w:t>
+            </w:r>
+            <w:r>
+              <w:rPr>
+                <w:i/>
+                <w:color w:val="C00000"/>
+                <w:sz w:val="20"/>
+                <w:lang w:val="es-ES_tradnl"/>
+              </w:rPr>
+              <w:t>.</w:t>
+            </w:r>
           </w:p>
         </w:tc>
       </w:tr>
@@ -205,11 +438,17 @@
     <w:p>
       <w:pPr>
         <w:pStyle w:val="Sinespaciado"/>
+        <w:rPr>
+          <w:lang w:val="es-ES_tradnl"/>
+        </w:rPr>
       </w:pPr>
     </w:p>
     <w:p>
       <w:pPr>
         <w:pStyle w:val="Sinespaciado"/>
+        <w:rPr>
+          <w:lang w:val="es-ES_tradnl"/>
+        </w:rPr>
       </w:pPr>
     </w:p>
     <w:p>
@@ -275,8 +514,36 @@
                 <w:i/>
                 <w:color w:val="C00000"/>
                 <w:sz w:val="20"/>
-              </w:rPr>
-            </w:pPr>
+                <w:lang w:val="es-ES_tradnl"/>
+              </w:rPr>
+            </w:pPr>
+            <w:r>
+              <w:rPr>
+                <w:i/>
+                <w:color w:val="C00000"/>
+                <w:sz w:val="20"/>
+                <w:lang w:val="es-ES_tradnl"/>
+              </w:rPr>
+              <w:t xml:space="preserve">Entender el problema a la perfección </w:t>
+            </w:r>
+            <w:r>
+              <w:rPr>
+                <w:i/>
+                <w:color w:val="C00000"/>
+                <w:sz w:val="20"/>
+                <w:lang w:val="es-ES_tradnl"/>
+              </w:rPr>
+              <w:t xml:space="preserve">para establecer los datos </w:t>
+            </w:r>
+            <w:r>
+              <w:rPr>
+                <w:i/>
+                <w:color w:val="C00000"/>
+                <w:sz w:val="20"/>
+                <w:lang w:val="es-ES_tradnl"/>
+              </w:rPr>
+              <w:t>de entrada, salida y relación e/s.</w:t>
+            </w:r>
           </w:p>
         </w:tc>
       </w:tr>
@@ -308,8 +575,90 @@
                 <w:i/>
                 <w:color w:val="C00000"/>
                 <w:sz w:val="20"/>
-              </w:rPr>
-            </w:pPr>
+                <w:lang w:val="es-ES_tradnl"/>
+              </w:rPr>
+            </w:pPr>
+            <w:r>
+              <w:rPr>
+                <w:i/>
+                <w:color w:val="C00000"/>
+                <w:sz w:val="20"/>
+                <w:lang w:val="es-ES_tradnl"/>
+              </w:rPr>
+              <w:t xml:space="preserve">Diseñar </w:t>
+            </w:r>
+            <w:r>
+              <w:rPr>
+                <w:i/>
+                <w:color w:val="C00000"/>
+                <w:sz w:val="20"/>
+                <w:lang w:val="es-ES_tradnl"/>
+              </w:rPr>
+              <w:t>la</w:t>
+            </w:r>
+            <w:r>
+              <w:rPr>
+                <w:i/>
+                <w:color w:val="C00000"/>
+                <w:sz w:val="20"/>
+                <w:lang w:val="es-ES_tradnl"/>
+              </w:rPr>
+              <w:t xml:space="preserve"> </w:t>
+            </w:r>
+            <w:r>
+              <w:rPr>
+                <w:i/>
+                <w:color w:val="C00000"/>
+                <w:sz w:val="20"/>
+                <w:lang w:val="es-ES_tradnl"/>
+              </w:rPr>
+              <w:t>solución</w:t>
+            </w:r>
+            <w:r>
+              <w:rPr>
+                <w:i/>
+                <w:color w:val="C00000"/>
+                <w:sz w:val="20"/>
+                <w:lang w:val="es-ES_tradnl"/>
+              </w:rPr>
+              <w:t xml:space="preserve"> de un problema mediante </w:t>
+            </w:r>
+            <w:r>
+              <w:rPr>
+                <w:i/>
+                <w:color w:val="C00000"/>
+                <w:sz w:val="20"/>
+                <w:lang w:val="es-ES_tradnl"/>
+              </w:rPr>
+              <w:t>un</w:t>
+            </w:r>
+            <w:r>
+              <w:rPr>
+                <w:i/>
+                <w:color w:val="C00000"/>
+                <w:sz w:val="20"/>
+                <w:lang w:val="es-ES_tradnl"/>
+              </w:rPr>
+              <w:t xml:space="preserve"> </w:t>
+            </w:r>
+            <w:r>
+              <w:rPr>
+                <w:i/>
+                <w:color w:val="C00000"/>
+                <w:sz w:val="20"/>
+                <w:lang w:val="es-ES_tradnl"/>
+              </w:rPr>
+              <w:t>algoritmo</w:t>
+            </w:r>
+            <w:r>
+              <w:rPr>
+                <w:i/>
+                <w:color w:val="C00000"/>
+                <w:sz w:val="20"/>
+                <w:lang w:val="es-ES_tradnl"/>
+              </w:rPr>
+              <w:t>.</w:t>
+            </w:r>
           </w:p>
         </w:tc>
       </w:tr>
@@ -343,6 +692,14 @@
                 <w:sz w:val="20"/>
               </w:rPr>
             </w:pPr>
+            <w:r>
+              <w:rPr>
+                <w:i/>
+                <w:color w:val="C00000"/>
+                <w:sz w:val="20"/>
+              </w:rPr>
+              <w:t>Traducir el algoritmo antes dado a un lenguaje de programación, para crear un programa que la computadora pueda leer y ejecutar.</w:t>
+            </w:r>
           </w:p>
         </w:tc>
       </w:tr>
@@ -356,7 +713,7 @@
       <w:pPr>
         <w:pStyle w:val="Sinespaciado"/>
         <w:rPr>
-          <w:lang w:val="en-US"/>
+          <w:lang w:val="es-ES_tradnl"/>
         </w:rPr>
       </w:pPr>
     </w:p>
@@ -476,12 +833,26 @@
               </w:rPr>
               <w:t xml:space="preserve"> </w:t>
             </w:r>
-          </w:p>
-          <w:p>
-            <w:pPr>
-              <w:pStyle w:val="Sinespaciado"/>
-              <w:rPr>
-                <w:sz w:val="18"/>
+            <w:r>
+              <w:rPr>
+                <w:rFonts w:eastAsia="Times New Roman" w:cs="Times New Roman"/>
+                <w:bCs/>
+                <w:i/>
+                <w:color w:val="FF0000"/>
+              </w:rPr>
+              <w:t>Más bajo</w:t>
+            </w:r>
+          </w:p>
+          <w:p>
+            <w:pPr>
+              <w:pStyle w:val="Sinespaciado"/>
+              <w:rPr>
+                <w:rFonts w:eastAsia="Times New Roman" w:cs="Times New Roman"/>
+                <w:bCs/>
+                <w:i/>
+                <w:color w:val="C00000"/>
+                <w:sz w:val="20"/>
+                <w:szCs w:val="20"/>
               </w:rPr>
             </w:pPr>
             <w:r>
@@ -501,7 +872,32 @@
                 <w:sz w:val="20"/>
                 <w:szCs w:val="20"/>
               </w:rPr>
-              <w:t xml:space="preserve">  </w:t>
+              <w:t xml:space="preserve"> Cecilia &gt; Rosa &gt; Ángela</w:t>
+            </w:r>
+          </w:p>
+          <w:p>
+            <w:pPr>
+              <w:pStyle w:val="Sinespaciado"/>
+              <w:ind w:firstLine="708"/>
+              <w:rPr>
+                <w:rFonts w:eastAsia="Times New Roman" w:cs="Times New Roman"/>
+                <w:bCs/>
+                <w:i/>
+                <w:color w:val="C00000"/>
+                <w:sz w:val="20"/>
+                <w:szCs w:val="20"/>
+              </w:rPr>
+            </w:pPr>
+            <w:r>
+              <w:rPr>
+                <w:rFonts w:eastAsia="Times New Roman" w:cs="Times New Roman"/>
+                <w:bCs/>
+                <w:i/>
+                <w:color w:val="C00000"/>
+                <w:sz w:val="20"/>
+                <w:szCs w:val="20"/>
+              </w:rPr>
+              <w:t>Por lo tanto: Cecilia &gt; Ángela</w:t>
             </w:r>
           </w:p>
         </w:tc>
@@ -535,6 +931,693 @@
       </w:r>
       <w:r>
         <w:t>.</w:t>
+      </w:r>
+      <w:r>
+        <w:t xml:space="preserve"> </w:t>
+      </w:r>
+      <w:r>
+        <w:rPr>
+          <w:i/>
+          <w:sz w:val="16"/>
+        </w:rPr>
+        <w:t>(20</w:t>
+      </w:r>
+      <w:r>
+        <w:rPr>
+          <w:i/>
+          <w:sz w:val="16"/>
+        </w:rPr>
+        <w:t xml:space="preserve"> puntos)</w:t>
+      </w:r>
+    </w:p>
+    <w:tbl>
+      <w:tblPr>
+        <w:tblStyle w:val="Tablaconcuadrcula"/>
+        <w:tblW w:w="0" w:type="auto"/>
+        <w:tblLook w:val="04A0" w:firstRow="1" w:lastRow="0" w:firstColumn="1" w:lastColumn="0" w:noHBand="0" w:noVBand="1"/>
+      </w:tblPr>
+      <w:tblGrid>
+        <w:gridCol w:w="11016"/>
+      </w:tblGrid>
+      <w:tr>
+        <w:tc>
+          <w:tcPr>
+            <w:tcW w:w="10173" w:type="dxa"/>
+          </w:tcPr>
+          <w:p>
+            <w:pPr>
+              <w:pStyle w:val="Sinespaciado"/>
+              <w:rPr>
+                <w:rFonts w:eastAsia="Times New Roman" w:cs="Times New Roman"/>
+                <w:bCs/>
+                <w:sz w:val="20"/>
+                <w:szCs w:val="20"/>
+              </w:rPr>
+            </w:pPr>
+            <w:r>
+              <w:rPr>
+                <w:rFonts w:eastAsia="Times New Roman" w:cs="Times New Roman"/>
+                <w:bCs/>
+                <w:sz w:val="20"/>
+                <w:szCs w:val="20"/>
+              </w:rPr>
+              <w:t>Seis amigos desean pasar sus vacaciones juntos</w:t>
+            </w:r>
+            <w:r>
+              <w:rPr>
+                <w:rFonts w:eastAsia="Times New Roman" w:cs="Times New Roman"/>
+                <w:bCs/>
+                <w:sz w:val="20"/>
+                <w:szCs w:val="20"/>
+              </w:rPr>
+              <w:t>, viajan en pareja y utilizan</w:t>
+            </w:r>
+            <w:r>
+              <w:rPr>
+                <w:rFonts w:eastAsia="Times New Roman" w:cs="Times New Roman"/>
+                <w:bCs/>
+                <w:sz w:val="20"/>
+                <w:szCs w:val="20"/>
+              </w:rPr>
+              <w:t xml:space="preserve"> diferentes medios de transporte; sabemos que Alejandro no utiliza el coche ya que éste acompaña a Benito que no va en avión. Andrés viaja en avión. Si Carlos no va acompañado de Darío ni hace uso del avión, </w:t>
+            </w:r>
+            <w:r>
+              <w:rPr>
+                <w:rFonts w:eastAsia="Times New Roman" w:cs="Times New Roman"/>
+                <w:bCs/>
+                <w:sz w:val="20"/>
+                <w:szCs w:val="20"/>
+              </w:rPr>
+              <w:t>¿</w:t>
+            </w:r>
+            <w:r>
+              <w:rPr>
+                <w:rFonts w:eastAsia="Times New Roman" w:cs="Times New Roman"/>
+                <w:bCs/>
+                <w:sz w:val="20"/>
+                <w:szCs w:val="20"/>
+              </w:rPr>
+              <w:t xml:space="preserve">qué medio de transporte </w:t>
+            </w:r>
+            <w:r>
+              <w:rPr>
+                <w:rFonts w:eastAsia="Times New Roman" w:cs="Times New Roman"/>
+                <w:bCs/>
+                <w:sz w:val="20"/>
+                <w:szCs w:val="20"/>
+              </w:rPr>
+              <w:t xml:space="preserve">utiliza </w:t>
+            </w:r>
+            <w:r>
+              <w:rPr>
+                <w:rFonts w:eastAsia="Times New Roman" w:cs="Times New Roman"/>
+                <w:bCs/>
+                <w:sz w:val="20"/>
+                <w:szCs w:val="20"/>
+              </w:rPr>
+              <w:t>Tomás</w:t>
+            </w:r>
+            <w:r>
+              <w:rPr>
+                <w:rFonts w:eastAsia="Times New Roman" w:cs="Times New Roman"/>
+                <w:bCs/>
+                <w:sz w:val="20"/>
+                <w:szCs w:val="20"/>
+              </w:rPr>
+              <w:t>?</w:t>
+            </w:r>
+          </w:p>
+          <w:p>
+            <w:pPr>
+              <w:pStyle w:val="Sinespaciado"/>
+              <w:rPr>
+                <w:rFonts w:eastAsia="Times New Roman" w:cs="Times New Roman"/>
+                <w:bCs/>
+                <w:sz w:val="20"/>
+                <w:szCs w:val="20"/>
+              </w:rPr>
+            </w:pPr>
+          </w:p>
+          <w:p>
+            <w:pPr>
+              <w:pStyle w:val="Sinespaciado"/>
+              <w:rPr>
+                <w:rFonts w:eastAsia="Times New Roman" w:cs="Times New Roman"/>
+                <w:bCs/>
+                <w:sz w:val="20"/>
+                <w:szCs w:val="20"/>
+              </w:rPr>
+            </w:pPr>
+            <w:r>
+              <w:rPr>
+                <w:rFonts w:eastAsia="Times New Roman" w:cs="Times New Roman"/>
+                <w:bCs/>
+                <w:sz w:val="20"/>
+                <w:szCs w:val="20"/>
+              </w:rPr>
+              <w:t>Respuesta:</w:t>
+            </w:r>
+            <w:r>
+              <w:rPr>
+                <w:rFonts w:eastAsia="Times New Roman" w:cs="Times New Roman"/>
+                <w:bCs/>
+                <w:i/>
+                <w:color w:val="C00000"/>
+                <w:sz w:val="20"/>
+                <w:szCs w:val="20"/>
+              </w:rPr>
+              <w:t xml:space="preserve">  </w:t>
+            </w:r>
+            <w:r>
+              <w:rPr>
+                <w:rFonts w:eastAsia="Times New Roman" w:cs="Times New Roman"/>
+                <w:bCs/>
+                <w:i/>
+                <w:color w:val="C00000"/>
+                <w:sz w:val="20"/>
+                <w:szCs w:val="20"/>
+              </w:rPr>
+              <w:t>Coche</w:t>
+            </w:r>
+          </w:p>
+          <w:p>
+            <w:pPr>
+              <w:widowControl w:val="0"/>
+              <w:autoSpaceDE w:val="0"/>
+              <w:autoSpaceDN w:val="0"/>
+              <w:adjustRightInd w:val="0"/>
+              <w:rPr>
+                <w:rFonts w:eastAsia="Times New Roman" w:cs="Times New Roman"/>
+                <w:bCs/>
+                <w:sz w:val="20"/>
+                <w:szCs w:val="20"/>
+              </w:rPr>
+            </w:pPr>
+            <w:r>
+              <w:rPr>
+                <w:rFonts w:eastAsia="Times New Roman" w:cs="Times New Roman"/>
+                <w:bCs/>
+                <w:sz w:val="20"/>
+                <w:szCs w:val="20"/>
+              </w:rPr>
+              <w:t>Explica (puedes poner la foto de tu solución):</w:t>
+            </w:r>
+            <w:r>
+              <w:rPr>
+                <w:rFonts w:eastAsia="Times New Roman" w:cs="Times New Roman"/>
+                <w:bCs/>
+                <w:sz w:val="20"/>
+                <w:szCs w:val="20"/>
+              </w:rPr>
+              <w:t xml:space="preserve"> </w:t>
+            </w:r>
+          </w:p>
+          <w:p>
+            <w:pPr>
+              <w:widowControl w:val="0"/>
+              <w:autoSpaceDE w:val="0"/>
+              <w:autoSpaceDN w:val="0"/>
+              <w:adjustRightInd w:val="0"/>
+              <w:rPr>
+                <w:rFonts w:eastAsia="Times New Roman" w:cs="Times New Roman"/>
+                <w:bCs/>
+                <w:i/>
+                <w:color w:val="C00000"/>
+                <w:sz w:val="20"/>
+                <w:szCs w:val="20"/>
+              </w:rPr>
+            </w:pPr>
+            <w:r>
+              <w:rPr>
+                <w:rFonts w:eastAsia="Times New Roman" w:cs="Times New Roman"/>
+                <w:bCs/>
+                <w:i/>
+                <w:color w:val="C00000"/>
+                <w:sz w:val="20"/>
+                <w:szCs w:val="20"/>
+              </w:rPr>
+              <w:t xml:space="preserve">  </w:t>
+            </w:r>
+          </w:p>
+          <w:p>
+            <w:pPr>
+              <w:widowControl w:val="0"/>
+              <w:autoSpaceDE w:val="0"/>
+              <w:autoSpaceDN w:val="0"/>
+              <w:adjustRightInd w:val="0"/>
+              <w:rPr>
+                <w:rFonts w:eastAsia="Times New Roman" w:cs="Times New Roman"/>
+                <w:bCs/>
+                <w:i/>
+                <w:color w:val="C00000"/>
+                <w:sz w:val="20"/>
+                <w:szCs w:val="20"/>
+              </w:rPr>
+            </w:pPr>
+            <w:r>
+              <w:rPr>
+                <w:rFonts w:eastAsia="Times New Roman" w:cs="Times New Roman"/>
+                <w:bCs/>
+                <w:i/>
+                <w:color w:val="C00000"/>
+                <w:sz w:val="20"/>
+                <w:szCs w:val="20"/>
+              </w:rPr>
+              <w:t xml:space="preserve">6 amigos van en parejas, donde Alejandro y Benito son la primera pareja y </w:t>
+            </w:r>
+            <w:r>
+              <w:rPr>
+                <w:rFonts w:eastAsia="Times New Roman" w:cs="Times New Roman"/>
+                <w:bCs/>
+                <w:i/>
+                <w:color w:val="C00000"/>
+                <w:sz w:val="20"/>
+                <w:szCs w:val="20"/>
+              </w:rPr>
+              <w:t xml:space="preserve">ellos </w:t>
+            </w:r>
+            <w:r>
+              <w:rPr>
+                <w:rFonts w:eastAsia="Times New Roman" w:cs="Times New Roman"/>
+                <w:bCs/>
+                <w:i/>
+                <w:color w:val="C00000"/>
+                <w:sz w:val="20"/>
+                <w:szCs w:val="20"/>
+              </w:rPr>
+              <w:t>no utilizan ni avión ni coche, por lo que van en otro medio de transporte. Andrés y Darío son la segunda pareja</w:t>
+            </w:r>
+            <w:r>
+              <w:rPr>
+                <w:rFonts w:eastAsia="Times New Roman" w:cs="Times New Roman"/>
+                <w:bCs/>
+                <w:i/>
+                <w:color w:val="C00000"/>
+                <w:sz w:val="20"/>
+                <w:szCs w:val="20"/>
+              </w:rPr>
+              <w:t>,</w:t>
+            </w:r>
+            <w:r>
+              <w:rPr>
+                <w:rFonts w:eastAsia="Times New Roman" w:cs="Times New Roman"/>
+                <w:bCs/>
+                <w:i/>
+                <w:color w:val="C00000"/>
+                <w:sz w:val="20"/>
+                <w:szCs w:val="20"/>
+              </w:rPr>
+              <w:t xml:space="preserve"> </w:t>
+            </w:r>
+            <w:r>
+              <w:rPr>
+                <w:rFonts w:eastAsia="Times New Roman" w:cs="Times New Roman"/>
+                <w:bCs/>
+                <w:i/>
+                <w:color w:val="C00000"/>
+                <w:sz w:val="20"/>
+                <w:szCs w:val="20"/>
+              </w:rPr>
+              <w:t xml:space="preserve">esto es debido a que </w:t>
+            </w:r>
+            <w:r>
+              <w:rPr>
+                <w:rFonts w:eastAsia="Times New Roman" w:cs="Times New Roman"/>
+                <w:bCs/>
+                <w:i/>
+                <w:color w:val="C00000"/>
+                <w:sz w:val="20"/>
+                <w:szCs w:val="20"/>
+              </w:rPr>
+              <w:t>Darío sólo tiene 2 opciones de transporte: coche o avió</w:t>
+            </w:r>
+            <w:r>
+              <w:rPr>
+                <w:rFonts w:eastAsia="Times New Roman" w:cs="Times New Roman"/>
+                <w:bCs/>
+                <w:i/>
+                <w:color w:val="C00000"/>
+                <w:sz w:val="20"/>
+                <w:szCs w:val="20"/>
+              </w:rPr>
+              <w:t>n;</w:t>
+            </w:r>
+            <w:r>
+              <w:rPr>
+                <w:rFonts w:eastAsia="Times New Roman" w:cs="Times New Roman"/>
+                <w:bCs/>
+                <w:i/>
+                <w:color w:val="C00000"/>
+                <w:sz w:val="20"/>
+                <w:szCs w:val="20"/>
+              </w:rPr>
+              <w:t xml:space="preserve"> se desc</w:t>
+            </w:r>
+            <w:r>
+              <w:rPr>
+                <w:rFonts w:eastAsia="Times New Roman" w:cs="Times New Roman"/>
+                <w:bCs/>
+                <w:i/>
+                <w:color w:val="C00000"/>
+                <w:sz w:val="20"/>
+                <w:szCs w:val="20"/>
+              </w:rPr>
+              <w:t>arta coche debido a que si viaja</w:t>
+            </w:r>
+            <w:r>
+              <w:rPr>
+                <w:rFonts w:eastAsia="Times New Roman" w:cs="Times New Roman"/>
+                <w:bCs/>
+                <w:i/>
+                <w:color w:val="C00000"/>
+                <w:sz w:val="20"/>
+                <w:szCs w:val="20"/>
+              </w:rPr>
+              <w:t xml:space="preserve"> en coche estaría junto a Carlos</w:t>
+            </w:r>
+            <w:r>
+              <w:rPr>
+                <w:rFonts w:eastAsia="Times New Roman" w:cs="Times New Roman"/>
+                <w:bCs/>
+                <w:i/>
+                <w:color w:val="C00000"/>
+                <w:sz w:val="20"/>
+                <w:szCs w:val="20"/>
+              </w:rPr>
+              <w:t>,</w:t>
+            </w:r>
+            <w:r>
+              <w:rPr>
+                <w:rFonts w:eastAsia="Times New Roman" w:cs="Times New Roman"/>
+                <w:bCs/>
+                <w:i/>
+                <w:color w:val="C00000"/>
+                <w:sz w:val="20"/>
+                <w:szCs w:val="20"/>
+              </w:rPr>
+              <w:t xml:space="preserve"> pero </w:t>
+            </w:r>
+            <w:r>
+              <w:rPr>
+                <w:rFonts w:eastAsia="Times New Roman" w:cs="Times New Roman"/>
+                <w:bCs/>
+                <w:i/>
+                <w:color w:val="C00000"/>
+                <w:sz w:val="20"/>
+                <w:szCs w:val="20"/>
+              </w:rPr>
+              <w:t xml:space="preserve">él no </w:t>
+            </w:r>
+            <w:r>
+              <w:rPr>
+                <w:rFonts w:eastAsia="Times New Roman" w:cs="Times New Roman"/>
+                <w:bCs/>
+                <w:i/>
+                <w:color w:val="C00000"/>
+                <w:sz w:val="20"/>
+                <w:szCs w:val="20"/>
+              </w:rPr>
+              <w:t>es su acompañante y no viaja en avión. Por último, la tercera pareja es Carlos y Tomás, porque sólo queda una pareja y un último vehículo por considerar.</w:t>
+            </w:r>
+          </w:p>
+          <w:p>
+            <w:pPr>
+              <w:widowControl w:val="0"/>
+              <w:autoSpaceDE w:val="0"/>
+              <w:autoSpaceDN w:val="0"/>
+              <w:adjustRightInd w:val="0"/>
+              <w:rPr>
+                <w:rFonts w:eastAsia="Times New Roman" w:cs="Times New Roman"/>
+                <w:bCs/>
+                <w:i/>
+                <w:color w:val="C00000"/>
+                <w:sz w:val="20"/>
+                <w:szCs w:val="20"/>
+              </w:rPr>
+            </w:pPr>
+          </w:p>
+          <w:p>
+            <w:pPr>
+              <w:widowControl w:val="0"/>
+              <w:autoSpaceDE w:val="0"/>
+              <w:autoSpaceDN w:val="0"/>
+              <w:adjustRightInd w:val="0"/>
+              <w:rPr>
+                <w:rFonts w:eastAsia="Times New Roman" w:cs="Times New Roman"/>
+                <w:bCs/>
+                <w:i/>
+                <w:color w:val="C00000"/>
+                <w:sz w:val="20"/>
+                <w:szCs w:val="20"/>
+              </w:rPr>
+            </w:pPr>
+          </w:p>
+          <w:p>
+            <w:pPr>
+              <w:widowControl w:val="0"/>
+              <w:autoSpaceDE w:val="0"/>
+              <w:autoSpaceDN w:val="0"/>
+              <w:adjustRightInd w:val="0"/>
+              <w:rPr>
+                <w:rFonts w:eastAsia="Times New Roman" w:cs="Times New Roman"/>
+                <w:bCs/>
+                <w:i/>
+                <w:color w:val="C00000"/>
+                <w:sz w:val="20"/>
+                <w:szCs w:val="20"/>
+              </w:rPr>
+            </w:pPr>
+          </w:p>
+          <w:p>
+            <w:pPr>
+              <w:widowControl w:val="0"/>
+              <w:autoSpaceDE w:val="0"/>
+              <w:autoSpaceDN w:val="0"/>
+              <w:adjustRightInd w:val="0"/>
+              <w:rPr>
+                <w:rFonts w:eastAsia="Times New Roman" w:cs="Times New Roman"/>
+                <w:bCs/>
+                <w:i/>
+                <w:color w:val="C00000"/>
+                <w:sz w:val="20"/>
+                <w:szCs w:val="20"/>
+              </w:rPr>
+            </w:pPr>
+          </w:p>
+          <w:p>
+            <w:pPr>
+              <w:widowControl w:val="0"/>
+              <w:autoSpaceDE w:val="0"/>
+              <w:autoSpaceDN w:val="0"/>
+              <w:adjustRightInd w:val="0"/>
+              <w:rPr>
+                <w:rFonts w:eastAsia="Times New Roman" w:cs="Times New Roman"/>
+                <w:bCs/>
+                <w:i/>
+                <w:color w:val="C00000"/>
+                <w:sz w:val="20"/>
+                <w:szCs w:val="20"/>
+              </w:rPr>
+            </w:pPr>
+          </w:p>
+          <w:p>
+            <w:pPr>
+              <w:widowControl w:val="0"/>
+              <w:autoSpaceDE w:val="0"/>
+              <w:autoSpaceDN w:val="0"/>
+              <w:adjustRightInd w:val="0"/>
+              <w:rPr>
+                <w:rFonts w:eastAsia="Times New Roman" w:cs="Times New Roman"/>
+                <w:bCs/>
+                <w:i/>
+                <w:color w:val="C00000"/>
+                <w:sz w:val="20"/>
+                <w:szCs w:val="20"/>
+              </w:rPr>
+            </w:pPr>
+          </w:p>
+          <w:p>
+            <w:pPr>
+              <w:widowControl w:val="0"/>
+              <w:autoSpaceDE w:val="0"/>
+              <w:autoSpaceDN w:val="0"/>
+              <w:adjustRightInd w:val="0"/>
+              <w:rPr>
+                <w:rFonts w:eastAsia="Times New Roman" w:cs="Times New Roman"/>
+                <w:bCs/>
+                <w:i/>
+                <w:color w:val="C00000"/>
+                <w:sz w:val="20"/>
+                <w:szCs w:val="20"/>
+              </w:rPr>
+            </w:pPr>
+          </w:p>
+          <w:p>
+            <w:pPr>
+              <w:widowControl w:val="0"/>
+              <w:autoSpaceDE w:val="0"/>
+              <w:autoSpaceDN w:val="0"/>
+              <w:adjustRightInd w:val="0"/>
+              <w:rPr>
+                <w:rFonts w:eastAsia="Times New Roman" w:cs="Times New Roman"/>
+                <w:bCs/>
+                <w:i/>
+                <w:color w:val="C00000"/>
+                <w:sz w:val="20"/>
+                <w:szCs w:val="20"/>
+              </w:rPr>
+            </w:pPr>
+          </w:p>
+          <w:p>
+            <w:pPr>
+              <w:widowControl w:val="0"/>
+              <w:autoSpaceDE w:val="0"/>
+              <w:autoSpaceDN w:val="0"/>
+              <w:adjustRightInd w:val="0"/>
+              <w:rPr>
+                <w:rFonts w:ascii="Helvetica Neue" w:hAnsi="Helvetica Neue" w:cs="Helvetica Neue"/>
+                <w:color w:val="353535"/>
+                <w:sz w:val="24"/>
+                <w:szCs w:val="24"/>
+                <w:lang w:val="es-ES_tradnl"/>
+              </w:rPr>
+            </w:pPr>
+            <w:bookmarkStart w:id="0" w:name="_GoBack"/>
+            <w:r>
+              <w:rPr>
+                <w:rFonts w:ascii="Helvetica Neue" w:hAnsi="Helvetica Neue" w:cs="Helvetica Neue"/>
+                <w:color w:val="353535"/>
+                <w:sz w:val="24"/>
+                <w:szCs w:val="24"/>
+                <w:lang w:val="es-ES_tradnl"/>
+              </w:rPr>
+              <w:lastRenderedPageBreak/>
+              <w:drawing>
+                <wp:inline distT="0" distB="0" distL="0" distR="0" wp14:anchorId="0F2166C4" wp14:editId="0F70263A">
+                  <wp:extent cx="6858000" cy="2576195"/>
+                  <wp:effectExtent l="0" t="0" r="0" b="0"/>
+                  <wp:docPr id="1" name="Imagen 1"/>
+                  <wp:cNvGraphicFramePr>
+                    <a:graphicFrameLocks xmlns:a="http://schemas.openxmlformats.org/drawingml/2006/main" noChangeAspect="1"/>
+                  </wp:cNvGraphicFramePr>
+                  <a:graphic xmlns:a="http://schemas.openxmlformats.org/drawingml/2006/main">
+                    <a:graphicData uri="http://schemas.openxmlformats.org/drawingml/2006/picture">
+                      <pic:pic xmlns:pic="http://schemas.openxmlformats.org/drawingml/2006/picture">
+                        <pic:nvPicPr>
+                          <pic:cNvPr id="1" name=""/>
+                          <pic:cNvPicPr/>
+                        </pic:nvPicPr>
+                        <pic:blipFill>
+                          <a:blip r:embed="rId6"/>
+                          <a:stretch>
+                            <a:fillRect/>
+                          </a:stretch>
+                        </pic:blipFill>
+                        <pic:spPr>
+                          <a:xfrm>
+                            <a:off x="0" y="0"/>
+                            <a:ext cx="6858000" cy="2576195"/>
+                          </a:xfrm>
+                          <a:prstGeom prst="rect">
+                            <a:avLst/>
+                          </a:prstGeom>
+                        </pic:spPr>
+                      </pic:pic>
+                    </a:graphicData>
+                  </a:graphic>
+                </wp:inline>
+              </w:drawing>
+            </w:r>
+            <w:bookmarkEnd w:id="0"/>
+          </w:p>
+          <w:p>
+            <w:pPr>
+              <w:pStyle w:val="Sinespaciado"/>
+              <w:jc w:val="center"/>
+              <w:rPr>
+                <w:rFonts w:eastAsia="Times New Roman" w:cs="Times New Roman"/>
+                <w:bCs/>
+                <w:sz w:val="20"/>
+                <w:szCs w:val="20"/>
+                <w:lang w:val="es-ES_tradnl"/>
+              </w:rPr>
+            </w:pPr>
+          </w:p>
+          <w:p>
+            <w:pPr>
+              <w:pStyle w:val="Sinespaciado"/>
+              <w:rPr>
+                <w:rFonts w:eastAsia="Times New Roman" w:cs="Times New Roman"/>
+                <w:bCs/>
+                <w:sz w:val="20"/>
+                <w:szCs w:val="20"/>
+                <w:lang w:val="es-ES_tradnl"/>
+              </w:rPr>
+            </w:pPr>
+          </w:p>
+          <w:p>
+            <w:pPr>
+              <w:pStyle w:val="Sinespaciado"/>
+              <w:rPr>
+                <w:rFonts w:eastAsia="Times New Roman" w:cs="Times New Roman"/>
+                <w:bCs/>
+                <w:sz w:val="20"/>
+                <w:szCs w:val="20"/>
+                <w:lang w:val="es-ES_tradnl"/>
+              </w:rPr>
+            </w:pPr>
+          </w:p>
+        </w:tc>
+      </w:tr>
+    </w:tbl>
+    <w:p>
+      <w:pPr>
+        <w:pStyle w:val="Sinespaciado"/>
+      </w:pPr>
+    </w:p>
+    <w:p>
+      <w:pPr>
+        <w:pStyle w:val="Sinespaciado"/>
+      </w:pPr>
+    </w:p>
+    <w:p>
+      <w:pPr>
+        <w:pStyle w:val="Sinespaciado"/>
+      </w:pPr>
+      <w:r>
+        <w:t>5</w:t>
+      </w:r>
+      <w:r>
+        <w:t xml:space="preserve">. </w:t>
+      </w:r>
+      <w:r>
+        <w:t>Resuelve el siguiente problema aplicando la etapa de análisis y programación para generar el algoritmo.</w:t>
+      </w:r>
+    </w:p>
+    <w:p>
+      <w:pPr>
+        <w:pStyle w:val="Sinespaciado"/>
+      </w:pPr>
+      <w:r>
+        <w:rPr>
+          <w:b/>
+          <w:i/>
+        </w:rPr>
+        <w:t xml:space="preserve">Se requiere un programa </w:t>
+      </w:r>
+      <w:r>
+        <w:rPr>
+          <w:b/>
+          <w:i/>
+        </w:rPr>
+        <w:t>que pregunte al usuario su edad en años y meses enteros;  y que imprima el número aproximado de días que ha vivido. Suponga que todos los años tienen 365 días y que todos los meses tienen 30 días.</w:t>
+      </w:r>
+      <w:r>
+        <w:rPr>
+          <w:b/>
+          <w:i/>
+        </w:rPr>
+        <w:t xml:space="preserve"> Agrega una aproximación debido a los años bisiestos</w:t>
       </w:r>
       <w:r>
         <w:t xml:space="preserve"> </w:t>
@@ -572,246 +1655,6 @@
             <w:pPr>
               <w:pStyle w:val="Sinespaciado"/>
               <w:rPr>
-                <w:rFonts w:eastAsia="Times New Roman" w:cs="Times New Roman"/>
-                <w:bCs/>
-                <w:sz w:val="20"/>
-                <w:szCs w:val="20"/>
-              </w:rPr>
-            </w:pPr>
-            <w:r>
-              <w:rPr>
-                <w:rFonts w:eastAsia="Times New Roman" w:cs="Times New Roman"/>
-                <w:bCs/>
-                <w:sz w:val="20"/>
-                <w:szCs w:val="20"/>
-              </w:rPr>
-              <w:t>Seis amigos desean pasar sus vacaciones juntos</w:t>
-            </w:r>
-            <w:r>
-              <w:rPr>
-                <w:rFonts w:eastAsia="Times New Roman" w:cs="Times New Roman"/>
-                <w:bCs/>
-                <w:sz w:val="20"/>
-                <w:szCs w:val="20"/>
-              </w:rPr>
-              <w:t>, viajan en pareja y utilizan</w:t>
-            </w:r>
-            <w:r>
-              <w:rPr>
-                <w:rFonts w:eastAsia="Times New Roman" w:cs="Times New Roman"/>
-                <w:bCs/>
-                <w:sz w:val="20"/>
-                <w:szCs w:val="20"/>
-              </w:rPr>
-              <w:t xml:space="preserve"> diferentes medios de transporte; sabemos que Alejandro no utiliza el coche ya que éste acompaña a Benito que no va en avión. Andrés viaja en avión. Si Carlos no va acompañado de Darío ni hace uso del avión, </w:t>
-            </w:r>
-            <w:r>
-              <w:rPr>
-                <w:rFonts w:eastAsia="Times New Roman" w:cs="Times New Roman"/>
-                <w:bCs/>
-                <w:sz w:val="20"/>
-                <w:szCs w:val="20"/>
-              </w:rPr>
-              <w:t>¿</w:t>
-            </w:r>
-            <w:r>
-              <w:rPr>
-                <w:rFonts w:eastAsia="Times New Roman" w:cs="Times New Roman"/>
-                <w:bCs/>
-                <w:sz w:val="20"/>
-                <w:szCs w:val="20"/>
-              </w:rPr>
-              <w:t xml:space="preserve">qué medio de transporte </w:t>
-            </w:r>
-            <w:r>
-              <w:rPr>
-                <w:rFonts w:eastAsia="Times New Roman" w:cs="Times New Roman"/>
-                <w:bCs/>
-                <w:sz w:val="20"/>
-                <w:szCs w:val="20"/>
-              </w:rPr>
-              <w:t xml:space="preserve">utiliza </w:t>
-            </w:r>
-            <w:r>
-              <w:rPr>
-                <w:rFonts w:eastAsia="Times New Roman" w:cs="Times New Roman"/>
-                <w:bCs/>
-                <w:sz w:val="20"/>
-                <w:szCs w:val="20"/>
-              </w:rPr>
-              <w:t>Tomás</w:t>
-            </w:r>
-            <w:r>
-              <w:rPr>
-                <w:rFonts w:eastAsia="Times New Roman" w:cs="Times New Roman"/>
-                <w:bCs/>
-                <w:sz w:val="20"/>
-                <w:szCs w:val="20"/>
-              </w:rPr>
-              <w:t>?</w:t>
-            </w:r>
-          </w:p>
-          <w:p>
-            <w:pPr>
-              <w:pStyle w:val="Sinespaciado"/>
-              <w:rPr>
-                <w:rFonts w:eastAsia="Times New Roman" w:cs="Times New Roman"/>
-                <w:bCs/>
-                <w:sz w:val="20"/>
-                <w:szCs w:val="20"/>
-              </w:rPr>
-            </w:pPr>
-          </w:p>
-          <w:p>
-            <w:pPr>
-              <w:pStyle w:val="Sinespaciado"/>
-              <w:rPr>
-                <w:rFonts w:eastAsia="Times New Roman" w:cs="Times New Roman"/>
-                <w:bCs/>
-                <w:sz w:val="20"/>
-                <w:szCs w:val="20"/>
-              </w:rPr>
-            </w:pPr>
-            <w:r>
-              <w:rPr>
-                <w:rFonts w:eastAsia="Times New Roman" w:cs="Times New Roman"/>
-                <w:bCs/>
-                <w:sz w:val="20"/>
-                <w:szCs w:val="20"/>
-              </w:rPr>
-              <w:t>Respuesta:</w:t>
-            </w:r>
-            <w:r>
-              <w:rPr>
-                <w:rFonts w:eastAsia="Times New Roman" w:cs="Times New Roman"/>
-                <w:bCs/>
-                <w:i/>
-                <w:color w:val="C00000"/>
-                <w:sz w:val="20"/>
-                <w:szCs w:val="20"/>
-              </w:rPr>
-              <w:t xml:space="preserve">  </w:t>
-            </w:r>
-          </w:p>
-          <w:p>
-            <w:pPr>
-              <w:pStyle w:val="Sinespaciado"/>
-              <w:rPr>
-                <w:rFonts w:eastAsia="Times New Roman" w:cs="Times New Roman"/>
-                <w:bCs/>
-                <w:sz w:val="20"/>
-                <w:szCs w:val="20"/>
-              </w:rPr>
-            </w:pPr>
-            <w:r>
-              <w:rPr>
-                <w:rFonts w:eastAsia="Times New Roman" w:cs="Times New Roman"/>
-                <w:bCs/>
-                <w:sz w:val="20"/>
-                <w:szCs w:val="20"/>
-              </w:rPr>
-              <w:t>Explica (puedes poner la foto de tu solución):</w:t>
-            </w:r>
-            <w:r>
-              <w:rPr>
-                <w:rFonts w:eastAsia="Times New Roman" w:cs="Times New Roman"/>
-                <w:bCs/>
-                <w:i/>
-                <w:color w:val="C00000"/>
-                <w:sz w:val="20"/>
-                <w:szCs w:val="20"/>
-              </w:rPr>
-              <w:t xml:space="preserve">  </w:t>
-            </w:r>
-          </w:p>
-        </w:tc>
-      </w:tr>
-    </w:tbl>
-    <w:p>
-      <w:pPr>
-        <w:pStyle w:val="Sinespaciado"/>
-      </w:pPr>
-    </w:p>
-    <w:p>
-      <w:pPr>
-        <w:pStyle w:val="Sinespaciado"/>
-      </w:pPr>
-    </w:p>
-    <w:p>
-      <w:pPr>
-        <w:pStyle w:val="Sinespaciado"/>
-      </w:pPr>
-      <w:r>
-        <w:t>5</w:t>
-      </w:r>
-      <w:r>
-        <w:t xml:space="preserve">. </w:t>
-      </w:r>
-      <w:r>
-        <w:t>Resuelve el siguiente problema aplicando la etapa de análisis y programación para generar el algoritmo.</w:t>
-      </w:r>
-    </w:p>
-    <w:p>
-      <w:pPr>
-        <w:pStyle w:val="Sinespaciado"/>
-      </w:pPr>
-      <w:r>
-        <w:rPr>
-          <w:b/>
-          <w:i/>
-        </w:rPr>
-        <w:t xml:space="preserve">Se requiere un programa </w:t>
-      </w:r>
-      <w:r>
-        <w:rPr>
-          <w:b/>
-          <w:i/>
-        </w:rPr>
-        <w:t>que pregunte al usuario su edad en años y meses enteros;  y que imprima el número aproximado de días que ha vivido. Suponga que todos los años tienen 365 días y que todos los meses tienen 30 días.</w:t>
-      </w:r>
-      <w:r>
-        <w:rPr>
-          <w:b/>
-          <w:i/>
-        </w:rPr>
-        <w:t xml:space="preserve"> Agrega una aproximación debido a los años bisiestos</w:t>
-      </w:r>
-      <w:r>
-        <w:t xml:space="preserve"> </w:t>
-      </w:r>
-      <w:r>
-        <w:rPr>
-          <w:i/>
-          <w:sz w:val="16"/>
-        </w:rPr>
-        <w:t>(20</w:t>
-      </w:r>
-      <w:r>
-        <w:rPr>
-          <w:i/>
-          <w:sz w:val="16"/>
-        </w:rPr>
-        <w:t xml:space="preserve"> puntos)</w:t>
-      </w:r>
-    </w:p>
-    <w:tbl>
-      <w:tblPr>
-        <w:tblStyle w:val="Tablaconcuadrcula"/>
-        <w:tblW w:w="0" w:type="auto"/>
-        <w:tblLook w:val="04A0" w:firstRow="1" w:lastRow="0" w:firstColumn="1" w:lastColumn="0" w:noHBand="0" w:noVBand="1"/>
-      </w:tblPr>
-      <w:tblGrid>
-        <w:gridCol w:w="10173"/>
-      </w:tblGrid>
-      <w:tr>
-        <w:tc>
-          <w:tcPr>
-            <w:tcW w:w="10173" w:type="dxa"/>
-          </w:tcPr>
-          <w:p>
-            <w:pPr>
-              <w:pStyle w:val="Sinespaciado"/>
-              <w:rPr>
                 <w:b/>
                 <w:color w:val="C00000"/>
                 <w:sz w:val="20"/>
@@ -841,6 +1684,34 @@
               </w:rPr>
               <w:t>Entradas:</w:t>
             </w:r>
+            <w:r>
+              <w:rPr>
+                <w:color w:val="C00000"/>
+                <w:sz w:val="20"/>
+              </w:rPr>
+              <w:t xml:space="preserve"> </w:t>
+            </w:r>
+            <w:r>
+              <w:rPr>
+                <w:color w:val="C00000"/>
+                <w:sz w:val="20"/>
+              </w:rPr>
+              <w:t>añ</w:t>
+            </w:r>
+            <w:r>
+              <w:rPr>
+                <w:color w:val="C00000"/>
+                <w:sz w:val="20"/>
+              </w:rPr>
+              <w:t>os, meses</w:t>
+            </w:r>
+            <w:r>
+              <w:rPr>
+                <w:color w:val="C00000"/>
+                <w:sz w:val="20"/>
+              </w:rPr>
+              <w:t xml:space="preserve"> enteros</w:t>
+            </w:r>
           </w:p>
           <w:p>
             <w:pPr>
@@ -856,6 +1727,27 @@
                 <w:sz w:val="20"/>
               </w:rPr>
               <w:t>Salidas:</w:t>
+            </w:r>
+            <w:r>
+              <w:rPr>
+                <w:color w:val="C00000"/>
+                <w:sz w:val="20"/>
+              </w:rPr>
+              <w:t xml:space="preserve"> </w:t>
+            </w:r>
+            <w:r>
+              <w:rPr>
+                <w:color w:val="C00000"/>
+                <w:sz w:val="20"/>
+              </w:rPr>
+              <w:t>dí</w:t>
+            </w:r>
+            <w:r>
+              <w:rPr>
+                <w:color w:val="C00000"/>
+                <w:sz w:val="20"/>
+              </w:rPr>
+              <w:t>as, años bisiestos</w:t>
             </w:r>
           </w:p>
           <w:p>
@@ -924,6 +1816,248 @@
               </w:rPr>
               <w:t xml:space="preserve"> o diagrama de flujo.</w:t>
             </w:r>
+          </w:p>
+          <w:p>
+            <w:pPr>
+              <w:pStyle w:val="Sinespaciado"/>
+              <w:rPr>
+                <w:b/>
+                <w:color w:val="C00000"/>
+                <w:sz w:val="20"/>
+              </w:rPr>
+            </w:pPr>
+          </w:p>
+          <w:p>
+            <w:pPr>
+              <w:pStyle w:val="Sinespaciado"/>
+              <w:numPr>
+                <w:ilvl w:val="0"/>
+                <w:numId w:val="1"/>
+              </w:numPr>
+              <w:rPr>
+                <w:b/>
+                <w:color w:val="C00000"/>
+                <w:sz w:val="20"/>
+              </w:rPr>
+            </w:pPr>
+            <w:r>
+              <w:rPr>
+                <w:b/>
+                <w:color w:val="C00000"/>
+                <w:sz w:val="20"/>
+              </w:rPr>
+              <w:t xml:space="preserve">Leer: </w:t>
+            </w:r>
+            <w:r>
+              <w:rPr>
+                <w:b/>
+                <w:color w:val="C00000"/>
+                <w:sz w:val="20"/>
+              </w:rPr>
+              <w:t>añ</w:t>
+            </w:r>
+            <w:r>
+              <w:rPr>
+                <w:b/>
+                <w:color w:val="C00000"/>
+                <w:sz w:val="20"/>
+              </w:rPr>
+              <w:t>os</w:t>
+            </w:r>
+            <w:r>
+              <w:rPr>
+                <w:b/>
+                <w:color w:val="C00000"/>
+                <w:sz w:val="20"/>
+              </w:rPr>
+              <w:t xml:space="preserve"> y meses e</w:t>
+            </w:r>
+            <w:r>
+              <w:rPr>
+                <w:b/>
+                <w:color w:val="C00000"/>
+                <w:sz w:val="20"/>
+              </w:rPr>
+              <w:t>nteros</w:t>
+            </w:r>
+          </w:p>
+          <w:p>
+            <w:pPr>
+              <w:pStyle w:val="Sinespaciado"/>
+              <w:numPr>
+                <w:ilvl w:val="0"/>
+                <w:numId w:val="1"/>
+              </w:numPr>
+              <w:rPr>
+                <w:b/>
+                <w:color w:val="C00000"/>
+                <w:sz w:val="20"/>
+              </w:rPr>
+            </w:pPr>
+            <w:r>
+              <w:rPr>
+                <w:b/>
+                <w:color w:val="C00000"/>
+                <w:sz w:val="20"/>
+              </w:rPr>
+              <w:t>Calcular días vividos: d</w:t>
+            </w:r>
+            <w:r>
+              <w:rPr>
+                <w:b/>
+                <w:color w:val="C00000"/>
+                <w:sz w:val="20"/>
+              </w:rPr>
+              <w:t>í</w:t>
+            </w:r>
+            <w:r>
+              <w:rPr>
+                <w:b/>
+                <w:color w:val="C00000"/>
+                <w:sz w:val="20"/>
+              </w:rPr>
+              <w:t xml:space="preserve">as = </w:t>
+            </w:r>
+            <w:r>
+              <w:rPr>
+                <w:b/>
+                <w:color w:val="C00000"/>
+                <w:sz w:val="20"/>
+              </w:rPr>
+              <w:t>años*365 + meses e</w:t>
+            </w:r>
+            <w:r>
+              <w:rPr>
+                <w:b/>
+                <w:color w:val="C00000"/>
+                <w:sz w:val="20"/>
+              </w:rPr>
+              <w:t>nteros*30</w:t>
+            </w:r>
+          </w:p>
+          <w:p>
+            <w:pPr>
+              <w:pStyle w:val="Sinespaciado"/>
+              <w:numPr>
+                <w:ilvl w:val="0"/>
+                <w:numId w:val="1"/>
+              </w:numPr>
+              <w:rPr>
+                <w:b/>
+                <w:color w:val="C00000"/>
+                <w:sz w:val="20"/>
+              </w:rPr>
+            </w:pPr>
+            <w:r>
+              <w:rPr>
+                <w:b/>
+                <w:color w:val="C00000"/>
+                <w:sz w:val="20"/>
+              </w:rPr>
+              <w:t>Imprimi</w:t>
+            </w:r>
+            <w:r>
+              <w:rPr>
+                <w:b/>
+                <w:color w:val="C00000"/>
+                <w:sz w:val="20"/>
+              </w:rPr>
+              <w:t>r dí</w:t>
+            </w:r>
+            <w:r>
+              <w:rPr>
+                <w:b/>
+                <w:color w:val="C00000"/>
+                <w:sz w:val="20"/>
+              </w:rPr>
+              <w:t>as</w:t>
+            </w:r>
+          </w:p>
+          <w:p>
+            <w:pPr>
+              <w:pStyle w:val="Sinespaciado"/>
+              <w:numPr>
+                <w:ilvl w:val="0"/>
+                <w:numId w:val="1"/>
+              </w:numPr>
+              <w:rPr>
+                <w:b/>
+                <w:color w:val="C00000"/>
+                <w:sz w:val="20"/>
+              </w:rPr>
+            </w:pPr>
+            <w:r>
+              <w:rPr>
+                <w:b/>
+                <w:color w:val="C00000"/>
+                <w:sz w:val="20"/>
+              </w:rPr>
+              <w:t>Calcular días vividos con años bisiestos:</w:t>
+            </w:r>
+            <w:r>
+              <w:rPr>
+                <w:b/>
+                <w:color w:val="C00000"/>
+                <w:sz w:val="20"/>
+              </w:rPr>
+              <w:t xml:space="preserve"> años bisiestos = días + añ</w:t>
+            </w:r>
+            <w:r>
+              <w:rPr>
+                <w:b/>
+                <w:color w:val="C00000"/>
+                <w:sz w:val="20"/>
+              </w:rPr>
+              <w:t>os//4</w:t>
+            </w:r>
+          </w:p>
+          <w:p>
+            <w:pPr>
+              <w:pStyle w:val="Sinespaciado"/>
+              <w:numPr>
+                <w:ilvl w:val="0"/>
+                <w:numId w:val="1"/>
+              </w:numPr>
+              <w:rPr>
+                <w:b/>
+                <w:color w:val="C00000"/>
+                <w:sz w:val="20"/>
+              </w:rPr>
+            </w:pPr>
+            <w:r>
+              <w:rPr>
+                <w:b/>
+                <w:color w:val="C00000"/>
+                <w:sz w:val="20"/>
+              </w:rPr>
+              <w:t>Imprimir a</w:t>
+            </w:r>
+            <w:r>
+              <w:rPr>
+                <w:b/>
+                <w:color w:val="C00000"/>
+                <w:sz w:val="20"/>
+              </w:rPr>
+              <w:t>ños b</w:t>
+            </w:r>
+            <w:r>
+              <w:rPr>
+                <w:b/>
+                <w:color w:val="C00000"/>
+                <w:sz w:val="20"/>
+              </w:rPr>
+              <w:t>isiestos</w:t>
+            </w:r>
+          </w:p>
+          <w:p>
+            <w:pPr>
+              <w:pStyle w:val="Sinespaciado"/>
+              <w:rPr>
+                <w:b/>
+                <w:color w:val="C00000"/>
+                <w:sz w:val="20"/>
+              </w:rPr>
+            </w:pPr>
           </w:p>
           <w:p>
             <w:pPr>
@@ -951,6 +2085,100 @@
     </w:sectPr>
   </w:body>
 </w:document>
+</file>
+
+<file path=word/numbering.xml><?xml version="1.0" encoding="utf-8"?>
+<w:numbering xmlns:wpc="http://schemas.microsoft.com/office/word/2010/wordprocessingCanvas" xmlns:mo="http://schemas.microsoft.com/office/mac/office/2008/main" xmlns:mc="http://schemas.openxmlformats.org/markup-compatibility/2006" xmlns:mv="urn:schemas-microsoft-com:mac:vml" xmlns:o="urn:schemas-microsoft-com:office:office" xmlns:r="http://schemas.openxmlformats.org/officeDocument/2006/relationships" xmlns:m="http://schemas.openxmlformats.org/officeDocument/2006/math" xmlns:v="urn:schemas-microsoft-com:vml" xmlns:wp14="http://schemas.microsoft.com/office/word/2010/wordprocessingDrawing" xmlns:wp="http://schemas.openxmlformats.org/drawingml/2006/wordprocessingDrawing" xmlns:w10="urn:schemas-microsoft-com:office:word" xmlns:w="http://schemas.openxmlformats.org/wordprocessingml/2006/main" xmlns:w14="http://schemas.microsoft.com/office/word/2010/wordml" xmlns:w15="http://schemas.microsoft.com/office/word/2012/wordml" xmlns:wpg="http://schemas.microsoft.com/office/word/2010/wordprocessingGroup" xmlns:wpi="http://schemas.microsoft.com/office/word/2010/wordprocessingInk" xmlns:wne="http://schemas.microsoft.com/office/word/2006/wordml" xmlns:wps="http://schemas.microsoft.com/office/word/2010/wordprocessingShape" mc:Ignorable="w14 w15 wp14">
+  <w:abstractNum w:abstractNumId="0">
+    <w:nsid w:val="20261BA7"/>
+    <w:multiLevelType w:val="hybridMultilevel"/>
+    <w:tmpl w:val="1C0EBDF2"/>
+    <w:lvl w:ilvl="0" w:tplc="040A000F">
+      <w:start w:val="1"/>
+      <w:numFmt w:val="decimal"/>
+      <w:lvlText w:val="%1."/>
+      <w:lvlJc w:val="left"/>
+      <w:pPr>
+        <w:ind w:left="720" w:hanging="360"/>
+      </w:pPr>
+    </w:lvl>
+    <w:lvl w:ilvl="1" w:tplc="040A0019" w:tentative="1">
+      <w:start w:val="1"/>
+      <w:numFmt w:val="lowerLetter"/>
+      <w:lvlText w:val="%2."/>
+      <w:lvlJc w:val="left"/>
+      <w:pPr>
+        <w:ind w:left="1440" w:hanging="360"/>
+      </w:pPr>
+    </w:lvl>
+    <w:lvl w:ilvl="2" w:tplc="040A001B" w:tentative="1">
+      <w:start w:val="1"/>
+      <w:numFmt w:val="lowerRoman"/>
+      <w:lvlText w:val="%3."/>
+      <w:lvlJc w:val="right"/>
+      <w:pPr>
+        <w:ind w:left="2160" w:hanging="180"/>
+      </w:pPr>
+    </w:lvl>
+    <w:lvl w:ilvl="3" w:tplc="040A000F" w:tentative="1">
+      <w:start w:val="1"/>
+      <w:numFmt w:val="decimal"/>
+      <w:lvlText w:val="%4."/>
+      <w:lvlJc w:val="left"/>
+      <w:pPr>
+        <w:ind w:left="2880" w:hanging="360"/>
+      </w:pPr>
+    </w:lvl>
+    <w:lvl w:ilvl="4" w:tplc="040A0019" w:tentative="1">
+      <w:start w:val="1"/>
+      <w:numFmt w:val="lowerLetter"/>
+      <w:lvlText w:val="%5."/>
+      <w:lvlJc w:val="left"/>
+      <w:pPr>
+        <w:ind w:left="3600" w:hanging="360"/>
+      </w:pPr>
+    </w:lvl>
+    <w:lvl w:ilvl="5" w:tplc="040A001B" w:tentative="1">
+      <w:start w:val="1"/>
+      <w:numFmt w:val="lowerRoman"/>
+      <w:lvlText w:val="%6."/>
+      <w:lvlJc w:val="right"/>
+      <w:pPr>
+        <w:ind w:left="4320" w:hanging="180"/>
+      </w:pPr>
+    </w:lvl>
+    <w:lvl w:ilvl="6" w:tplc="040A000F" w:tentative="1">
+      <w:start w:val="1"/>
+      <w:numFmt w:val="decimal"/>
+      <w:lvlText w:val="%7."/>
+      <w:lvlJc w:val="left"/>
+      <w:pPr>
+        <w:ind w:left="5040" w:hanging="360"/>
+      </w:pPr>
+    </w:lvl>
+    <w:lvl w:ilvl="7" w:tplc="040A0019" w:tentative="1">
+      <w:start w:val="1"/>
+      <w:numFmt w:val="lowerLetter"/>
+      <w:lvlText w:val="%8."/>
+      <w:lvlJc w:val="left"/>
+      <w:pPr>
+        <w:ind w:left="5760" w:hanging="360"/>
+      </w:pPr>
+    </w:lvl>
+    <w:lvl w:ilvl="8" w:tplc="040A001B" w:tentative="1">
+      <w:start w:val="1"/>
+      <w:numFmt w:val="lowerRoman"/>
+      <w:lvlText w:val="%9."/>
+      <w:lvlJc w:val="right"/>
+      <w:pPr>
+        <w:ind w:left="6480" w:hanging="180"/>
+      </w:pPr>
+    </w:lvl>
+  </w:abstractNum>
+  <w:num w:numId="1">
+    <w:abstractNumId w:val="0"/>
+  </w:num>
+</w:numbering>
 </file>
 
 <file path=word/styles.xml><?xml version="1.0" encoding="utf-8"?>
@@ -1711,7 +2939,7 @@
 </file>
 
 <file path=customXml/itemProps1.xml><?xml version="1.0" encoding="utf-8"?>
-<ds:datastoreItem xmlns:ds="http://schemas.openxmlformats.org/officeDocument/2006/customXml" ds:itemID="{E0E8D1BA-1262-3C43-A0D8-7071338405FF}">
+<ds:datastoreItem xmlns:ds="http://schemas.openxmlformats.org/officeDocument/2006/customXml" ds:itemID="{F5ECF605-0421-EE48-BD8A-43D0EBF46026}">
   <ds:schemaRefs>
     <ds:schemaRef ds:uri="http://schemas.openxmlformats.org/officeDocument/2006/bibliography"/>
   </ds:schemaRefs>

</xml_diff>